<commit_message>
Add instructions on MongoDB Atlas + Heroku. Add database diagram and website navigation diagram.
</commit_message>
<xml_diff>
--- a/CommunitySite Manual.docx
+++ b/CommunitySite Manual.docx
@@ -44,14 +44,7 @@
           <w:sz w:val="24"/>
           <w:szCs w:val="24"/>
         </w:rPr>
-        <w:t xml:space="preserve"> </w:t>
-      </w:r>
-      <w:r>
-        <w:rPr>
-          <w:sz w:val="24"/>
-          <w:szCs w:val="24"/>
-        </w:rPr>
-        <w:t>Mohammed</w:t>
+        <w:t xml:space="preserve"> Mohammed</w:t>
       </w:r>
     </w:p>
     <w:p>
@@ -319,12 +312,21 @@
           <w:szCs w:val="24"/>
         </w:rPr>
       </w:pPr>
-      <w:r>
-        <w:rPr>
-          <w:sz w:val="24"/>
-          <w:szCs w:val="24"/>
-        </w:rPr>
-        <w:t>Github: Source code management</w:t>
+      <w:proofErr w:type="spellStart"/>
+      <w:r>
+        <w:rPr>
+          <w:sz w:val="24"/>
+          <w:szCs w:val="24"/>
+        </w:rPr>
+        <w:t>Github</w:t>
+      </w:r>
+      <w:proofErr w:type="spellEnd"/>
+      <w:r>
+        <w:rPr>
+          <w:sz w:val="24"/>
+          <w:szCs w:val="24"/>
+        </w:rPr>
+        <w:t>: Source code management</w:t>
       </w:r>
     </w:p>
     <w:p>
@@ -506,6 +508,34 @@
         </w:rPr>
         <w:t>Darryl Karney</w:t>
       </w:r>
+      <w:r>
+        <w:rPr>
+          <w:sz w:val="24"/>
+          <w:szCs w:val="24"/>
+        </w:rPr>
+        <w:t xml:space="preserve"> – Volunteer/Organizer profile</w:t>
+      </w:r>
+      <w:r>
+        <w:rPr>
+          <w:sz w:val="24"/>
+          <w:szCs w:val="24"/>
+        </w:rPr>
+        <w:t>, event, and position functionality.</w:t>
+      </w:r>
+      <w:r>
+        <w:rPr>
+          <w:sz w:val="24"/>
+          <w:szCs w:val="24"/>
+        </w:rPr>
+        <w:t xml:space="preserve"> Account dashboard functionality and landing page.</w:t>
+      </w:r>
+      <w:r>
+        <w:rPr>
+          <w:sz w:val="24"/>
+          <w:szCs w:val="24"/>
+        </w:rPr>
+        <w:t xml:space="preserve"> MongoDB Atlas setup and management. Heroku setup and management.</w:t>
+      </w:r>
     </w:p>
     <w:p>
       <w:pPr>
@@ -526,6 +556,34 @@
           <w:szCs w:val="24"/>
         </w:rPr>
         <w:t>Adiba Mohammed</w:t>
+      </w:r>
+      <w:r>
+        <w:rPr>
+          <w:sz w:val="24"/>
+          <w:szCs w:val="24"/>
+        </w:rPr>
+        <w:t xml:space="preserve"> </w:t>
+      </w:r>
+      <w:r>
+        <w:rPr>
+          <w:sz w:val="24"/>
+          <w:szCs w:val="24"/>
+        </w:rPr>
+        <w:t>–</w:t>
+      </w:r>
+      <w:r>
+        <w:rPr>
+          <w:sz w:val="24"/>
+          <w:szCs w:val="24"/>
+        </w:rPr>
+        <w:t xml:space="preserve"> </w:t>
+      </w:r>
+      <w:r>
+        <w:rPr>
+          <w:sz w:val="24"/>
+          <w:szCs w:val="24"/>
+        </w:rPr>
+        <w:t>Volunteer/Organizer login and registration functionality. Project manual.</w:t>
       </w:r>
     </w:p>
     <w:p>
@@ -656,7 +714,23 @@
           <w:sz w:val="24"/>
           <w:szCs w:val="24"/>
         </w:rPr>
-        <w:t>Calendar reminders: The ability to have a user add an event to their personal calendar via an ics file or another format.</w:t>
+        <w:t xml:space="preserve">Calendar reminders: The ability to have a user add an event to their personal calendar via an </w:t>
+      </w:r>
+      <w:proofErr w:type="spellStart"/>
+      <w:r>
+        <w:rPr>
+          <w:sz w:val="24"/>
+          <w:szCs w:val="24"/>
+        </w:rPr>
+        <w:t>ics</w:t>
+      </w:r>
+      <w:proofErr w:type="spellEnd"/>
+      <w:r>
+        <w:rPr>
+          <w:sz w:val="24"/>
+          <w:szCs w:val="24"/>
+        </w:rPr>
+        <w:t xml:space="preserve"> file or another format.</w:t>
       </w:r>
     </w:p>
     <w:p>
@@ -698,6 +772,7 @@
           <w:sz w:val="24"/>
           <w:szCs w:val="24"/>
         </w:rPr>
+        <w:lastRenderedPageBreak/>
         <w:t>Multi-day events: Currently, events can only be schedule for a specific date and time requiring multi-day events to need to be created as multiple events. Multi-day event scheduling would help alleviate this.</w:t>
       </w:r>
     </w:p>
@@ -719,7 +794,6 @@
           <w:sz w:val="24"/>
           <w:szCs w:val="24"/>
         </w:rPr>
-        <w:lastRenderedPageBreak/>
         <w:t>Filtering events: A large community may have dozens of events planned. This would make it more difficult for users to look through the list of all events.</w:t>
       </w:r>
     </w:p>
@@ -878,7 +952,1616 @@
       <w:pPr>
         <w:pStyle w:val="ListParagraph"/>
         <w:numPr>
-          <w:ilvl w:val="1"/>
+          <w:ilvl w:val="0"/>
+          <w:numId w:val="2"/>
+        </w:numPr>
+        <w:spacing w:line="480" w:lineRule="auto"/>
+        <w:rPr>
+          <w:sz w:val="24"/>
+          <w:szCs w:val="24"/>
+        </w:rPr>
+      </w:pPr>
+      <w:r>
+        <w:rPr>
+          <w:sz w:val="24"/>
+          <w:szCs w:val="24"/>
+        </w:rPr>
+        <w:lastRenderedPageBreak/>
+        <w:t xml:space="preserve">Create a MongoDB Account: </w:t>
+      </w:r>
+      <w:hyperlink r:id="rId7" w:history="1">
+        <w:r>
+          <w:rPr>
+            <w:rStyle w:val="Hyperlink"/>
+            <w:sz w:val="24"/>
+            <w:szCs w:val="24"/>
+          </w:rPr>
+          <w:t>https://account.mongodb.com/account/register</w:t>
+        </w:r>
+      </w:hyperlink>
+    </w:p>
+    <w:p>
+      <w:pPr>
+        <w:pStyle w:val="ListParagraph"/>
+        <w:numPr>
+          <w:ilvl w:val="0"/>
+          <w:numId w:val="2"/>
+        </w:numPr>
+        <w:spacing w:line="480" w:lineRule="auto"/>
+        <w:rPr>
+          <w:sz w:val="24"/>
+          <w:szCs w:val="24"/>
+        </w:rPr>
+      </w:pPr>
+      <w:r>
+        <w:rPr>
+          <w:sz w:val="24"/>
+          <w:szCs w:val="24"/>
+        </w:rPr>
+        <w:t>Once your account is created and signed in, create a new project</w:t>
+      </w:r>
+    </w:p>
+    <w:p>
+      <w:pPr>
+        <w:pStyle w:val="ListParagraph"/>
+        <w:spacing w:line="480" w:lineRule="auto"/>
+        <w:rPr>
+          <w:sz w:val="24"/>
+          <w:szCs w:val="24"/>
+        </w:rPr>
+      </w:pPr>
+      <w:r>
+        <w:rPr>
+          <w:noProof/>
+        </w:rPr>
+        <w:drawing>
+          <wp:inline distT="0" distB="0" distL="0" distR="0" wp14:anchorId="1EB01EEC" wp14:editId="659F0080">
+            <wp:extent cx="2914650" cy="1990725"/>
+            <wp:effectExtent l="0" t="0" r="0" b="9525"/>
+            <wp:docPr id="1" name="Picture 1" descr="Graphical user interface, text, application&#10;&#10;Description automatically generated"/>
+            <wp:cNvGraphicFramePr>
+              <a:graphicFrameLocks xmlns:a="http://schemas.openxmlformats.org/drawingml/2006/main" noChangeAspect="1"/>
+            </wp:cNvGraphicFramePr>
+            <a:graphic xmlns:a="http://schemas.openxmlformats.org/drawingml/2006/main">
+              <a:graphicData uri="http://schemas.openxmlformats.org/drawingml/2006/picture">
+                <pic:pic xmlns:pic="http://schemas.openxmlformats.org/drawingml/2006/picture">
+                  <pic:nvPicPr>
+                    <pic:cNvPr id="1" name="Picture 1" descr="Graphical user interface, text, application&#10;&#10;Description automatically generated"/>
+                    <pic:cNvPicPr/>
+                  </pic:nvPicPr>
+                  <pic:blipFill>
+                    <a:blip r:embed="rId8"/>
+                    <a:stretch>
+                      <a:fillRect/>
+                    </a:stretch>
+                  </pic:blipFill>
+                  <pic:spPr>
+                    <a:xfrm>
+                      <a:off x="0" y="0"/>
+                      <a:ext cx="2914650" cy="1990725"/>
+                    </a:xfrm>
+                    <a:prstGeom prst="rect">
+                      <a:avLst/>
+                    </a:prstGeom>
+                  </pic:spPr>
+                </pic:pic>
+              </a:graphicData>
+            </a:graphic>
+          </wp:inline>
+        </w:drawing>
+      </w:r>
+    </w:p>
+    <w:p>
+      <w:pPr>
+        <w:pStyle w:val="ListParagraph"/>
+        <w:numPr>
+          <w:ilvl w:val="0"/>
+          <w:numId w:val="2"/>
+        </w:numPr>
+        <w:spacing w:line="480" w:lineRule="auto"/>
+        <w:rPr>
+          <w:sz w:val="24"/>
+          <w:szCs w:val="24"/>
+        </w:rPr>
+      </w:pPr>
+      <w:r>
+        <w:rPr>
+          <w:sz w:val="24"/>
+          <w:szCs w:val="24"/>
+        </w:rPr>
+        <w:t>Name your project and click next (The name does not matter).</w:t>
+      </w:r>
+    </w:p>
+    <w:p>
+      <w:pPr>
+        <w:pStyle w:val="ListParagraph"/>
+        <w:spacing w:line="480" w:lineRule="auto"/>
+        <w:rPr>
+          <w:sz w:val="24"/>
+          <w:szCs w:val="24"/>
+        </w:rPr>
+      </w:pPr>
+      <w:r>
+        <w:rPr>
+          <w:noProof/>
+        </w:rPr>
+        <w:drawing>
+          <wp:inline distT="0" distB="0" distL="0" distR="0" wp14:anchorId="4597196D" wp14:editId="68887CB3">
+            <wp:extent cx="5943600" cy="1536700"/>
+            <wp:effectExtent l="0" t="0" r="0" b="6350"/>
+            <wp:docPr id="3" name="Picture 3" descr="Graphical user interface&#10;&#10;Description automatically generated with medium confidence"/>
+            <wp:cNvGraphicFramePr>
+              <a:graphicFrameLocks xmlns:a="http://schemas.openxmlformats.org/drawingml/2006/main" noChangeAspect="1"/>
+            </wp:cNvGraphicFramePr>
+            <a:graphic xmlns:a="http://schemas.openxmlformats.org/drawingml/2006/main">
+              <a:graphicData uri="http://schemas.openxmlformats.org/drawingml/2006/picture">
+                <pic:pic xmlns:pic="http://schemas.openxmlformats.org/drawingml/2006/picture">
+                  <pic:nvPicPr>
+                    <pic:cNvPr id="3" name="Picture 3" descr="Graphical user interface&#10;&#10;Description automatically generated with medium confidence"/>
+                    <pic:cNvPicPr/>
+                  </pic:nvPicPr>
+                  <pic:blipFill>
+                    <a:blip r:embed="rId9"/>
+                    <a:stretch>
+                      <a:fillRect/>
+                    </a:stretch>
+                  </pic:blipFill>
+                  <pic:spPr>
+                    <a:xfrm>
+                      <a:off x="0" y="0"/>
+                      <a:ext cx="5943600" cy="1536700"/>
+                    </a:xfrm>
+                    <a:prstGeom prst="rect">
+                      <a:avLst/>
+                    </a:prstGeom>
+                  </pic:spPr>
+                </pic:pic>
+              </a:graphicData>
+            </a:graphic>
+          </wp:inline>
+        </w:drawing>
+      </w:r>
+    </w:p>
+    <w:p>
+      <w:pPr>
+        <w:pStyle w:val="ListParagraph"/>
+        <w:numPr>
+          <w:ilvl w:val="0"/>
+          <w:numId w:val="2"/>
+        </w:numPr>
+        <w:spacing w:line="480" w:lineRule="auto"/>
+        <w:rPr>
+          <w:sz w:val="24"/>
+          <w:szCs w:val="24"/>
+        </w:rPr>
+      </w:pPr>
+      <w:r>
+        <w:rPr>
+          <w:sz w:val="24"/>
+          <w:szCs w:val="24"/>
+        </w:rPr>
+        <w:t>Add permissions to additional accounts if necessary. Your account will automatically be set as the project owner.</w:t>
+      </w:r>
+      <w:r>
+        <w:rPr>
+          <w:sz w:val="24"/>
+          <w:szCs w:val="24"/>
+        </w:rPr>
+        <w:t xml:space="preserve"> Afterwards, click Create Project.</w:t>
+      </w:r>
+    </w:p>
+    <w:p>
+      <w:pPr>
+        <w:pStyle w:val="ListParagraph"/>
+        <w:spacing w:line="480" w:lineRule="auto"/>
+        <w:rPr>
+          <w:sz w:val="24"/>
+          <w:szCs w:val="24"/>
+        </w:rPr>
+      </w:pPr>
+      <w:r>
+        <w:rPr>
+          <w:noProof/>
+        </w:rPr>
+        <w:lastRenderedPageBreak/>
+        <w:drawing>
+          <wp:inline distT="0" distB="0" distL="0" distR="0" wp14:anchorId="1259F3BB" wp14:editId="79D2B577">
+            <wp:extent cx="5943600" cy="3169285"/>
+            <wp:effectExtent l="0" t="0" r="0" b="0"/>
+            <wp:docPr id="5" name="Picture 5" descr="Graphical user interface, text, application&#10;&#10;Description automatically generated"/>
+            <wp:cNvGraphicFramePr>
+              <a:graphicFrameLocks xmlns:a="http://schemas.openxmlformats.org/drawingml/2006/main" noChangeAspect="1"/>
+            </wp:cNvGraphicFramePr>
+            <a:graphic xmlns:a="http://schemas.openxmlformats.org/drawingml/2006/main">
+              <a:graphicData uri="http://schemas.openxmlformats.org/drawingml/2006/picture">
+                <pic:pic xmlns:pic="http://schemas.openxmlformats.org/drawingml/2006/picture">
+                  <pic:nvPicPr>
+                    <pic:cNvPr id="5" name="Picture 5" descr="Graphical user interface, text, application&#10;&#10;Description automatically generated"/>
+                    <pic:cNvPicPr/>
+                  </pic:nvPicPr>
+                  <pic:blipFill>
+                    <a:blip r:embed="rId10"/>
+                    <a:stretch>
+                      <a:fillRect/>
+                    </a:stretch>
+                  </pic:blipFill>
+                  <pic:spPr>
+                    <a:xfrm>
+                      <a:off x="0" y="0"/>
+                      <a:ext cx="5943600" cy="3169285"/>
+                    </a:xfrm>
+                    <a:prstGeom prst="rect">
+                      <a:avLst/>
+                    </a:prstGeom>
+                  </pic:spPr>
+                </pic:pic>
+              </a:graphicData>
+            </a:graphic>
+          </wp:inline>
+        </w:drawing>
+      </w:r>
+    </w:p>
+    <w:p>
+      <w:pPr>
+        <w:pStyle w:val="ListParagraph"/>
+        <w:numPr>
+          <w:ilvl w:val="0"/>
+          <w:numId w:val="2"/>
+        </w:numPr>
+        <w:spacing w:line="480" w:lineRule="auto"/>
+        <w:rPr>
+          <w:sz w:val="24"/>
+          <w:szCs w:val="24"/>
+        </w:rPr>
+      </w:pPr>
+      <w:r>
+        <w:rPr>
+          <w:sz w:val="24"/>
+          <w:szCs w:val="24"/>
+        </w:rPr>
+        <w:t>Click Build a Database</w:t>
+      </w:r>
+    </w:p>
+    <w:p>
+      <w:pPr>
+        <w:pStyle w:val="ListParagraph"/>
+        <w:spacing w:line="480" w:lineRule="auto"/>
+        <w:rPr>
+          <w:sz w:val="24"/>
+          <w:szCs w:val="24"/>
+        </w:rPr>
+      </w:pPr>
+      <w:r>
+        <w:rPr>
+          <w:noProof/>
+        </w:rPr>
+        <w:drawing>
+          <wp:inline distT="0" distB="0" distL="0" distR="0" wp14:anchorId="01E3FE95" wp14:editId="22AA4F7B">
+            <wp:extent cx="5314950" cy="2876550"/>
+            <wp:effectExtent l="0" t="0" r="0" b="0"/>
+            <wp:docPr id="6" name="Picture 6" descr="Graphical user interface, text, application, chat or text message&#10;&#10;Description automatically generated"/>
+            <wp:cNvGraphicFramePr>
+              <a:graphicFrameLocks xmlns:a="http://schemas.openxmlformats.org/drawingml/2006/main" noChangeAspect="1"/>
+            </wp:cNvGraphicFramePr>
+            <a:graphic xmlns:a="http://schemas.openxmlformats.org/drawingml/2006/main">
+              <a:graphicData uri="http://schemas.openxmlformats.org/drawingml/2006/picture">
+                <pic:pic xmlns:pic="http://schemas.openxmlformats.org/drawingml/2006/picture">
+                  <pic:nvPicPr>
+                    <pic:cNvPr id="6" name="Picture 6" descr="Graphical user interface, text, application, chat or text message&#10;&#10;Description automatically generated"/>
+                    <pic:cNvPicPr/>
+                  </pic:nvPicPr>
+                  <pic:blipFill>
+                    <a:blip r:embed="rId11"/>
+                    <a:stretch>
+                      <a:fillRect/>
+                    </a:stretch>
+                  </pic:blipFill>
+                  <pic:spPr>
+                    <a:xfrm>
+                      <a:off x="0" y="0"/>
+                      <a:ext cx="5314950" cy="2876550"/>
+                    </a:xfrm>
+                    <a:prstGeom prst="rect">
+                      <a:avLst/>
+                    </a:prstGeom>
+                  </pic:spPr>
+                </pic:pic>
+              </a:graphicData>
+            </a:graphic>
+          </wp:inline>
+        </w:drawing>
+      </w:r>
+    </w:p>
+    <w:p>
+      <w:pPr>
+        <w:pStyle w:val="ListParagraph"/>
+        <w:numPr>
+          <w:ilvl w:val="0"/>
+          <w:numId w:val="2"/>
+        </w:numPr>
+        <w:spacing w:line="480" w:lineRule="auto"/>
+        <w:rPr>
+          <w:sz w:val="24"/>
+          <w:szCs w:val="24"/>
+        </w:rPr>
+      </w:pPr>
+      <w:r>
+        <w:rPr>
+          <w:sz w:val="24"/>
+          <w:szCs w:val="24"/>
+        </w:rPr>
+        <w:t>Click Create on the free Shared option</w:t>
+      </w:r>
+    </w:p>
+    <w:p>
+      <w:pPr>
+        <w:pStyle w:val="ListParagraph"/>
+        <w:spacing w:line="480" w:lineRule="auto"/>
+        <w:rPr>
+          <w:sz w:val="24"/>
+          <w:szCs w:val="24"/>
+        </w:rPr>
+      </w:pPr>
+      <w:r>
+        <w:rPr>
+          <w:noProof/>
+        </w:rPr>
+        <w:lastRenderedPageBreak/>
+        <w:drawing>
+          <wp:inline distT="0" distB="0" distL="0" distR="0" wp14:anchorId="7A9C2AC9" wp14:editId="542252D6">
+            <wp:extent cx="2933700" cy="5429250"/>
+            <wp:effectExtent l="0" t="0" r="0" b="0"/>
+            <wp:docPr id="7" name="Picture 7" descr="Graphical user interface, application&#10;&#10;Description automatically generated"/>
+            <wp:cNvGraphicFramePr>
+              <a:graphicFrameLocks xmlns:a="http://schemas.openxmlformats.org/drawingml/2006/main" noChangeAspect="1"/>
+            </wp:cNvGraphicFramePr>
+            <a:graphic xmlns:a="http://schemas.openxmlformats.org/drawingml/2006/main">
+              <a:graphicData uri="http://schemas.openxmlformats.org/drawingml/2006/picture">
+                <pic:pic xmlns:pic="http://schemas.openxmlformats.org/drawingml/2006/picture">
+                  <pic:nvPicPr>
+                    <pic:cNvPr id="7" name="Picture 7" descr="Graphical user interface, application&#10;&#10;Description automatically generated"/>
+                    <pic:cNvPicPr/>
+                  </pic:nvPicPr>
+                  <pic:blipFill>
+                    <a:blip r:embed="rId12"/>
+                    <a:stretch>
+                      <a:fillRect/>
+                    </a:stretch>
+                  </pic:blipFill>
+                  <pic:spPr>
+                    <a:xfrm>
+                      <a:off x="0" y="0"/>
+                      <a:ext cx="2933700" cy="5429250"/>
+                    </a:xfrm>
+                    <a:prstGeom prst="rect">
+                      <a:avLst/>
+                    </a:prstGeom>
+                  </pic:spPr>
+                </pic:pic>
+              </a:graphicData>
+            </a:graphic>
+          </wp:inline>
+        </w:drawing>
+      </w:r>
+    </w:p>
+    <w:p>
+      <w:pPr>
+        <w:pStyle w:val="ListParagraph"/>
+        <w:numPr>
+          <w:ilvl w:val="0"/>
+          <w:numId w:val="2"/>
+        </w:numPr>
+        <w:spacing w:line="480" w:lineRule="auto"/>
+        <w:rPr>
+          <w:sz w:val="24"/>
+          <w:szCs w:val="24"/>
+        </w:rPr>
+      </w:pPr>
+      <w:r>
+        <w:rPr>
+          <w:sz w:val="24"/>
+          <w:szCs w:val="24"/>
+        </w:rPr>
+        <w:t>Leave all settings on the next page and click Create Cluster at the bottom of the screen.</w:t>
+      </w:r>
+    </w:p>
+    <w:p>
+      <w:pPr>
+        <w:pStyle w:val="ListParagraph"/>
+        <w:numPr>
+          <w:ilvl w:val="0"/>
+          <w:numId w:val="2"/>
+        </w:numPr>
+        <w:spacing w:line="480" w:lineRule="auto"/>
+        <w:rPr>
+          <w:sz w:val="24"/>
+          <w:szCs w:val="24"/>
+        </w:rPr>
+      </w:pPr>
+      <w:r>
+        <w:rPr>
+          <w:sz w:val="24"/>
+          <w:szCs w:val="24"/>
+        </w:rPr>
+        <w:t xml:space="preserve">You will automatically be navigated to the Security </w:t>
+      </w:r>
+      <w:proofErr w:type="spellStart"/>
+      <w:r>
+        <w:rPr>
+          <w:sz w:val="24"/>
+          <w:szCs w:val="24"/>
+        </w:rPr>
+        <w:t>Quickstart</w:t>
+      </w:r>
+      <w:proofErr w:type="spellEnd"/>
+      <w:r>
+        <w:rPr>
+          <w:sz w:val="24"/>
+          <w:szCs w:val="24"/>
+        </w:rPr>
+        <w:t xml:space="preserve"> screen. Create a user that will be used to connect to the database.</w:t>
+      </w:r>
+    </w:p>
+    <w:p>
+      <w:pPr>
+        <w:pStyle w:val="ListParagraph"/>
+        <w:spacing w:line="480" w:lineRule="auto"/>
+        <w:rPr>
+          <w:sz w:val="24"/>
+          <w:szCs w:val="24"/>
+        </w:rPr>
+      </w:pPr>
+      <w:r>
+        <w:rPr>
+          <w:noProof/>
+        </w:rPr>
+        <w:lastRenderedPageBreak/>
+        <w:drawing>
+          <wp:inline distT="0" distB="0" distL="0" distR="0" wp14:anchorId="54852BB4" wp14:editId="3FCF1609">
+            <wp:extent cx="5943600" cy="2767330"/>
+            <wp:effectExtent l="0" t="0" r="0" b="0"/>
+            <wp:docPr id="8" name="Picture 8" descr="Graphical user interface, text&#10;&#10;Description automatically generated"/>
+            <wp:cNvGraphicFramePr>
+              <a:graphicFrameLocks xmlns:a="http://schemas.openxmlformats.org/drawingml/2006/main" noChangeAspect="1"/>
+            </wp:cNvGraphicFramePr>
+            <a:graphic xmlns:a="http://schemas.openxmlformats.org/drawingml/2006/main">
+              <a:graphicData uri="http://schemas.openxmlformats.org/drawingml/2006/picture">
+                <pic:pic xmlns:pic="http://schemas.openxmlformats.org/drawingml/2006/picture">
+                  <pic:nvPicPr>
+                    <pic:cNvPr id="8" name="Picture 8" descr="Graphical user interface, text&#10;&#10;Description automatically generated"/>
+                    <pic:cNvPicPr/>
+                  </pic:nvPicPr>
+                  <pic:blipFill>
+                    <a:blip r:embed="rId13"/>
+                    <a:stretch>
+                      <a:fillRect/>
+                    </a:stretch>
+                  </pic:blipFill>
+                  <pic:spPr>
+                    <a:xfrm>
+                      <a:off x="0" y="0"/>
+                      <a:ext cx="5943600" cy="2767330"/>
+                    </a:xfrm>
+                    <a:prstGeom prst="rect">
+                      <a:avLst/>
+                    </a:prstGeom>
+                  </pic:spPr>
+                </pic:pic>
+              </a:graphicData>
+            </a:graphic>
+          </wp:inline>
+        </w:drawing>
+      </w:r>
+    </w:p>
+    <w:p>
+      <w:pPr>
+        <w:pStyle w:val="ListParagraph"/>
+        <w:numPr>
+          <w:ilvl w:val="0"/>
+          <w:numId w:val="2"/>
+        </w:numPr>
+        <w:spacing w:line="480" w:lineRule="auto"/>
+        <w:rPr>
+          <w:sz w:val="24"/>
+          <w:szCs w:val="24"/>
+        </w:rPr>
+      </w:pPr>
+      <w:r>
+        <w:rPr>
+          <w:sz w:val="24"/>
+          <w:szCs w:val="24"/>
+        </w:rPr>
+        <w:t xml:space="preserve">Click </w:t>
+      </w:r>
+      <w:r>
+        <w:rPr>
+          <w:sz w:val="24"/>
+          <w:szCs w:val="24"/>
+        </w:rPr>
+        <w:t>Network Access on the bottom left</w:t>
+      </w:r>
+      <w:r>
+        <w:rPr>
+          <w:sz w:val="24"/>
+          <w:szCs w:val="24"/>
+        </w:rPr>
+        <w:t xml:space="preserve"> menu.</w:t>
+      </w:r>
+    </w:p>
+    <w:p>
+      <w:pPr>
+        <w:pStyle w:val="ListParagraph"/>
+        <w:spacing w:line="480" w:lineRule="auto"/>
+        <w:rPr>
+          <w:sz w:val="24"/>
+          <w:szCs w:val="24"/>
+        </w:rPr>
+      </w:pPr>
+      <w:r>
+        <w:rPr>
+          <w:noProof/>
+        </w:rPr>
+        <w:drawing>
+          <wp:inline distT="0" distB="0" distL="0" distR="0" wp14:anchorId="596F135D" wp14:editId="1546C9E1">
+            <wp:extent cx="1762125" cy="1590675"/>
+            <wp:effectExtent l="0" t="0" r="9525" b="9525"/>
+            <wp:docPr id="9" name="Picture 9" descr="Graphical user interface, text, application, chat or text message&#10;&#10;Description automatically generated"/>
+            <wp:cNvGraphicFramePr>
+              <a:graphicFrameLocks xmlns:a="http://schemas.openxmlformats.org/drawingml/2006/main" noChangeAspect="1"/>
+            </wp:cNvGraphicFramePr>
+            <a:graphic xmlns:a="http://schemas.openxmlformats.org/drawingml/2006/main">
+              <a:graphicData uri="http://schemas.openxmlformats.org/drawingml/2006/picture">
+                <pic:pic xmlns:pic="http://schemas.openxmlformats.org/drawingml/2006/picture">
+                  <pic:nvPicPr>
+                    <pic:cNvPr id="9" name="Picture 9" descr="Graphical user interface, text, application, chat or text message&#10;&#10;Description automatically generated"/>
+                    <pic:cNvPicPr/>
+                  </pic:nvPicPr>
+                  <pic:blipFill>
+                    <a:blip r:embed="rId14"/>
+                    <a:stretch>
+                      <a:fillRect/>
+                    </a:stretch>
+                  </pic:blipFill>
+                  <pic:spPr>
+                    <a:xfrm>
+                      <a:off x="0" y="0"/>
+                      <a:ext cx="1762125" cy="1590675"/>
+                    </a:xfrm>
+                    <a:prstGeom prst="rect">
+                      <a:avLst/>
+                    </a:prstGeom>
+                  </pic:spPr>
+                </pic:pic>
+              </a:graphicData>
+            </a:graphic>
+          </wp:inline>
+        </w:drawing>
+      </w:r>
+    </w:p>
+    <w:p>
+      <w:pPr>
+        <w:pStyle w:val="ListParagraph"/>
+        <w:numPr>
+          <w:ilvl w:val="0"/>
+          <w:numId w:val="2"/>
+        </w:numPr>
+        <w:spacing w:line="480" w:lineRule="auto"/>
+        <w:rPr>
+          <w:sz w:val="24"/>
+          <w:szCs w:val="24"/>
+        </w:rPr>
+      </w:pPr>
+      <w:r>
+        <w:rPr>
+          <w:sz w:val="24"/>
+          <w:szCs w:val="24"/>
+        </w:rPr>
+        <w:t>Click Add IP Address</w:t>
+      </w:r>
+    </w:p>
+    <w:p>
+      <w:pPr>
+        <w:pStyle w:val="ListParagraph"/>
+        <w:spacing w:line="480" w:lineRule="auto"/>
+        <w:rPr>
+          <w:sz w:val="24"/>
+          <w:szCs w:val="24"/>
+        </w:rPr>
+      </w:pPr>
+      <w:r>
+        <w:rPr>
+          <w:noProof/>
+        </w:rPr>
+        <w:lastRenderedPageBreak/>
+        <w:drawing>
+          <wp:inline distT="0" distB="0" distL="0" distR="0" wp14:anchorId="32BEBB38" wp14:editId="5A212CF5">
+            <wp:extent cx="4924425" cy="2838450"/>
+            <wp:effectExtent l="0" t="0" r="9525" b="0"/>
+            <wp:docPr id="10" name="Picture 10" descr="Graphical user interface, text, application, website&#10;&#10;Description automatically generated"/>
+            <wp:cNvGraphicFramePr>
+              <a:graphicFrameLocks xmlns:a="http://schemas.openxmlformats.org/drawingml/2006/main" noChangeAspect="1"/>
+            </wp:cNvGraphicFramePr>
+            <a:graphic xmlns:a="http://schemas.openxmlformats.org/drawingml/2006/main">
+              <a:graphicData uri="http://schemas.openxmlformats.org/drawingml/2006/picture">
+                <pic:pic xmlns:pic="http://schemas.openxmlformats.org/drawingml/2006/picture">
+                  <pic:nvPicPr>
+                    <pic:cNvPr id="10" name="Picture 10" descr="Graphical user interface, text, application, website&#10;&#10;Description automatically generated"/>
+                    <pic:cNvPicPr/>
+                  </pic:nvPicPr>
+                  <pic:blipFill>
+                    <a:blip r:embed="rId15"/>
+                    <a:stretch>
+                      <a:fillRect/>
+                    </a:stretch>
+                  </pic:blipFill>
+                  <pic:spPr>
+                    <a:xfrm>
+                      <a:off x="0" y="0"/>
+                      <a:ext cx="4924425" cy="2838450"/>
+                    </a:xfrm>
+                    <a:prstGeom prst="rect">
+                      <a:avLst/>
+                    </a:prstGeom>
+                  </pic:spPr>
+                </pic:pic>
+              </a:graphicData>
+            </a:graphic>
+          </wp:inline>
+        </w:drawing>
+      </w:r>
+    </w:p>
+    <w:p>
+      <w:pPr>
+        <w:pStyle w:val="ListParagraph"/>
+        <w:numPr>
+          <w:ilvl w:val="0"/>
+          <w:numId w:val="2"/>
+        </w:numPr>
+        <w:spacing w:line="480" w:lineRule="auto"/>
+        <w:rPr>
+          <w:sz w:val="24"/>
+          <w:szCs w:val="24"/>
+        </w:rPr>
+      </w:pPr>
+      <w:r>
+        <w:rPr>
+          <w:sz w:val="24"/>
+          <w:szCs w:val="24"/>
+        </w:rPr>
+        <w:t>Click ALLOW ACCESS FROM ANYWHERE and then click Confirm.</w:t>
+      </w:r>
+    </w:p>
+    <w:p>
+      <w:pPr>
+        <w:pStyle w:val="ListParagraph"/>
+        <w:spacing w:line="480" w:lineRule="auto"/>
+        <w:rPr>
+          <w:sz w:val="24"/>
+          <w:szCs w:val="24"/>
+        </w:rPr>
+      </w:pPr>
+      <w:r>
+        <w:rPr>
+          <w:noProof/>
+        </w:rPr>
+        <w:drawing>
+          <wp:inline distT="0" distB="0" distL="0" distR="0" wp14:anchorId="03B77BD9" wp14:editId="030E672C">
+            <wp:extent cx="5943600" cy="3542030"/>
+            <wp:effectExtent l="0" t="0" r="0" b="1270"/>
+            <wp:docPr id="11" name="Picture 11" descr="Graphical user interface, text, application, email&#10;&#10;Description automatically generated"/>
+            <wp:cNvGraphicFramePr>
+              <a:graphicFrameLocks xmlns:a="http://schemas.openxmlformats.org/drawingml/2006/main" noChangeAspect="1"/>
+            </wp:cNvGraphicFramePr>
+            <a:graphic xmlns:a="http://schemas.openxmlformats.org/drawingml/2006/main">
+              <a:graphicData uri="http://schemas.openxmlformats.org/drawingml/2006/picture">
+                <pic:pic xmlns:pic="http://schemas.openxmlformats.org/drawingml/2006/picture">
+                  <pic:nvPicPr>
+                    <pic:cNvPr id="11" name="Picture 11" descr="Graphical user interface, text, application, email&#10;&#10;Description automatically generated"/>
+                    <pic:cNvPicPr/>
+                  </pic:nvPicPr>
+                  <pic:blipFill>
+                    <a:blip r:embed="rId16"/>
+                    <a:stretch>
+                      <a:fillRect/>
+                    </a:stretch>
+                  </pic:blipFill>
+                  <pic:spPr>
+                    <a:xfrm>
+                      <a:off x="0" y="0"/>
+                      <a:ext cx="5943600" cy="3542030"/>
+                    </a:xfrm>
+                    <a:prstGeom prst="rect">
+                      <a:avLst/>
+                    </a:prstGeom>
+                  </pic:spPr>
+                </pic:pic>
+              </a:graphicData>
+            </a:graphic>
+          </wp:inline>
+        </w:drawing>
+      </w:r>
+    </w:p>
+    <w:p>
+      <w:pPr>
+        <w:pStyle w:val="ListParagraph"/>
+        <w:numPr>
+          <w:ilvl w:val="0"/>
+          <w:numId w:val="2"/>
+        </w:numPr>
+        <w:spacing w:line="480" w:lineRule="auto"/>
+        <w:rPr>
+          <w:sz w:val="24"/>
+          <w:szCs w:val="24"/>
+        </w:rPr>
+      </w:pPr>
+      <w:r>
+        <w:rPr>
+          <w:sz w:val="24"/>
+          <w:szCs w:val="24"/>
+        </w:rPr>
+        <w:t>Click Database on the menu on the left side of the screen.</w:t>
+      </w:r>
+    </w:p>
+    <w:p>
+      <w:pPr>
+        <w:pStyle w:val="ListParagraph"/>
+        <w:spacing w:line="480" w:lineRule="auto"/>
+        <w:rPr>
+          <w:sz w:val="24"/>
+          <w:szCs w:val="24"/>
+        </w:rPr>
+      </w:pPr>
+      <w:r>
+        <w:rPr>
+          <w:noProof/>
+        </w:rPr>
+        <w:lastRenderedPageBreak/>
+        <w:drawing>
+          <wp:inline distT="0" distB="0" distL="0" distR="0" wp14:anchorId="6DECE4EC" wp14:editId="34172CFF">
+            <wp:extent cx="1762125" cy="1028700"/>
+            <wp:effectExtent l="0" t="0" r="9525" b="0"/>
+            <wp:docPr id="12" name="Picture 12" descr="Graphical user interface&#10;&#10;Description automatically generated with low confidence"/>
+            <wp:cNvGraphicFramePr>
+              <a:graphicFrameLocks xmlns:a="http://schemas.openxmlformats.org/drawingml/2006/main" noChangeAspect="1"/>
+            </wp:cNvGraphicFramePr>
+            <a:graphic xmlns:a="http://schemas.openxmlformats.org/drawingml/2006/main">
+              <a:graphicData uri="http://schemas.openxmlformats.org/drawingml/2006/picture">
+                <pic:pic xmlns:pic="http://schemas.openxmlformats.org/drawingml/2006/picture">
+                  <pic:nvPicPr>
+                    <pic:cNvPr id="12" name="Picture 12" descr="Graphical user interface&#10;&#10;Description automatically generated with low confidence"/>
+                    <pic:cNvPicPr/>
+                  </pic:nvPicPr>
+                  <pic:blipFill>
+                    <a:blip r:embed="rId17"/>
+                    <a:stretch>
+                      <a:fillRect/>
+                    </a:stretch>
+                  </pic:blipFill>
+                  <pic:spPr>
+                    <a:xfrm>
+                      <a:off x="0" y="0"/>
+                      <a:ext cx="1762125" cy="1028700"/>
+                    </a:xfrm>
+                    <a:prstGeom prst="rect">
+                      <a:avLst/>
+                    </a:prstGeom>
+                  </pic:spPr>
+                </pic:pic>
+              </a:graphicData>
+            </a:graphic>
+          </wp:inline>
+        </w:drawing>
+      </w:r>
+    </w:p>
+    <w:p>
+      <w:pPr>
+        <w:pStyle w:val="ListParagraph"/>
+        <w:numPr>
+          <w:ilvl w:val="0"/>
+          <w:numId w:val="2"/>
+        </w:numPr>
+        <w:spacing w:line="480" w:lineRule="auto"/>
+        <w:rPr>
+          <w:sz w:val="24"/>
+          <w:szCs w:val="24"/>
+        </w:rPr>
+      </w:pPr>
+      <w:r>
+        <w:rPr>
+          <w:sz w:val="24"/>
+          <w:szCs w:val="24"/>
+        </w:rPr>
+        <w:t>Click on the Connect button on the cluster.</w:t>
+      </w:r>
+    </w:p>
+    <w:p>
+      <w:pPr>
+        <w:pStyle w:val="ListParagraph"/>
+        <w:spacing w:line="480" w:lineRule="auto"/>
+        <w:rPr>
+          <w:sz w:val="24"/>
+          <w:szCs w:val="24"/>
+        </w:rPr>
+      </w:pPr>
+      <w:r>
+        <w:rPr>
+          <w:noProof/>
+        </w:rPr>
+        <w:drawing>
+          <wp:inline distT="0" distB="0" distL="0" distR="0" wp14:anchorId="18A09DF0" wp14:editId="64D7C977">
+            <wp:extent cx="5448300" cy="1724025"/>
+            <wp:effectExtent l="0" t="0" r="0" b="9525"/>
+            <wp:docPr id="13" name="Picture 13" descr="Graphical user interface, text&#10;&#10;Description automatically generated"/>
+            <wp:cNvGraphicFramePr>
+              <a:graphicFrameLocks xmlns:a="http://schemas.openxmlformats.org/drawingml/2006/main" noChangeAspect="1"/>
+            </wp:cNvGraphicFramePr>
+            <a:graphic xmlns:a="http://schemas.openxmlformats.org/drawingml/2006/main">
+              <a:graphicData uri="http://schemas.openxmlformats.org/drawingml/2006/picture">
+                <pic:pic xmlns:pic="http://schemas.openxmlformats.org/drawingml/2006/picture">
+                  <pic:nvPicPr>
+                    <pic:cNvPr id="13" name="Picture 13" descr="Graphical user interface, text&#10;&#10;Description automatically generated"/>
+                    <pic:cNvPicPr/>
+                  </pic:nvPicPr>
+                  <pic:blipFill>
+                    <a:blip r:embed="rId18"/>
+                    <a:stretch>
+                      <a:fillRect/>
+                    </a:stretch>
+                  </pic:blipFill>
+                  <pic:spPr>
+                    <a:xfrm>
+                      <a:off x="0" y="0"/>
+                      <a:ext cx="5448300" cy="1724025"/>
+                    </a:xfrm>
+                    <a:prstGeom prst="rect">
+                      <a:avLst/>
+                    </a:prstGeom>
+                  </pic:spPr>
+                </pic:pic>
+              </a:graphicData>
+            </a:graphic>
+          </wp:inline>
+        </w:drawing>
+      </w:r>
+    </w:p>
+    <w:p>
+      <w:pPr>
+        <w:pStyle w:val="ListParagraph"/>
+        <w:numPr>
+          <w:ilvl w:val="0"/>
+          <w:numId w:val="2"/>
+        </w:numPr>
+        <w:spacing w:line="480" w:lineRule="auto"/>
+        <w:rPr>
+          <w:sz w:val="24"/>
+          <w:szCs w:val="24"/>
+        </w:rPr>
+      </w:pPr>
+      <w:r>
+        <w:rPr>
+          <w:sz w:val="24"/>
+          <w:szCs w:val="24"/>
+        </w:rPr>
+        <w:t>Click on Connect your application</w:t>
+      </w:r>
+    </w:p>
+    <w:p>
+      <w:pPr>
+        <w:pStyle w:val="ListParagraph"/>
+        <w:spacing w:line="480" w:lineRule="auto"/>
+        <w:rPr>
+          <w:sz w:val="24"/>
+          <w:szCs w:val="24"/>
+        </w:rPr>
+      </w:pPr>
+      <w:r>
+        <w:rPr>
+          <w:noProof/>
+        </w:rPr>
+        <w:lastRenderedPageBreak/>
+        <w:drawing>
+          <wp:inline distT="0" distB="0" distL="0" distR="0" wp14:anchorId="37ABB992" wp14:editId="2BBBB2EC">
+            <wp:extent cx="5943600" cy="4448175"/>
+            <wp:effectExtent l="0" t="0" r="0" b="9525"/>
+            <wp:docPr id="14" name="Picture 14" descr="Graphical user interface, text, application, email&#10;&#10;Description automatically generated"/>
+            <wp:cNvGraphicFramePr>
+              <a:graphicFrameLocks xmlns:a="http://schemas.openxmlformats.org/drawingml/2006/main" noChangeAspect="1"/>
+            </wp:cNvGraphicFramePr>
+            <a:graphic xmlns:a="http://schemas.openxmlformats.org/drawingml/2006/main">
+              <a:graphicData uri="http://schemas.openxmlformats.org/drawingml/2006/picture">
+                <pic:pic xmlns:pic="http://schemas.openxmlformats.org/drawingml/2006/picture">
+                  <pic:nvPicPr>
+                    <pic:cNvPr id="14" name="Picture 14" descr="Graphical user interface, text, application, email&#10;&#10;Description automatically generated"/>
+                    <pic:cNvPicPr/>
+                  </pic:nvPicPr>
+                  <pic:blipFill>
+                    <a:blip r:embed="rId19"/>
+                    <a:stretch>
+                      <a:fillRect/>
+                    </a:stretch>
+                  </pic:blipFill>
+                  <pic:spPr>
+                    <a:xfrm>
+                      <a:off x="0" y="0"/>
+                      <a:ext cx="5943600" cy="4448175"/>
+                    </a:xfrm>
+                    <a:prstGeom prst="rect">
+                      <a:avLst/>
+                    </a:prstGeom>
+                  </pic:spPr>
+                </pic:pic>
+              </a:graphicData>
+            </a:graphic>
+          </wp:inline>
+        </w:drawing>
+      </w:r>
+    </w:p>
+    <w:p>
+      <w:pPr>
+        <w:pStyle w:val="ListParagraph"/>
+        <w:numPr>
+          <w:ilvl w:val="0"/>
+          <w:numId w:val="2"/>
+        </w:numPr>
+        <w:spacing w:line="480" w:lineRule="auto"/>
+        <w:rPr>
+          <w:sz w:val="24"/>
+          <w:szCs w:val="24"/>
+        </w:rPr>
+      </w:pPr>
+      <w:r>
+        <w:rPr>
+          <w:sz w:val="24"/>
+          <w:szCs w:val="24"/>
+        </w:rPr>
+        <w:t>Copy the connection string</w:t>
+      </w:r>
+      <w:r>
+        <w:rPr>
+          <w:sz w:val="24"/>
+          <w:szCs w:val="24"/>
+        </w:rPr>
+        <w:t xml:space="preserve"> from the box circled in red</w:t>
+      </w:r>
+    </w:p>
+    <w:p>
+      <w:pPr>
+        <w:pStyle w:val="ListParagraph"/>
+        <w:spacing w:line="480" w:lineRule="auto"/>
+        <w:rPr>
+          <w:sz w:val="24"/>
+          <w:szCs w:val="24"/>
+        </w:rPr>
+      </w:pPr>
+      <w:r>
+        <w:rPr>
+          <w:noProof/>
+        </w:rPr>
+        <w:lastRenderedPageBreak/>
+        <w:drawing>
+          <wp:inline distT="0" distB="0" distL="0" distR="0" wp14:anchorId="6C22BA53" wp14:editId="48DF4E0F">
+            <wp:extent cx="5943600" cy="4897120"/>
+            <wp:effectExtent l="0" t="0" r="0" b="0"/>
+            <wp:docPr id="15" name="Picture 15" descr="Graphical user interface, text, application&#10;&#10;Description automatically generated"/>
+            <wp:cNvGraphicFramePr>
+              <a:graphicFrameLocks xmlns:a="http://schemas.openxmlformats.org/drawingml/2006/main" noChangeAspect="1"/>
+            </wp:cNvGraphicFramePr>
+            <a:graphic xmlns:a="http://schemas.openxmlformats.org/drawingml/2006/main">
+              <a:graphicData uri="http://schemas.openxmlformats.org/drawingml/2006/picture">
+                <pic:pic xmlns:pic="http://schemas.openxmlformats.org/drawingml/2006/picture">
+                  <pic:nvPicPr>
+                    <pic:cNvPr id="15" name="Picture 15" descr="Graphical user interface, text, application&#10;&#10;Description automatically generated"/>
+                    <pic:cNvPicPr/>
+                  </pic:nvPicPr>
+                  <pic:blipFill>
+                    <a:blip r:embed="rId20"/>
+                    <a:stretch>
+                      <a:fillRect/>
+                    </a:stretch>
+                  </pic:blipFill>
+                  <pic:spPr>
+                    <a:xfrm>
+                      <a:off x="0" y="0"/>
+                      <a:ext cx="5943600" cy="4897120"/>
+                    </a:xfrm>
+                    <a:prstGeom prst="rect">
+                      <a:avLst/>
+                    </a:prstGeom>
+                  </pic:spPr>
+                </pic:pic>
+              </a:graphicData>
+            </a:graphic>
+          </wp:inline>
+        </w:drawing>
+      </w:r>
+    </w:p>
+    <w:p>
+      <w:pPr>
+        <w:pStyle w:val="ListParagraph"/>
+        <w:numPr>
+          <w:ilvl w:val="0"/>
+          <w:numId w:val="2"/>
+        </w:numPr>
+        <w:spacing w:line="480" w:lineRule="auto"/>
+        <w:rPr>
+          <w:sz w:val="24"/>
+          <w:szCs w:val="24"/>
+        </w:rPr>
+      </w:pPr>
+      <w:r>
+        <w:rPr>
+          <w:sz w:val="24"/>
+          <w:szCs w:val="24"/>
+        </w:rPr>
+        <w:t xml:space="preserve">Paste this connection string in the </w:t>
+      </w:r>
+      <w:proofErr w:type="spellStart"/>
+      <w:r>
+        <w:rPr>
+          <w:sz w:val="24"/>
+          <w:szCs w:val="24"/>
+        </w:rPr>
+        <w:t>mongoURI</w:t>
+      </w:r>
+      <w:proofErr w:type="spellEnd"/>
+      <w:r>
+        <w:rPr>
+          <w:sz w:val="24"/>
+          <w:szCs w:val="24"/>
+        </w:rPr>
+        <w:t xml:space="preserve"> property in both the </w:t>
+      </w:r>
+      <w:proofErr w:type="spellStart"/>
+      <w:proofErr w:type="gramStart"/>
+      <w:r>
+        <w:rPr>
+          <w:sz w:val="24"/>
+          <w:szCs w:val="24"/>
+        </w:rPr>
+        <w:t>default.json</w:t>
+      </w:r>
+      <w:proofErr w:type="spellEnd"/>
+      <w:proofErr w:type="gramEnd"/>
+      <w:r>
+        <w:rPr>
+          <w:sz w:val="24"/>
+          <w:szCs w:val="24"/>
+        </w:rPr>
+        <w:t xml:space="preserve"> and </w:t>
+      </w:r>
+      <w:proofErr w:type="spellStart"/>
+      <w:r>
+        <w:rPr>
+          <w:sz w:val="24"/>
+          <w:szCs w:val="24"/>
+        </w:rPr>
+        <w:t>production.json</w:t>
+      </w:r>
+      <w:proofErr w:type="spellEnd"/>
+      <w:r>
+        <w:rPr>
+          <w:sz w:val="24"/>
+          <w:szCs w:val="24"/>
+        </w:rPr>
+        <w:t xml:space="preserve"> files in the config folder of the project.</w:t>
+      </w:r>
+      <w:r>
+        <w:rPr>
+          <w:sz w:val="24"/>
+          <w:szCs w:val="24"/>
+        </w:rPr>
+        <w:t xml:space="preserve"> Modify the username and password in the string to the username and password you created in step 8.</w:t>
+      </w:r>
+    </w:p>
+    <w:p>
+      <w:pPr>
+        <w:pStyle w:val="ListParagraph"/>
+        <w:spacing w:line="480" w:lineRule="auto"/>
+        <w:rPr>
+          <w:sz w:val="24"/>
+          <w:szCs w:val="24"/>
+        </w:rPr>
+      </w:pPr>
+      <w:r>
+        <w:rPr>
+          <w:noProof/>
+        </w:rPr>
+        <w:drawing>
+          <wp:inline distT="0" distB="0" distL="0" distR="0" wp14:anchorId="659D6862" wp14:editId="62BA54E3">
+            <wp:extent cx="1581150" cy="895350"/>
+            <wp:effectExtent l="0" t="0" r="0" b="0"/>
+            <wp:docPr id="16" name="Picture 16" descr="Graphical user interface, text&#10;&#10;Description automatically generated"/>
+            <wp:cNvGraphicFramePr>
+              <a:graphicFrameLocks xmlns:a="http://schemas.openxmlformats.org/drawingml/2006/main" noChangeAspect="1"/>
+            </wp:cNvGraphicFramePr>
+            <a:graphic xmlns:a="http://schemas.openxmlformats.org/drawingml/2006/main">
+              <a:graphicData uri="http://schemas.openxmlformats.org/drawingml/2006/picture">
+                <pic:pic xmlns:pic="http://schemas.openxmlformats.org/drawingml/2006/picture">
+                  <pic:nvPicPr>
+                    <pic:cNvPr id="16" name="Picture 16" descr="Graphical user interface, text&#10;&#10;Description automatically generated"/>
+                    <pic:cNvPicPr/>
+                  </pic:nvPicPr>
+                  <pic:blipFill>
+                    <a:blip r:embed="rId21"/>
+                    <a:stretch>
+                      <a:fillRect/>
+                    </a:stretch>
+                  </pic:blipFill>
+                  <pic:spPr>
+                    <a:xfrm>
+                      <a:off x="0" y="0"/>
+                      <a:ext cx="1581150" cy="895350"/>
+                    </a:xfrm>
+                    <a:prstGeom prst="rect">
+                      <a:avLst/>
+                    </a:prstGeom>
+                  </pic:spPr>
+                </pic:pic>
+              </a:graphicData>
+            </a:graphic>
+          </wp:inline>
+        </w:drawing>
+      </w:r>
+    </w:p>
+    <w:p>
+      <w:pPr>
+        <w:pStyle w:val="ListParagraph"/>
+        <w:spacing w:line="480" w:lineRule="auto"/>
+        <w:rPr>
+          <w:sz w:val="24"/>
+          <w:szCs w:val="24"/>
+        </w:rPr>
+      </w:pPr>
+      <w:r>
+        <w:rPr>
+          <w:noProof/>
+        </w:rPr>
+        <w:drawing>
+          <wp:inline distT="0" distB="0" distL="0" distR="0" wp14:anchorId="7F6DEF23" wp14:editId="1ED2A454">
+            <wp:extent cx="5943600" cy="558165"/>
+            <wp:effectExtent l="0" t="0" r="0" b="0"/>
+            <wp:docPr id="17" name="Picture 17"/>
+            <wp:cNvGraphicFramePr>
+              <a:graphicFrameLocks xmlns:a="http://schemas.openxmlformats.org/drawingml/2006/main" noChangeAspect="1"/>
+            </wp:cNvGraphicFramePr>
+            <a:graphic xmlns:a="http://schemas.openxmlformats.org/drawingml/2006/main">
+              <a:graphicData uri="http://schemas.openxmlformats.org/drawingml/2006/picture">
+                <pic:pic xmlns:pic="http://schemas.openxmlformats.org/drawingml/2006/picture">
+                  <pic:nvPicPr>
+                    <pic:cNvPr id="1" name=""/>
+                    <pic:cNvPicPr/>
+                  </pic:nvPicPr>
+                  <pic:blipFill>
+                    <a:blip r:embed="rId22"/>
+                    <a:stretch>
+                      <a:fillRect/>
+                    </a:stretch>
+                  </pic:blipFill>
+                  <pic:spPr>
+                    <a:xfrm>
+                      <a:off x="0" y="0"/>
+                      <a:ext cx="5943600" cy="558165"/>
+                    </a:xfrm>
+                    <a:prstGeom prst="rect">
+                      <a:avLst/>
+                    </a:prstGeom>
+                  </pic:spPr>
+                </pic:pic>
+              </a:graphicData>
+            </a:graphic>
+          </wp:inline>
+        </w:drawing>
+      </w:r>
+    </w:p>
+    <w:p>
+      <w:pPr>
+        <w:pStyle w:val="ListParagraph"/>
+        <w:numPr>
+          <w:ilvl w:val="0"/>
+          <w:numId w:val="2"/>
+        </w:numPr>
+        <w:spacing w:line="480" w:lineRule="auto"/>
+        <w:rPr>
+          <w:sz w:val="24"/>
+          <w:szCs w:val="24"/>
+        </w:rPr>
+      </w:pPr>
+      <w:r>
+        <w:rPr>
+          <w:sz w:val="24"/>
+          <w:szCs w:val="24"/>
+        </w:rPr>
+        <w:t>Go back to MongoDB Atlas and click Browse Collections.</w:t>
+      </w:r>
+    </w:p>
+    <w:p>
+      <w:pPr>
+        <w:pStyle w:val="ListParagraph"/>
+        <w:spacing w:line="480" w:lineRule="auto"/>
+        <w:rPr>
+          <w:sz w:val="24"/>
+          <w:szCs w:val="24"/>
+        </w:rPr>
+      </w:pPr>
+      <w:r>
+        <w:rPr>
+          <w:noProof/>
+        </w:rPr>
+        <w:lastRenderedPageBreak/>
+        <w:drawing>
+          <wp:inline distT="0" distB="0" distL="0" distR="0" wp14:anchorId="4E7A21B2" wp14:editId="3E6B7737">
+            <wp:extent cx="5419725" cy="1200150"/>
+            <wp:effectExtent l="0" t="0" r="9525" b="0"/>
+            <wp:docPr id="19" name="Picture 19" descr="Graphical user interface, text, application, chat or text message&#10;&#10;Description automatically generated"/>
+            <wp:cNvGraphicFramePr>
+              <a:graphicFrameLocks xmlns:a="http://schemas.openxmlformats.org/drawingml/2006/main" noChangeAspect="1"/>
+            </wp:cNvGraphicFramePr>
+            <a:graphic xmlns:a="http://schemas.openxmlformats.org/drawingml/2006/main">
+              <a:graphicData uri="http://schemas.openxmlformats.org/drawingml/2006/picture">
+                <pic:pic xmlns:pic="http://schemas.openxmlformats.org/drawingml/2006/picture">
+                  <pic:nvPicPr>
+                    <pic:cNvPr id="19" name="Picture 19" descr="Graphical user interface, text, application, chat or text message&#10;&#10;Description automatically generated"/>
+                    <pic:cNvPicPr/>
+                  </pic:nvPicPr>
+                  <pic:blipFill>
+                    <a:blip r:embed="rId23"/>
+                    <a:stretch>
+                      <a:fillRect/>
+                    </a:stretch>
+                  </pic:blipFill>
+                  <pic:spPr>
+                    <a:xfrm>
+                      <a:off x="0" y="0"/>
+                      <a:ext cx="5419725" cy="1200150"/>
+                    </a:xfrm>
+                    <a:prstGeom prst="rect">
+                      <a:avLst/>
+                    </a:prstGeom>
+                  </pic:spPr>
+                </pic:pic>
+              </a:graphicData>
+            </a:graphic>
+          </wp:inline>
+        </w:drawing>
+      </w:r>
+    </w:p>
+    <w:p>
+      <w:pPr>
+        <w:pStyle w:val="ListParagraph"/>
+        <w:numPr>
+          <w:ilvl w:val="0"/>
+          <w:numId w:val="2"/>
+        </w:numPr>
+        <w:spacing w:line="480" w:lineRule="auto"/>
+        <w:rPr>
+          <w:sz w:val="24"/>
+          <w:szCs w:val="24"/>
+        </w:rPr>
+      </w:pPr>
+      <w:r>
+        <w:rPr>
+          <w:sz w:val="24"/>
+          <w:szCs w:val="24"/>
+        </w:rPr>
+        <w:t>Click Add My Own Data</w:t>
+      </w:r>
+    </w:p>
+    <w:p>
+      <w:pPr>
+        <w:pStyle w:val="ListParagraph"/>
+        <w:spacing w:line="480" w:lineRule="auto"/>
+        <w:rPr>
+          <w:sz w:val="24"/>
+          <w:szCs w:val="24"/>
+        </w:rPr>
+      </w:pPr>
+      <w:r>
+        <w:rPr>
+          <w:noProof/>
+        </w:rPr>
+        <w:drawing>
+          <wp:inline distT="0" distB="0" distL="0" distR="0" wp14:anchorId="2DA4BC67" wp14:editId="23DC77D0">
+            <wp:extent cx="4057650" cy="3657600"/>
+            <wp:effectExtent l="0" t="0" r="0" b="0"/>
+            <wp:docPr id="20" name="Picture 20" descr="Graphical user interface, text, application, chat or text message&#10;&#10;Description automatically generated"/>
+            <wp:cNvGraphicFramePr>
+              <a:graphicFrameLocks xmlns:a="http://schemas.openxmlformats.org/drawingml/2006/main" noChangeAspect="1"/>
+            </wp:cNvGraphicFramePr>
+            <a:graphic xmlns:a="http://schemas.openxmlformats.org/drawingml/2006/main">
+              <a:graphicData uri="http://schemas.openxmlformats.org/drawingml/2006/picture">
+                <pic:pic xmlns:pic="http://schemas.openxmlformats.org/drawingml/2006/picture">
+                  <pic:nvPicPr>
+                    <pic:cNvPr id="20" name="Picture 20" descr="Graphical user interface, text, application, chat or text message&#10;&#10;Description automatically generated"/>
+                    <pic:cNvPicPr/>
+                  </pic:nvPicPr>
+                  <pic:blipFill>
+                    <a:blip r:embed="rId24"/>
+                    <a:stretch>
+                      <a:fillRect/>
+                    </a:stretch>
+                  </pic:blipFill>
+                  <pic:spPr>
+                    <a:xfrm>
+                      <a:off x="0" y="0"/>
+                      <a:ext cx="4057650" cy="3657600"/>
+                    </a:xfrm>
+                    <a:prstGeom prst="rect">
+                      <a:avLst/>
+                    </a:prstGeom>
+                  </pic:spPr>
+                </pic:pic>
+              </a:graphicData>
+            </a:graphic>
+          </wp:inline>
+        </w:drawing>
+      </w:r>
+    </w:p>
+    <w:p>
+      <w:pPr>
+        <w:pStyle w:val="ListParagraph"/>
+        <w:numPr>
+          <w:ilvl w:val="0"/>
+          <w:numId w:val="2"/>
+        </w:numPr>
+        <w:spacing w:line="480" w:lineRule="auto"/>
+        <w:rPr>
+          <w:sz w:val="24"/>
+          <w:szCs w:val="24"/>
+        </w:rPr>
+      </w:pPr>
+      <w:r>
+        <w:rPr>
+          <w:sz w:val="24"/>
+          <w:szCs w:val="24"/>
+        </w:rPr>
+        <w:t xml:space="preserve">Enter Main as the Database Name, </w:t>
+      </w:r>
+      <w:proofErr w:type="spellStart"/>
+      <w:r>
+        <w:rPr>
+          <w:sz w:val="24"/>
+          <w:szCs w:val="24"/>
+        </w:rPr>
+        <w:t>eventstatuses</w:t>
+      </w:r>
+      <w:proofErr w:type="spellEnd"/>
+      <w:r>
+        <w:rPr>
+          <w:sz w:val="24"/>
+          <w:szCs w:val="24"/>
+        </w:rPr>
+        <w:t xml:space="preserve"> as the collection name, and click Create.</w:t>
+      </w:r>
+    </w:p>
+    <w:p>
+      <w:pPr>
+        <w:pStyle w:val="ListParagraph"/>
+        <w:spacing w:line="480" w:lineRule="auto"/>
+        <w:rPr>
+          <w:sz w:val="24"/>
+          <w:szCs w:val="24"/>
+        </w:rPr>
+      </w:pPr>
+      <w:r>
+        <w:rPr>
+          <w:noProof/>
+        </w:rPr>
+        <w:lastRenderedPageBreak/>
+        <w:drawing>
+          <wp:inline distT="0" distB="0" distL="0" distR="0" wp14:anchorId="5690FE22" wp14:editId="137236FF">
+            <wp:extent cx="3762375" cy="3524250"/>
+            <wp:effectExtent l="0" t="0" r="9525" b="0"/>
+            <wp:docPr id="21" name="Picture 21" descr="Graphical user interface, text, application&#10;&#10;Description automatically generated"/>
+            <wp:cNvGraphicFramePr>
+              <a:graphicFrameLocks xmlns:a="http://schemas.openxmlformats.org/drawingml/2006/main" noChangeAspect="1"/>
+            </wp:cNvGraphicFramePr>
+            <a:graphic xmlns:a="http://schemas.openxmlformats.org/drawingml/2006/main">
+              <a:graphicData uri="http://schemas.openxmlformats.org/drawingml/2006/picture">
+                <pic:pic xmlns:pic="http://schemas.openxmlformats.org/drawingml/2006/picture">
+                  <pic:nvPicPr>
+                    <pic:cNvPr id="21" name="Picture 21" descr="Graphical user interface, text, application&#10;&#10;Description automatically generated"/>
+                    <pic:cNvPicPr/>
+                  </pic:nvPicPr>
+                  <pic:blipFill>
+                    <a:blip r:embed="rId25"/>
+                    <a:stretch>
+                      <a:fillRect/>
+                    </a:stretch>
+                  </pic:blipFill>
+                  <pic:spPr>
+                    <a:xfrm>
+                      <a:off x="0" y="0"/>
+                      <a:ext cx="3762375" cy="3524250"/>
+                    </a:xfrm>
+                    <a:prstGeom prst="rect">
+                      <a:avLst/>
+                    </a:prstGeom>
+                  </pic:spPr>
+                </pic:pic>
+              </a:graphicData>
+            </a:graphic>
+          </wp:inline>
+        </w:drawing>
+      </w:r>
+    </w:p>
+    <w:p>
+      <w:pPr>
+        <w:pStyle w:val="ListParagraph"/>
+        <w:numPr>
+          <w:ilvl w:val="0"/>
+          <w:numId w:val="2"/>
+        </w:numPr>
+        <w:spacing w:line="480" w:lineRule="auto"/>
+        <w:rPr>
+          <w:sz w:val="24"/>
+          <w:szCs w:val="24"/>
+        </w:rPr>
+      </w:pPr>
+      <w:r>
+        <w:rPr>
+          <w:sz w:val="24"/>
+          <w:szCs w:val="24"/>
+        </w:rPr>
+        <w:t>Click Insert Document on the upper right.</w:t>
+      </w:r>
+    </w:p>
+    <w:p>
+      <w:pPr>
+        <w:pStyle w:val="ListParagraph"/>
+        <w:spacing w:line="480" w:lineRule="auto"/>
+        <w:rPr>
+          <w:sz w:val="24"/>
+          <w:szCs w:val="24"/>
+        </w:rPr>
+      </w:pPr>
+      <w:r>
+        <w:rPr>
+          <w:noProof/>
+        </w:rPr>
+        <w:drawing>
+          <wp:inline distT="0" distB="0" distL="0" distR="0" wp14:anchorId="720EBE3A" wp14:editId="77BFD620">
+            <wp:extent cx="5943600" cy="1195705"/>
+            <wp:effectExtent l="0" t="0" r="0" b="4445"/>
+            <wp:docPr id="22" name="Picture 22" descr="Graphical user interface, application&#10;&#10;Description automatically generated"/>
+            <wp:cNvGraphicFramePr>
+              <a:graphicFrameLocks xmlns:a="http://schemas.openxmlformats.org/drawingml/2006/main" noChangeAspect="1"/>
+            </wp:cNvGraphicFramePr>
+            <a:graphic xmlns:a="http://schemas.openxmlformats.org/drawingml/2006/main">
+              <a:graphicData uri="http://schemas.openxmlformats.org/drawingml/2006/picture">
+                <pic:pic xmlns:pic="http://schemas.openxmlformats.org/drawingml/2006/picture">
+                  <pic:nvPicPr>
+                    <pic:cNvPr id="22" name="Picture 22" descr="Graphical user interface, application&#10;&#10;Description automatically generated"/>
+                    <pic:cNvPicPr/>
+                  </pic:nvPicPr>
+                  <pic:blipFill>
+                    <a:blip r:embed="rId26"/>
+                    <a:stretch>
+                      <a:fillRect/>
+                    </a:stretch>
+                  </pic:blipFill>
+                  <pic:spPr>
+                    <a:xfrm>
+                      <a:off x="0" y="0"/>
+                      <a:ext cx="5943600" cy="1195705"/>
+                    </a:xfrm>
+                    <a:prstGeom prst="rect">
+                      <a:avLst/>
+                    </a:prstGeom>
+                  </pic:spPr>
+                </pic:pic>
+              </a:graphicData>
+            </a:graphic>
+          </wp:inline>
+        </w:drawing>
+      </w:r>
+    </w:p>
+    <w:p>
+      <w:pPr>
+        <w:pStyle w:val="ListParagraph"/>
+        <w:numPr>
+          <w:ilvl w:val="0"/>
+          <w:numId w:val="2"/>
+        </w:numPr>
+        <w:spacing w:line="480" w:lineRule="auto"/>
+        <w:rPr>
+          <w:sz w:val="24"/>
+          <w:szCs w:val="24"/>
+        </w:rPr>
+      </w:pPr>
+      <w:r>
+        <w:rPr>
+          <w:sz w:val="24"/>
+          <w:szCs w:val="24"/>
+        </w:rPr>
+        <w:t>On the window that pops up, add one property named status</w:t>
+      </w:r>
+      <w:r>
+        <w:rPr>
+          <w:sz w:val="24"/>
+          <w:szCs w:val="24"/>
+        </w:rPr>
+        <w:t xml:space="preserve"> which is a string. You will need to add three different records. </w:t>
+      </w:r>
+      <w:r>
+        <w:rPr>
+          <w:sz w:val="24"/>
+          <w:szCs w:val="24"/>
+        </w:rPr>
+        <w:t>The three status values should be Open, Full, and Completed. Your collection should look like this (with different object ids) once complete.</w:t>
+      </w:r>
+    </w:p>
+    <w:p>
+      <w:pPr>
+        <w:pStyle w:val="ListParagraph"/>
+        <w:spacing w:line="480" w:lineRule="auto"/>
+        <w:rPr>
+          <w:sz w:val="24"/>
+          <w:szCs w:val="24"/>
+        </w:rPr>
+      </w:pPr>
+      <w:r>
+        <w:rPr>
+          <w:noProof/>
+        </w:rPr>
+        <w:lastRenderedPageBreak/>
+        <w:drawing>
+          <wp:inline distT="0" distB="0" distL="0" distR="0" wp14:anchorId="59E0B923" wp14:editId="2E6B1D88">
+            <wp:extent cx="5943600" cy="1957070"/>
+            <wp:effectExtent l="0" t="0" r="0" b="5080"/>
+            <wp:docPr id="23" name="Picture 23" descr="Graphical user interface, application&#10;&#10;Description automatically generated"/>
+            <wp:cNvGraphicFramePr>
+              <a:graphicFrameLocks xmlns:a="http://schemas.openxmlformats.org/drawingml/2006/main" noChangeAspect="1"/>
+            </wp:cNvGraphicFramePr>
+            <a:graphic xmlns:a="http://schemas.openxmlformats.org/drawingml/2006/main">
+              <a:graphicData uri="http://schemas.openxmlformats.org/drawingml/2006/picture">
+                <pic:pic xmlns:pic="http://schemas.openxmlformats.org/drawingml/2006/picture">
+                  <pic:nvPicPr>
+                    <pic:cNvPr id="23" name="Picture 23" descr="Graphical user interface, application&#10;&#10;Description automatically generated"/>
+                    <pic:cNvPicPr/>
+                  </pic:nvPicPr>
+                  <pic:blipFill>
+                    <a:blip r:embed="rId27"/>
+                    <a:stretch>
+                      <a:fillRect/>
+                    </a:stretch>
+                  </pic:blipFill>
+                  <pic:spPr>
+                    <a:xfrm>
+                      <a:off x="0" y="0"/>
+                      <a:ext cx="5943600" cy="1957070"/>
+                    </a:xfrm>
+                    <a:prstGeom prst="rect">
+                      <a:avLst/>
+                    </a:prstGeom>
+                  </pic:spPr>
+                </pic:pic>
+              </a:graphicData>
+            </a:graphic>
+          </wp:inline>
+        </w:drawing>
+      </w:r>
+    </w:p>
+    <w:p>
+      <w:pPr>
+        <w:spacing w:line="480" w:lineRule="auto"/>
+        <w:rPr>
+          <w:sz w:val="24"/>
+          <w:szCs w:val="24"/>
+        </w:rPr>
+      </w:pPr>
+      <w:r>
+        <w:rPr>
+          <w:sz w:val="24"/>
+          <w:szCs w:val="24"/>
+        </w:rPr>
+        <w:t>MongoDB Atlas allows you to create a cloud-based MongoDB database which your website can access for data storage. Using the instructions listed, a free database can be set up. Please not that if your database size becomes too large, you will need to start paying a small fee to continue the hosting of the database. MongoDB is a NO SQL database that makes it easy to add new fields or even have records with a differing number of fields. This is different from typical relational databases such as MS SQL Server in which each record must have the same columns, even if some records have the data in the column set to NULL.</w:t>
+      </w:r>
+    </w:p>
+    <w:p>
+      <w:pPr>
+        <w:pStyle w:val="ListParagraph"/>
+        <w:numPr>
+          <w:ilvl w:val="0"/>
           <w:numId w:val="1"/>
         </w:numPr>
         <w:spacing w:line="480" w:lineRule="auto"/>
@@ -887,59 +2570,23 @@
           <w:szCs w:val="24"/>
         </w:rPr>
       </w:pPr>
-      <w:r>
-        <w:rPr>
-          <w:sz w:val="24"/>
-          <w:szCs w:val="24"/>
-        </w:rPr>
-        <w:t>TODO: Add instructions on how to set up cloud database</w:t>
-      </w:r>
-    </w:p>
-    <w:p>
-      <w:pPr>
-        <w:spacing w:line="480" w:lineRule="auto"/>
-        <w:rPr>
-          <w:sz w:val="24"/>
-          <w:szCs w:val="24"/>
-        </w:rPr>
-      </w:pPr>
-      <w:r>
-        <w:rPr>
-          <w:sz w:val="24"/>
-          <w:szCs w:val="24"/>
-        </w:rPr>
-        <w:t xml:space="preserve">MongoDB Atlas allows you to create a cloud-based MongoDB database which your website can access for data storage. Using the instructions listed, a free database can be set up. Please not </w:t>
-      </w:r>
-      <w:r>
-        <w:rPr>
-          <w:sz w:val="24"/>
-          <w:szCs w:val="24"/>
-        </w:rPr>
-        <w:lastRenderedPageBreak/>
-        <w:t>that if your database size becomes too large, you will need to start paying a small fee to continue the hosting of the database. MongoDB is a NO SQL database that makes it easy to add new fields or even have records with a differing number of fields. This is different from typical relational databases such as MS SQL Server in which each record must have the same columns, even if some records have the data in the column set to NULL.</w:t>
-      </w:r>
-    </w:p>
-    <w:p>
-      <w:pPr>
-        <w:pStyle w:val="ListParagraph"/>
-        <w:numPr>
-          <w:ilvl w:val="0"/>
-          <w:numId w:val="1"/>
-        </w:numPr>
-        <w:spacing w:line="480" w:lineRule="auto"/>
-        <w:rPr>
-          <w:sz w:val="24"/>
-          <w:szCs w:val="24"/>
-        </w:rPr>
-      </w:pPr>
-      <w:r>
-        <w:rPr>
-          <w:sz w:val="24"/>
-          <w:szCs w:val="24"/>
-        </w:rPr>
-        <w:t xml:space="preserve">Github - </w:t>
-      </w:r>
-      <w:hyperlink r:id="rId7" w:history="1">
+      <w:proofErr w:type="spellStart"/>
+      <w:r>
+        <w:rPr>
+          <w:sz w:val="24"/>
+          <w:szCs w:val="24"/>
+        </w:rPr>
+        <w:t>Github</w:t>
+      </w:r>
+      <w:proofErr w:type="spellEnd"/>
+      <w:r>
+        <w:rPr>
+          <w:sz w:val="24"/>
+          <w:szCs w:val="24"/>
+        </w:rPr>
+        <w:t xml:space="preserve"> - </w:t>
+      </w:r>
+      <w:hyperlink r:id="rId28" w:history="1">
         <w:r>
           <w:rPr>
             <w:rStyle w:val="Hyperlink"/>
@@ -1028,14 +2675,23 @@
           <w:szCs w:val="24"/>
         </w:rPr>
       </w:pPr>
-      <w:r>
-        <w:rPr>
-          <w:sz w:val="24"/>
-          <w:szCs w:val="24"/>
-        </w:rPr>
-        <w:t xml:space="preserve">Github is a useful site for code collaboration and project file hosting. The general-purpose version of the site can be found at </w:t>
-      </w:r>
-      <w:hyperlink r:id="rId8" w:history="1">
+      <w:proofErr w:type="spellStart"/>
+      <w:r>
+        <w:rPr>
+          <w:sz w:val="24"/>
+          <w:szCs w:val="24"/>
+        </w:rPr>
+        <w:t>Github</w:t>
+      </w:r>
+      <w:proofErr w:type="spellEnd"/>
+      <w:r>
+        <w:rPr>
+          <w:sz w:val="24"/>
+          <w:szCs w:val="24"/>
+        </w:rPr>
+        <w:t xml:space="preserve"> is a useful site for code collaboration and project file hosting. The general-purpose version of the site can be found at </w:t>
+      </w:r>
+      <w:hyperlink r:id="rId29" w:history="1">
         <w:r>
           <w:rPr>
             <w:rStyle w:val="Hyperlink"/>
@@ -1078,9 +2734,10 @@
           <w:sz w:val="24"/>
           <w:szCs w:val="24"/>
         </w:rPr>
+        <w:lastRenderedPageBreak/>
         <w:t xml:space="preserve">Heroku - </w:t>
       </w:r>
-      <w:hyperlink r:id="rId9" w:history="1">
+      <w:hyperlink r:id="rId30" w:history="1">
         <w:r>
           <w:rPr>
             <w:rStyle w:val="Hyperlink"/>
@@ -1095,37 +2752,762 @@
       <w:pPr>
         <w:pStyle w:val="ListParagraph"/>
         <w:numPr>
-          <w:ilvl w:val="1"/>
-          <w:numId w:val="1"/>
-        </w:numPr>
-        <w:spacing w:line="480" w:lineRule="auto"/>
-        <w:rPr>
-          <w:sz w:val="24"/>
-          <w:szCs w:val="24"/>
-        </w:rPr>
-      </w:pPr>
-      <w:r>
-        <w:rPr>
-          <w:sz w:val="24"/>
-          <w:szCs w:val="24"/>
-        </w:rPr>
-        <w:t>TODO: Add instructions for setting up Heroku hosting</w:t>
-      </w:r>
-    </w:p>
-    <w:p>
-      <w:pPr>
-        <w:spacing w:line="480" w:lineRule="auto"/>
-        <w:rPr>
-          <w:sz w:val="24"/>
-          <w:szCs w:val="24"/>
-        </w:rPr>
-      </w:pPr>
-      <w:r>
-        <w:rPr>
-          <w:sz w:val="24"/>
-          <w:szCs w:val="24"/>
-        </w:rPr>
-        <w:t>Heroku is a site you can use to host your website for free as long as you are okay with having “.herokuapp.com” in your URL. If not, you can use one of their paid plans to host the site.</w:t>
+          <w:ilvl w:val="0"/>
+          <w:numId w:val="3"/>
+        </w:numPr>
+        <w:spacing w:line="480" w:lineRule="auto"/>
+        <w:rPr>
+          <w:sz w:val="24"/>
+          <w:szCs w:val="24"/>
+        </w:rPr>
+      </w:pPr>
+      <w:r>
+        <w:rPr>
+          <w:sz w:val="24"/>
+          <w:szCs w:val="24"/>
+        </w:rPr>
+        <w:t>Create a Heroku account</w:t>
+      </w:r>
+      <w:r>
+        <w:rPr>
+          <w:sz w:val="24"/>
+          <w:szCs w:val="24"/>
+        </w:rPr>
+        <w:t xml:space="preserve"> and sign into your account</w:t>
+      </w:r>
+    </w:p>
+    <w:p>
+      <w:pPr>
+        <w:pStyle w:val="ListParagraph"/>
+        <w:numPr>
+          <w:ilvl w:val="0"/>
+          <w:numId w:val="3"/>
+        </w:numPr>
+        <w:spacing w:line="480" w:lineRule="auto"/>
+        <w:rPr>
+          <w:sz w:val="24"/>
+          <w:szCs w:val="24"/>
+        </w:rPr>
+      </w:pPr>
+      <w:r>
+        <w:rPr>
+          <w:sz w:val="24"/>
+          <w:szCs w:val="24"/>
+        </w:rPr>
+        <w:t>Click Create a new app</w:t>
+      </w:r>
+    </w:p>
+    <w:p>
+      <w:pPr>
+        <w:pStyle w:val="ListParagraph"/>
+        <w:spacing w:line="480" w:lineRule="auto"/>
+        <w:rPr>
+          <w:sz w:val="24"/>
+          <w:szCs w:val="24"/>
+        </w:rPr>
+      </w:pPr>
+      <w:r>
+        <w:rPr>
+          <w:noProof/>
+        </w:rPr>
+        <w:drawing>
+          <wp:inline distT="0" distB="0" distL="0" distR="0" wp14:anchorId="4E0A4E17" wp14:editId="7C62B96B">
+            <wp:extent cx="2676525" cy="1914525"/>
+            <wp:effectExtent l="0" t="0" r="9525" b="9525"/>
+            <wp:docPr id="24" name="Picture 24" descr="Text, application&#10;&#10;Description automatically generated"/>
+            <wp:cNvGraphicFramePr>
+              <a:graphicFrameLocks xmlns:a="http://schemas.openxmlformats.org/drawingml/2006/main" noChangeAspect="1"/>
+            </wp:cNvGraphicFramePr>
+            <a:graphic xmlns:a="http://schemas.openxmlformats.org/drawingml/2006/main">
+              <a:graphicData uri="http://schemas.openxmlformats.org/drawingml/2006/picture">
+                <pic:pic xmlns:pic="http://schemas.openxmlformats.org/drawingml/2006/picture">
+                  <pic:nvPicPr>
+                    <pic:cNvPr id="24" name="Picture 24" descr="Text, application&#10;&#10;Description automatically generated"/>
+                    <pic:cNvPicPr/>
+                  </pic:nvPicPr>
+                  <pic:blipFill>
+                    <a:blip r:embed="rId31"/>
+                    <a:stretch>
+                      <a:fillRect/>
+                    </a:stretch>
+                  </pic:blipFill>
+                  <pic:spPr>
+                    <a:xfrm>
+                      <a:off x="0" y="0"/>
+                      <a:ext cx="2676525" cy="1914525"/>
+                    </a:xfrm>
+                    <a:prstGeom prst="rect">
+                      <a:avLst/>
+                    </a:prstGeom>
+                  </pic:spPr>
+                </pic:pic>
+              </a:graphicData>
+            </a:graphic>
+          </wp:inline>
+        </w:drawing>
+      </w:r>
+    </w:p>
+    <w:p>
+      <w:pPr>
+        <w:pStyle w:val="ListParagraph"/>
+        <w:numPr>
+          <w:ilvl w:val="0"/>
+          <w:numId w:val="3"/>
+        </w:numPr>
+        <w:spacing w:line="480" w:lineRule="auto"/>
+        <w:rPr>
+          <w:sz w:val="24"/>
+          <w:szCs w:val="24"/>
+        </w:rPr>
+      </w:pPr>
+      <w:r>
+        <w:rPr>
+          <w:sz w:val="24"/>
+          <w:szCs w:val="24"/>
+        </w:rPr>
+        <w:t>Add an app name, this will be in the URL for your website. Click Create app.</w:t>
+      </w:r>
+    </w:p>
+    <w:p>
+      <w:pPr>
+        <w:pStyle w:val="ListParagraph"/>
+        <w:spacing w:line="480" w:lineRule="auto"/>
+        <w:rPr>
+          <w:sz w:val="24"/>
+          <w:szCs w:val="24"/>
+        </w:rPr>
+      </w:pPr>
+      <w:r>
+        <w:rPr>
+          <w:noProof/>
+        </w:rPr>
+        <w:drawing>
+          <wp:inline distT="0" distB="0" distL="0" distR="0" wp14:anchorId="280B5358" wp14:editId="01418726">
+            <wp:extent cx="5943600" cy="2872740"/>
+            <wp:effectExtent l="0" t="0" r="0" b="3810"/>
+            <wp:docPr id="26" name="Picture 26" descr="Graphical user interface, text, application, email&#10;&#10;Description automatically generated"/>
+            <wp:cNvGraphicFramePr>
+              <a:graphicFrameLocks xmlns:a="http://schemas.openxmlformats.org/drawingml/2006/main" noChangeAspect="1"/>
+            </wp:cNvGraphicFramePr>
+            <a:graphic xmlns:a="http://schemas.openxmlformats.org/drawingml/2006/main">
+              <a:graphicData uri="http://schemas.openxmlformats.org/drawingml/2006/picture">
+                <pic:pic xmlns:pic="http://schemas.openxmlformats.org/drawingml/2006/picture">
+                  <pic:nvPicPr>
+                    <pic:cNvPr id="26" name="Picture 26" descr="Graphical user interface, text, application, email&#10;&#10;Description automatically generated"/>
+                    <pic:cNvPicPr/>
+                  </pic:nvPicPr>
+                  <pic:blipFill>
+                    <a:blip r:embed="rId32"/>
+                    <a:stretch>
+                      <a:fillRect/>
+                    </a:stretch>
+                  </pic:blipFill>
+                  <pic:spPr>
+                    <a:xfrm>
+                      <a:off x="0" y="0"/>
+                      <a:ext cx="5943600" cy="2872740"/>
+                    </a:xfrm>
+                    <a:prstGeom prst="rect">
+                      <a:avLst/>
+                    </a:prstGeom>
+                  </pic:spPr>
+                </pic:pic>
+              </a:graphicData>
+            </a:graphic>
+          </wp:inline>
+        </w:drawing>
+      </w:r>
+    </w:p>
+    <w:p>
+      <w:pPr>
+        <w:pStyle w:val="ListParagraph"/>
+        <w:numPr>
+          <w:ilvl w:val="0"/>
+          <w:numId w:val="3"/>
+        </w:numPr>
+        <w:spacing w:line="480" w:lineRule="auto"/>
+        <w:rPr>
+          <w:sz w:val="24"/>
+          <w:szCs w:val="24"/>
+        </w:rPr>
+      </w:pPr>
+      <w:r>
+        <w:rPr>
+          <w:sz w:val="24"/>
+          <w:szCs w:val="24"/>
+        </w:rPr>
+        <w:t xml:space="preserve">Install the Heroku CLI appropriate for your </w:t>
+      </w:r>
+      <w:r>
+        <w:rPr>
+          <w:sz w:val="24"/>
+          <w:szCs w:val="24"/>
+        </w:rPr>
+        <w:t xml:space="preserve">computer via the following link: </w:t>
+      </w:r>
+      <w:hyperlink r:id="rId33" w:anchor="install-the-heroku-cli" w:history="1">
+        <w:r>
+          <w:rPr>
+            <w:rStyle w:val="Hyperlink"/>
+          </w:rPr>
+          <w:t>The Heroku CLI | Heroku Dev Center</w:t>
+        </w:r>
+      </w:hyperlink>
+    </w:p>
+    <w:p>
+      <w:pPr>
+        <w:pStyle w:val="ListParagraph"/>
+        <w:spacing w:line="480" w:lineRule="auto"/>
+        <w:rPr>
+          <w:sz w:val="24"/>
+          <w:szCs w:val="24"/>
+        </w:rPr>
+      </w:pPr>
+      <w:r>
+        <w:rPr>
+          <w:noProof/>
+        </w:rPr>
+        <w:lastRenderedPageBreak/>
+        <w:drawing>
+          <wp:inline distT="0" distB="0" distL="0" distR="0" wp14:anchorId="51C74756" wp14:editId="5D0107F4">
+            <wp:extent cx="5943600" cy="4361180"/>
+            <wp:effectExtent l="0" t="0" r="0" b="1270"/>
+            <wp:docPr id="27" name="Picture 27" descr="Graphical user interface, application&#10;&#10;Description automatically generated"/>
+            <wp:cNvGraphicFramePr>
+              <a:graphicFrameLocks xmlns:a="http://schemas.openxmlformats.org/drawingml/2006/main" noChangeAspect="1"/>
+            </wp:cNvGraphicFramePr>
+            <a:graphic xmlns:a="http://schemas.openxmlformats.org/drawingml/2006/main">
+              <a:graphicData uri="http://schemas.openxmlformats.org/drawingml/2006/picture">
+                <pic:pic xmlns:pic="http://schemas.openxmlformats.org/drawingml/2006/picture">
+                  <pic:nvPicPr>
+                    <pic:cNvPr id="27" name="Picture 27" descr="Graphical user interface, application&#10;&#10;Description automatically generated"/>
+                    <pic:cNvPicPr/>
+                  </pic:nvPicPr>
+                  <pic:blipFill>
+                    <a:blip r:embed="rId34"/>
+                    <a:stretch>
+                      <a:fillRect/>
+                    </a:stretch>
+                  </pic:blipFill>
+                  <pic:spPr>
+                    <a:xfrm>
+                      <a:off x="0" y="0"/>
+                      <a:ext cx="5943600" cy="4361180"/>
+                    </a:xfrm>
+                    <a:prstGeom prst="rect">
+                      <a:avLst/>
+                    </a:prstGeom>
+                  </pic:spPr>
+                </pic:pic>
+              </a:graphicData>
+            </a:graphic>
+          </wp:inline>
+        </w:drawing>
+      </w:r>
+    </w:p>
+    <w:p>
+      <w:pPr>
+        <w:pStyle w:val="ListParagraph"/>
+        <w:numPr>
+          <w:ilvl w:val="0"/>
+          <w:numId w:val="3"/>
+        </w:numPr>
+        <w:spacing w:line="480" w:lineRule="auto"/>
+        <w:rPr>
+          <w:sz w:val="24"/>
+          <w:szCs w:val="24"/>
+        </w:rPr>
+      </w:pPr>
+      <w:r>
+        <w:rPr>
+          <w:sz w:val="24"/>
+          <w:szCs w:val="24"/>
+        </w:rPr>
+        <w:t>Once installed, type the following into the Git command line</w:t>
+      </w:r>
+      <w:r>
+        <w:rPr>
+          <w:sz w:val="24"/>
+          <w:szCs w:val="24"/>
+        </w:rPr>
+        <w:t xml:space="preserve">: </w:t>
+      </w:r>
+    </w:p>
+    <w:p>
+      <w:pPr>
+        <w:pStyle w:val="ListParagraph"/>
+        <w:spacing w:line="480" w:lineRule="auto"/>
+        <w:rPr>
+          <w:sz w:val="24"/>
+          <w:szCs w:val="24"/>
+        </w:rPr>
+      </w:pPr>
+      <w:r>
+        <w:rPr>
+          <w:noProof/>
+        </w:rPr>
+        <w:drawing>
+          <wp:inline distT="0" distB="0" distL="0" distR="0" wp14:anchorId="35FB4808" wp14:editId="04072AC9">
+            <wp:extent cx="1295400" cy="419100"/>
+            <wp:effectExtent l="0" t="0" r="0" b="0"/>
+            <wp:docPr id="30" name="Picture 30"/>
+            <wp:cNvGraphicFramePr>
+              <a:graphicFrameLocks xmlns:a="http://schemas.openxmlformats.org/drawingml/2006/main" noChangeAspect="1"/>
+            </wp:cNvGraphicFramePr>
+            <a:graphic xmlns:a="http://schemas.openxmlformats.org/drawingml/2006/main">
+              <a:graphicData uri="http://schemas.openxmlformats.org/drawingml/2006/picture">
+                <pic:pic xmlns:pic="http://schemas.openxmlformats.org/drawingml/2006/picture">
+                  <pic:nvPicPr>
+                    <pic:cNvPr id="1" name=""/>
+                    <pic:cNvPicPr/>
+                  </pic:nvPicPr>
+                  <pic:blipFill>
+                    <a:blip r:embed="rId35"/>
+                    <a:stretch>
+                      <a:fillRect/>
+                    </a:stretch>
+                  </pic:blipFill>
+                  <pic:spPr>
+                    <a:xfrm>
+                      <a:off x="0" y="0"/>
+                      <a:ext cx="1295400" cy="419100"/>
+                    </a:xfrm>
+                    <a:prstGeom prst="rect">
+                      <a:avLst/>
+                    </a:prstGeom>
+                  </pic:spPr>
+                </pic:pic>
+              </a:graphicData>
+            </a:graphic>
+          </wp:inline>
+        </w:drawing>
+      </w:r>
+    </w:p>
+    <w:p>
+      <w:pPr>
+        <w:pStyle w:val="ListParagraph"/>
+        <w:numPr>
+          <w:ilvl w:val="0"/>
+          <w:numId w:val="3"/>
+        </w:numPr>
+        <w:spacing w:line="480" w:lineRule="auto"/>
+        <w:rPr>
+          <w:sz w:val="24"/>
+          <w:szCs w:val="24"/>
+        </w:rPr>
+      </w:pPr>
+      <w:r>
+        <w:rPr>
+          <w:sz w:val="24"/>
+          <w:szCs w:val="24"/>
+        </w:rPr>
+        <w:t>After you’ve logged in, follow the instructions on your Heroku project dashboard to add a remote link to Heroku</w:t>
+      </w:r>
+      <w:r>
+        <w:rPr>
+          <w:sz w:val="24"/>
+          <w:szCs w:val="24"/>
+        </w:rPr>
+        <w:t>. The command looks like this.</w:t>
+      </w:r>
+    </w:p>
+    <w:p>
+      <w:pPr>
+        <w:pStyle w:val="ListParagraph"/>
+        <w:spacing w:line="480" w:lineRule="auto"/>
+        <w:rPr>
+          <w:sz w:val="24"/>
+          <w:szCs w:val="24"/>
+        </w:rPr>
+      </w:pPr>
+      <w:r>
+        <w:rPr>
+          <w:noProof/>
+        </w:rPr>
+        <w:drawing>
+          <wp:inline distT="0" distB="0" distL="0" distR="0" wp14:anchorId="533955F7" wp14:editId="59A3C756">
+            <wp:extent cx="3419475" cy="352425"/>
+            <wp:effectExtent l="0" t="0" r="9525" b="9525"/>
+            <wp:docPr id="31" name="Picture 31"/>
+            <wp:cNvGraphicFramePr>
+              <a:graphicFrameLocks xmlns:a="http://schemas.openxmlformats.org/drawingml/2006/main" noChangeAspect="1"/>
+            </wp:cNvGraphicFramePr>
+            <a:graphic xmlns:a="http://schemas.openxmlformats.org/drawingml/2006/main">
+              <a:graphicData uri="http://schemas.openxmlformats.org/drawingml/2006/picture">
+                <pic:pic xmlns:pic="http://schemas.openxmlformats.org/drawingml/2006/picture">
+                  <pic:nvPicPr>
+                    <pic:cNvPr id="1" name=""/>
+                    <pic:cNvPicPr/>
+                  </pic:nvPicPr>
+                  <pic:blipFill>
+                    <a:blip r:embed="rId36"/>
+                    <a:stretch>
+                      <a:fillRect/>
+                    </a:stretch>
+                  </pic:blipFill>
+                  <pic:spPr>
+                    <a:xfrm>
+                      <a:off x="0" y="0"/>
+                      <a:ext cx="3419475" cy="352425"/>
+                    </a:xfrm>
+                    <a:prstGeom prst="rect">
+                      <a:avLst/>
+                    </a:prstGeom>
+                  </pic:spPr>
+                </pic:pic>
+              </a:graphicData>
+            </a:graphic>
+          </wp:inline>
+        </w:drawing>
+      </w:r>
+    </w:p>
+    <w:p>
+      <w:pPr>
+        <w:pStyle w:val="ListParagraph"/>
+        <w:numPr>
+          <w:ilvl w:val="0"/>
+          <w:numId w:val="3"/>
+        </w:numPr>
+        <w:spacing w:line="480" w:lineRule="auto"/>
+        <w:rPr>
+          <w:sz w:val="24"/>
+          <w:szCs w:val="24"/>
+        </w:rPr>
+      </w:pPr>
+      <w:r>
+        <w:rPr>
+          <w:sz w:val="24"/>
+          <w:szCs w:val="24"/>
+        </w:rPr>
+        <w:t>To perform the initial push to Heroku, run the following in the Git command line.</w:t>
+      </w:r>
+    </w:p>
+    <w:p>
+      <w:pPr>
+        <w:pStyle w:val="ListParagraph"/>
+        <w:spacing w:line="480" w:lineRule="auto"/>
+        <w:rPr>
+          <w:sz w:val="24"/>
+          <w:szCs w:val="24"/>
+        </w:rPr>
+      </w:pPr>
+      <w:r>
+        <w:rPr>
+          <w:noProof/>
+        </w:rPr>
+        <w:drawing>
+          <wp:inline distT="0" distB="0" distL="0" distR="0" wp14:anchorId="3985D98A" wp14:editId="5EF74691">
+            <wp:extent cx="1762125" cy="209550"/>
+            <wp:effectExtent l="0" t="0" r="9525" b="0"/>
+            <wp:docPr id="32" name="Picture 32"/>
+            <wp:cNvGraphicFramePr>
+              <a:graphicFrameLocks xmlns:a="http://schemas.openxmlformats.org/drawingml/2006/main" noChangeAspect="1"/>
+            </wp:cNvGraphicFramePr>
+            <a:graphic xmlns:a="http://schemas.openxmlformats.org/drawingml/2006/main">
+              <a:graphicData uri="http://schemas.openxmlformats.org/drawingml/2006/picture">
+                <pic:pic xmlns:pic="http://schemas.openxmlformats.org/drawingml/2006/picture">
+                  <pic:nvPicPr>
+                    <pic:cNvPr id="1" name=""/>
+                    <pic:cNvPicPr/>
+                  </pic:nvPicPr>
+                  <pic:blipFill>
+                    <a:blip r:embed="rId37"/>
+                    <a:stretch>
+                      <a:fillRect/>
+                    </a:stretch>
+                  </pic:blipFill>
+                  <pic:spPr>
+                    <a:xfrm>
+                      <a:off x="0" y="0"/>
+                      <a:ext cx="1762125" cy="209550"/>
+                    </a:xfrm>
+                    <a:prstGeom prst="rect">
+                      <a:avLst/>
+                    </a:prstGeom>
+                  </pic:spPr>
+                </pic:pic>
+              </a:graphicData>
+            </a:graphic>
+          </wp:inline>
+        </w:drawing>
+      </w:r>
+    </w:p>
+    <w:p>
+      <w:pPr>
+        <w:pStyle w:val="ListParagraph"/>
+        <w:numPr>
+          <w:ilvl w:val="0"/>
+          <w:numId w:val="3"/>
+        </w:numPr>
+        <w:spacing w:line="480" w:lineRule="auto"/>
+        <w:rPr>
+          <w:sz w:val="24"/>
+          <w:szCs w:val="24"/>
+        </w:rPr>
+      </w:pPr>
+      <w:r>
+        <w:rPr>
+          <w:sz w:val="24"/>
+          <w:szCs w:val="24"/>
+        </w:rPr>
+        <w:t>Any time you want to push changes up to Heroku, run the following.</w:t>
+      </w:r>
+    </w:p>
+    <w:p>
+      <w:pPr>
+        <w:pStyle w:val="ListParagraph"/>
+        <w:spacing w:line="480" w:lineRule="auto"/>
+        <w:rPr>
+          <w:sz w:val="24"/>
+          <w:szCs w:val="24"/>
+        </w:rPr>
+      </w:pPr>
+      <w:r>
+        <w:rPr>
+          <w:noProof/>
+        </w:rPr>
+        <w:lastRenderedPageBreak/>
+        <w:drawing>
+          <wp:inline distT="0" distB="0" distL="0" distR="0" wp14:anchorId="4402BFFF" wp14:editId="388C82C3">
+            <wp:extent cx="2533650" cy="733425"/>
+            <wp:effectExtent l="0" t="0" r="0" b="9525"/>
+            <wp:docPr id="33" name="Picture 33" descr="Word&#10;&#10;Description automatically generated with low confidence"/>
+            <wp:cNvGraphicFramePr>
+              <a:graphicFrameLocks xmlns:a="http://schemas.openxmlformats.org/drawingml/2006/main" noChangeAspect="1"/>
+            </wp:cNvGraphicFramePr>
+            <a:graphic xmlns:a="http://schemas.openxmlformats.org/drawingml/2006/main">
+              <a:graphicData uri="http://schemas.openxmlformats.org/drawingml/2006/picture">
+                <pic:pic xmlns:pic="http://schemas.openxmlformats.org/drawingml/2006/picture">
+                  <pic:nvPicPr>
+                    <pic:cNvPr id="33" name="Picture 33" descr="Word&#10;&#10;Description automatically generated with low confidence"/>
+                    <pic:cNvPicPr/>
+                  </pic:nvPicPr>
+                  <pic:blipFill>
+                    <a:blip r:embed="rId38"/>
+                    <a:stretch>
+                      <a:fillRect/>
+                    </a:stretch>
+                  </pic:blipFill>
+                  <pic:spPr>
+                    <a:xfrm>
+                      <a:off x="0" y="0"/>
+                      <a:ext cx="2533650" cy="733425"/>
+                    </a:xfrm>
+                    <a:prstGeom prst="rect">
+                      <a:avLst/>
+                    </a:prstGeom>
+                  </pic:spPr>
+                </pic:pic>
+              </a:graphicData>
+            </a:graphic>
+          </wp:inline>
+        </w:drawing>
+      </w:r>
+    </w:p>
+    <w:p>
+      <w:pPr>
+        <w:spacing w:line="480" w:lineRule="auto"/>
+        <w:rPr>
+          <w:sz w:val="24"/>
+          <w:szCs w:val="24"/>
+        </w:rPr>
+      </w:pPr>
+      <w:r>
+        <w:rPr>
+          <w:sz w:val="24"/>
+          <w:szCs w:val="24"/>
+        </w:rPr>
+        <w:t xml:space="preserve">Heroku is a site you can use to host your website for free as long as you are okay with having </w:t>
+      </w:r>
+      <w:proofErr w:type="gramStart"/>
+      <w:r>
+        <w:rPr>
+          <w:sz w:val="24"/>
+          <w:szCs w:val="24"/>
+        </w:rPr>
+        <w:t>“.herokuapp.com</w:t>
+      </w:r>
+      <w:proofErr w:type="gramEnd"/>
+      <w:r>
+        <w:rPr>
+          <w:sz w:val="24"/>
+          <w:szCs w:val="24"/>
+        </w:rPr>
+        <w:t>” in your URL. If not, you can use one of their paid plans to host the site.</w:t>
+      </w:r>
+    </w:p>
+    <w:p>
+      <w:pPr>
+        <w:spacing w:line="480" w:lineRule="auto"/>
+        <w:rPr>
+          <w:b/>
+          <w:bCs/>
+          <w:sz w:val="30"/>
+          <w:szCs w:val="30"/>
+          <w:u w:val="single"/>
+        </w:rPr>
+      </w:pPr>
+      <w:r>
+        <w:rPr>
+          <w:b/>
+          <w:bCs/>
+          <w:sz w:val="30"/>
+          <w:szCs w:val="30"/>
+          <w:u w:val="single"/>
+        </w:rPr>
+        <w:t>Database Diagram</w:t>
+      </w:r>
+      <w:r>
+        <w:rPr>
+          <w:b/>
+          <w:bCs/>
+          <w:sz w:val="30"/>
+          <w:szCs w:val="30"/>
+          <w:u w:val="single"/>
+        </w:rPr>
+        <w:t xml:space="preserve"> (dbdiagram.io)</w:t>
+      </w:r>
+    </w:p>
+    <w:p>
+      <w:pPr>
+        <w:spacing w:line="480" w:lineRule="auto"/>
+        <w:rPr>
+          <w:sz w:val="24"/>
+          <w:szCs w:val="24"/>
+        </w:rPr>
+      </w:pPr>
+      <w:r>
+        <w:rPr>
+          <w:noProof/>
+        </w:rPr>
+        <w:drawing>
+          <wp:inline distT="0" distB="0" distL="0" distR="0" wp14:anchorId="1996A0FC" wp14:editId="3F0F8745">
+            <wp:extent cx="5943600" cy="3703955"/>
+            <wp:effectExtent l="0" t="0" r="0" b="0"/>
+            <wp:docPr id="34" name="Picture 34" descr="A screenshot of a computer&#10;&#10;Description automatically generated with medium confidence"/>
+            <wp:cNvGraphicFramePr>
+              <a:graphicFrameLocks xmlns:a="http://schemas.openxmlformats.org/drawingml/2006/main" noChangeAspect="1"/>
+            </wp:cNvGraphicFramePr>
+            <a:graphic xmlns:a="http://schemas.openxmlformats.org/drawingml/2006/main">
+              <a:graphicData uri="http://schemas.openxmlformats.org/drawingml/2006/picture">
+                <pic:pic xmlns:pic="http://schemas.openxmlformats.org/drawingml/2006/picture">
+                  <pic:nvPicPr>
+                    <pic:cNvPr id="34" name="Picture 34" descr="A screenshot of a computer&#10;&#10;Description automatically generated with medium confidence"/>
+                    <pic:cNvPicPr/>
+                  </pic:nvPicPr>
+                  <pic:blipFill>
+                    <a:blip r:embed="rId39"/>
+                    <a:stretch>
+                      <a:fillRect/>
+                    </a:stretch>
+                  </pic:blipFill>
+                  <pic:spPr>
+                    <a:xfrm>
+                      <a:off x="0" y="0"/>
+                      <a:ext cx="5943600" cy="3703955"/>
+                    </a:xfrm>
+                    <a:prstGeom prst="rect">
+                      <a:avLst/>
+                    </a:prstGeom>
+                  </pic:spPr>
+                </pic:pic>
+              </a:graphicData>
+            </a:graphic>
+          </wp:inline>
+        </w:drawing>
+      </w:r>
+    </w:p>
+    <w:p>
+      <w:pPr>
+        <w:rPr>
+          <w:b/>
+          <w:bCs/>
+          <w:sz w:val="30"/>
+          <w:szCs w:val="30"/>
+          <w:u w:val="single"/>
+        </w:rPr>
+      </w:pPr>
+      <w:r>
+        <w:rPr>
+          <w:b/>
+          <w:bCs/>
+          <w:sz w:val="30"/>
+          <w:szCs w:val="30"/>
+          <w:u w:val="single"/>
+        </w:rPr>
+        <w:br w:type="page"/>
+      </w:r>
+    </w:p>
+    <w:p>
+      <w:pPr>
+        <w:spacing w:line="480" w:lineRule="auto"/>
+        <w:rPr>
+          <w:b/>
+          <w:bCs/>
+          <w:sz w:val="30"/>
+          <w:szCs w:val="30"/>
+          <w:u w:val="single"/>
+        </w:rPr>
+      </w:pPr>
+      <w:r>
+        <w:rPr>
+          <w:b/>
+          <w:bCs/>
+          <w:sz w:val="30"/>
+          <w:szCs w:val="30"/>
+          <w:u w:val="single"/>
+        </w:rPr>
+        <w:lastRenderedPageBreak/>
+        <w:t>Website navigation diagram (Visio)</w:t>
+      </w:r>
+    </w:p>
+    <w:p>
+      <w:pPr>
+        <w:spacing w:line="480" w:lineRule="auto"/>
+        <w:rPr>
+          <w:sz w:val="24"/>
+          <w:szCs w:val="24"/>
+        </w:rPr>
+      </w:pPr>
+      <w:r>
+        <w:rPr>
+          <w:noProof/>
+        </w:rPr>
+        <w:drawing>
+          <wp:inline distT="0" distB="0" distL="0" distR="0" wp14:anchorId="52235326" wp14:editId="06F68BC7">
+            <wp:extent cx="5943600" cy="3455035"/>
+            <wp:effectExtent l="0" t="0" r="0" b="0"/>
+            <wp:docPr id="35" name="Picture 35" descr="Diagram&#10;&#10;Description automatically generated"/>
+            <wp:cNvGraphicFramePr>
+              <a:graphicFrameLocks xmlns:a="http://schemas.openxmlformats.org/drawingml/2006/main" noChangeAspect="1"/>
+            </wp:cNvGraphicFramePr>
+            <a:graphic xmlns:a="http://schemas.openxmlformats.org/drawingml/2006/main">
+              <a:graphicData uri="http://schemas.openxmlformats.org/drawingml/2006/picture">
+                <pic:pic xmlns:pic="http://schemas.openxmlformats.org/drawingml/2006/picture">
+                  <pic:nvPicPr>
+                    <pic:cNvPr id="35" name="Picture 35" descr="Diagram&#10;&#10;Description automatically generated"/>
+                    <pic:cNvPicPr/>
+                  </pic:nvPicPr>
+                  <pic:blipFill>
+                    <a:blip r:embed="rId40"/>
+                    <a:stretch>
+                      <a:fillRect/>
+                    </a:stretch>
+                  </pic:blipFill>
+                  <pic:spPr>
+                    <a:xfrm>
+                      <a:off x="0" y="0"/>
+                      <a:ext cx="5943600" cy="3455035"/>
+                    </a:xfrm>
+                    <a:prstGeom prst="rect">
+                      <a:avLst/>
+                    </a:prstGeom>
+                  </pic:spPr>
+                </pic:pic>
+              </a:graphicData>
+            </a:graphic>
+          </wp:inline>
+        </w:drawing>
       </w:r>
     </w:p>
     <w:sectPr>
@@ -1252,8 +3634,192 @@
       </w:rPr>
     </w:lvl>
   </w:abstractNum>
+  <w:abstractNum w:abstractNumId="1" w15:restartNumberingAfterBreak="0">
+    <w:nsid w:val="63E1698E"/>
+    <w:multiLevelType w:val="hybridMultilevel"/>
+    <w:tmpl w:val="387AEA8A"/>
+    <w:lvl w:ilvl="0" w:tplc="0409000F">
+      <w:start w:val="1"/>
+      <w:numFmt w:val="decimal"/>
+      <w:lvlText w:val="%1."/>
+      <w:lvlJc w:val="left"/>
+      <w:pPr>
+        <w:ind w:left="720" w:hanging="360"/>
+      </w:pPr>
+      <w:rPr>
+        <w:rFonts w:hint="default"/>
+      </w:rPr>
+    </w:lvl>
+    <w:lvl w:ilvl="1" w:tplc="04090019" w:tentative="1">
+      <w:start w:val="1"/>
+      <w:numFmt w:val="lowerLetter"/>
+      <w:lvlText w:val="%2."/>
+      <w:lvlJc w:val="left"/>
+      <w:pPr>
+        <w:ind w:left="1440" w:hanging="360"/>
+      </w:pPr>
+    </w:lvl>
+    <w:lvl w:ilvl="2" w:tplc="0409001B" w:tentative="1">
+      <w:start w:val="1"/>
+      <w:numFmt w:val="lowerRoman"/>
+      <w:lvlText w:val="%3."/>
+      <w:lvlJc w:val="right"/>
+      <w:pPr>
+        <w:ind w:left="2160" w:hanging="180"/>
+      </w:pPr>
+    </w:lvl>
+    <w:lvl w:ilvl="3" w:tplc="0409000F" w:tentative="1">
+      <w:start w:val="1"/>
+      <w:numFmt w:val="decimal"/>
+      <w:lvlText w:val="%4."/>
+      <w:lvlJc w:val="left"/>
+      <w:pPr>
+        <w:ind w:left="2880" w:hanging="360"/>
+      </w:pPr>
+    </w:lvl>
+    <w:lvl w:ilvl="4" w:tplc="04090019" w:tentative="1">
+      <w:start w:val="1"/>
+      <w:numFmt w:val="lowerLetter"/>
+      <w:lvlText w:val="%5."/>
+      <w:lvlJc w:val="left"/>
+      <w:pPr>
+        <w:ind w:left="3600" w:hanging="360"/>
+      </w:pPr>
+    </w:lvl>
+    <w:lvl w:ilvl="5" w:tplc="0409001B" w:tentative="1">
+      <w:start w:val="1"/>
+      <w:numFmt w:val="lowerRoman"/>
+      <w:lvlText w:val="%6."/>
+      <w:lvlJc w:val="right"/>
+      <w:pPr>
+        <w:ind w:left="4320" w:hanging="180"/>
+      </w:pPr>
+    </w:lvl>
+    <w:lvl w:ilvl="6" w:tplc="0409000F" w:tentative="1">
+      <w:start w:val="1"/>
+      <w:numFmt w:val="decimal"/>
+      <w:lvlText w:val="%7."/>
+      <w:lvlJc w:val="left"/>
+      <w:pPr>
+        <w:ind w:left="5040" w:hanging="360"/>
+      </w:pPr>
+    </w:lvl>
+    <w:lvl w:ilvl="7" w:tplc="04090019" w:tentative="1">
+      <w:start w:val="1"/>
+      <w:numFmt w:val="lowerLetter"/>
+      <w:lvlText w:val="%8."/>
+      <w:lvlJc w:val="left"/>
+      <w:pPr>
+        <w:ind w:left="5760" w:hanging="360"/>
+      </w:pPr>
+    </w:lvl>
+    <w:lvl w:ilvl="8" w:tplc="0409001B" w:tentative="1">
+      <w:start w:val="1"/>
+      <w:numFmt w:val="lowerRoman"/>
+      <w:lvlText w:val="%9."/>
+      <w:lvlJc w:val="right"/>
+      <w:pPr>
+        <w:ind w:left="6480" w:hanging="180"/>
+      </w:pPr>
+    </w:lvl>
+  </w:abstractNum>
+  <w:abstractNum w:abstractNumId="2" w15:restartNumberingAfterBreak="0">
+    <w:nsid w:val="677078FC"/>
+    <w:multiLevelType w:val="hybridMultilevel"/>
+    <w:tmpl w:val="93C8C21A"/>
+    <w:lvl w:ilvl="0" w:tplc="0409000F">
+      <w:start w:val="1"/>
+      <w:numFmt w:val="decimal"/>
+      <w:lvlText w:val="%1."/>
+      <w:lvlJc w:val="left"/>
+      <w:pPr>
+        <w:ind w:left="720" w:hanging="360"/>
+      </w:pPr>
+      <w:rPr>
+        <w:rFonts w:hint="default"/>
+      </w:rPr>
+    </w:lvl>
+    <w:lvl w:ilvl="1" w:tplc="04090019" w:tentative="1">
+      <w:start w:val="1"/>
+      <w:numFmt w:val="lowerLetter"/>
+      <w:lvlText w:val="%2."/>
+      <w:lvlJc w:val="left"/>
+      <w:pPr>
+        <w:ind w:left="1440" w:hanging="360"/>
+      </w:pPr>
+    </w:lvl>
+    <w:lvl w:ilvl="2" w:tplc="0409001B" w:tentative="1">
+      <w:start w:val="1"/>
+      <w:numFmt w:val="lowerRoman"/>
+      <w:lvlText w:val="%3."/>
+      <w:lvlJc w:val="right"/>
+      <w:pPr>
+        <w:ind w:left="2160" w:hanging="180"/>
+      </w:pPr>
+    </w:lvl>
+    <w:lvl w:ilvl="3" w:tplc="0409000F" w:tentative="1">
+      <w:start w:val="1"/>
+      <w:numFmt w:val="decimal"/>
+      <w:lvlText w:val="%4."/>
+      <w:lvlJc w:val="left"/>
+      <w:pPr>
+        <w:ind w:left="2880" w:hanging="360"/>
+      </w:pPr>
+    </w:lvl>
+    <w:lvl w:ilvl="4" w:tplc="04090019" w:tentative="1">
+      <w:start w:val="1"/>
+      <w:numFmt w:val="lowerLetter"/>
+      <w:lvlText w:val="%5."/>
+      <w:lvlJc w:val="left"/>
+      <w:pPr>
+        <w:ind w:left="3600" w:hanging="360"/>
+      </w:pPr>
+    </w:lvl>
+    <w:lvl w:ilvl="5" w:tplc="0409001B" w:tentative="1">
+      <w:start w:val="1"/>
+      <w:numFmt w:val="lowerRoman"/>
+      <w:lvlText w:val="%6."/>
+      <w:lvlJc w:val="right"/>
+      <w:pPr>
+        <w:ind w:left="4320" w:hanging="180"/>
+      </w:pPr>
+    </w:lvl>
+    <w:lvl w:ilvl="6" w:tplc="0409000F" w:tentative="1">
+      <w:start w:val="1"/>
+      <w:numFmt w:val="decimal"/>
+      <w:lvlText w:val="%7."/>
+      <w:lvlJc w:val="left"/>
+      <w:pPr>
+        <w:ind w:left="5040" w:hanging="360"/>
+      </w:pPr>
+    </w:lvl>
+    <w:lvl w:ilvl="7" w:tplc="04090019" w:tentative="1">
+      <w:start w:val="1"/>
+      <w:numFmt w:val="lowerLetter"/>
+      <w:lvlText w:val="%8."/>
+      <w:lvlJc w:val="left"/>
+      <w:pPr>
+        <w:ind w:left="5760" w:hanging="360"/>
+      </w:pPr>
+    </w:lvl>
+    <w:lvl w:ilvl="8" w:tplc="0409001B" w:tentative="1">
+      <w:start w:val="1"/>
+      <w:numFmt w:val="lowerRoman"/>
+      <w:lvlText w:val="%9."/>
+      <w:lvlJc w:val="right"/>
+      <w:pPr>
+        <w:ind w:left="6480" w:hanging="180"/>
+      </w:pPr>
+    </w:lvl>
+  </w:abstractNum>
   <w:num w:numId="1">
     <w:abstractNumId w:val="0"/>
+  </w:num>
+  <w:num w:numId="2">
+    <w:abstractNumId w:val="1"/>
+  </w:num>
+  <w:num w:numId="3">
+    <w:abstractNumId w:val="2"/>
   </w:num>
 </w:numbering>
 </file>

</xml_diff>

<commit_message>
Update project manual + remove unneeded comment in middleware
</commit_message>
<xml_diff>
--- a/CommunitySite Manual.docx
+++ b/CommunitySite Manual.docx
@@ -4,7 +4,7 @@
   <w:body>
     <w:p>
       <w:pPr>
-        <w:spacing w:line="480" w:lineRule="auto"/>
+        <w:jc w:val="center"/>
         <w:rPr>
           <w:b/>
           <w:bCs/>
@@ -13,7 +13,10 @@
           <w:u w:val="single"/>
         </w:rPr>
       </w:pPr>
-      <w:r>
+    </w:p>
+    <w:p>
+      <w:pPr>
+        <w:jc w:val="center"/>
         <w:rPr>
           <w:b/>
           <w:bCs/>
@@ -21,35 +24,11 @@
           <w:szCs w:val="30"/>
           <w:u w:val="single"/>
         </w:rPr>
-        <w:t>Community Event Website</w:t>
-      </w:r>
-    </w:p>
-    <w:p>
-      <w:pPr>
-        <w:spacing w:line="480" w:lineRule="auto"/>
-        <w:rPr>
-          <w:sz w:val="24"/>
-          <w:szCs w:val="24"/>
-        </w:rPr>
-      </w:pPr>
-      <w:r>
-        <w:rPr>
-          <w:sz w:val="24"/>
-          <w:szCs w:val="24"/>
-        </w:rPr>
-        <w:t>Members: Darryl Karney, Adiba</w:t>
-      </w:r>
-      <w:r>
-        <w:rPr>
-          <w:sz w:val="24"/>
-          <w:szCs w:val="24"/>
-        </w:rPr>
-        <w:t xml:space="preserve"> Mohammed</w:t>
-      </w:r>
-    </w:p>
-    <w:p>
-      <w:pPr>
-        <w:spacing w:line="480" w:lineRule="auto"/>
+      </w:pPr>
+    </w:p>
+    <w:p>
+      <w:pPr>
+        <w:jc w:val="center"/>
         <w:rPr>
           <w:b/>
           <w:bCs/>
@@ -58,7 +37,10 @@
           <w:u w:val="single"/>
         </w:rPr>
       </w:pPr>
-      <w:r>
+    </w:p>
+    <w:p>
+      <w:pPr>
+        <w:jc w:val="center"/>
         <w:rPr>
           <w:b/>
           <w:bCs/>
@@ -66,35 +48,11 @@
           <w:szCs w:val="30"/>
           <w:u w:val="single"/>
         </w:rPr>
-        <w:t>Project Proposal/Description</w:t>
-      </w:r>
-    </w:p>
-    <w:p>
-      <w:pPr>
-        <w:spacing w:line="480" w:lineRule="auto"/>
-        <w:rPr>
-          <w:sz w:val="24"/>
-          <w:szCs w:val="24"/>
-        </w:rPr>
-      </w:pPr>
-      <w:r>
-        <w:rPr>
-          <w:sz w:val="24"/>
-          <w:szCs w:val="24"/>
-        </w:rPr>
-        <w:t xml:space="preserve">Our template for a community event website can be used by any community to organize events. </w:t>
-      </w:r>
-      <w:r>
-        <w:rPr>
-          <w:sz w:val="24"/>
-          <w:szCs w:val="24"/>
-        </w:rPr>
-        <w:t>Organizations can create events, request specific skills, and be knowledgeable of how many volunteers will be helping. Volunteers can view open community events and sign up for positions.</w:t>
-      </w:r>
-    </w:p>
-    <w:p>
-      <w:pPr>
-        <w:spacing w:line="480" w:lineRule="auto"/>
+      </w:pPr>
+    </w:p>
+    <w:p>
+      <w:pPr>
+        <w:jc w:val="center"/>
         <w:rPr>
           <w:b/>
           <w:bCs/>
@@ -103,7 +61,10 @@
           <w:u w:val="single"/>
         </w:rPr>
       </w:pPr>
-      <w:r>
+    </w:p>
+    <w:p>
+      <w:pPr>
+        <w:jc w:val="center"/>
         <w:rPr>
           <w:b/>
           <w:bCs/>
@@ -111,117 +72,11 @@
           <w:szCs w:val="30"/>
           <w:u w:val="single"/>
         </w:rPr>
-        <w:t>Features</w:t>
-      </w:r>
-    </w:p>
-    <w:p>
-      <w:pPr>
-        <w:pStyle w:val="ListParagraph"/>
-        <w:numPr>
-          <w:ilvl w:val="0"/>
-          <w:numId w:val="1"/>
-        </w:numPr>
-        <w:spacing w:line="480" w:lineRule="auto"/>
-        <w:rPr>
-          <w:sz w:val="24"/>
-          <w:szCs w:val="24"/>
-        </w:rPr>
-      </w:pPr>
-      <w:r>
-        <w:rPr>
-          <w:sz w:val="24"/>
-          <w:szCs w:val="24"/>
-        </w:rPr>
-        <w:t>Organizations and volunteers can create accounts</w:t>
-      </w:r>
-    </w:p>
-    <w:p>
-      <w:pPr>
-        <w:pStyle w:val="ListParagraph"/>
-        <w:numPr>
-          <w:ilvl w:val="0"/>
-          <w:numId w:val="1"/>
-        </w:numPr>
-        <w:spacing w:line="480" w:lineRule="auto"/>
-        <w:rPr>
-          <w:sz w:val="24"/>
-          <w:szCs w:val="24"/>
-        </w:rPr>
-      </w:pPr>
-      <w:r>
-        <w:rPr>
-          <w:sz w:val="24"/>
-          <w:szCs w:val="24"/>
-        </w:rPr>
-        <w:t>Organizations can create events and modify existing events</w:t>
-      </w:r>
-    </w:p>
-    <w:p>
-      <w:pPr>
-        <w:pStyle w:val="ListParagraph"/>
-        <w:numPr>
-          <w:ilvl w:val="0"/>
-          <w:numId w:val="1"/>
-        </w:numPr>
-        <w:spacing w:line="480" w:lineRule="auto"/>
-        <w:rPr>
-          <w:sz w:val="24"/>
-          <w:szCs w:val="24"/>
-        </w:rPr>
-      </w:pPr>
-      <w:r>
-        <w:rPr>
-          <w:sz w:val="24"/>
-          <w:szCs w:val="24"/>
-        </w:rPr>
-        <w:t>Organizations can request specific skills for positions on an event</w:t>
-      </w:r>
-    </w:p>
-    <w:p>
-      <w:pPr>
-        <w:pStyle w:val="ListParagraph"/>
-        <w:numPr>
-          <w:ilvl w:val="0"/>
-          <w:numId w:val="1"/>
-        </w:numPr>
-        <w:spacing w:line="480" w:lineRule="auto"/>
-        <w:rPr>
-          <w:sz w:val="24"/>
-          <w:szCs w:val="24"/>
-        </w:rPr>
-      </w:pPr>
-      <w:r>
-        <w:rPr>
-          <w:sz w:val="24"/>
-          <w:szCs w:val="24"/>
-        </w:rPr>
-        <w:t>Volunteers can view open events and events they have signed up for</w:t>
-      </w:r>
-    </w:p>
-    <w:p>
-      <w:pPr>
-        <w:pStyle w:val="ListParagraph"/>
-        <w:numPr>
-          <w:ilvl w:val="0"/>
-          <w:numId w:val="1"/>
-        </w:numPr>
-        <w:spacing w:line="480" w:lineRule="auto"/>
-        <w:rPr>
-          <w:sz w:val="24"/>
-          <w:szCs w:val="24"/>
-        </w:rPr>
-      </w:pPr>
-      <w:r>
-        <w:rPr>
-          <w:sz w:val="24"/>
-          <w:szCs w:val="24"/>
-        </w:rPr>
-        <w:t>Volunteers can list their skills on their profile which organizations can view</w:t>
-      </w:r>
-    </w:p>
-    <w:p>
-      <w:pPr>
-        <w:spacing w:line="480" w:lineRule="auto"/>
+      </w:pPr>
+    </w:p>
+    <w:p>
+      <w:pPr>
+        <w:jc w:val="center"/>
         <w:rPr>
           <w:b/>
           <w:bCs/>
@@ -230,7 +85,121 @@
           <w:u w:val="single"/>
         </w:rPr>
       </w:pPr>
-      <w:r>
+    </w:p>
+    <w:p>
+      <w:pPr>
+        <w:jc w:val="center"/>
+        <w:rPr>
+          <w:b/>
+          <w:bCs/>
+          <w:sz w:val="30"/>
+          <w:szCs w:val="30"/>
+        </w:rPr>
+      </w:pPr>
+      <w:r>
+        <w:rPr>
+          <w:b/>
+          <w:bCs/>
+          <w:sz w:val="30"/>
+          <w:szCs w:val="30"/>
+        </w:rPr>
+        <w:t>Lewis University</w:t>
+      </w:r>
+    </w:p>
+    <w:p>
+      <w:pPr>
+        <w:jc w:val="center"/>
+        <w:rPr>
+          <w:b/>
+          <w:bCs/>
+          <w:sz w:val="30"/>
+          <w:szCs w:val="30"/>
+        </w:rPr>
+      </w:pPr>
+      <w:r>
+        <w:rPr>
+          <w:b/>
+          <w:bCs/>
+          <w:sz w:val="30"/>
+          <w:szCs w:val="30"/>
+        </w:rPr>
+        <w:t>Spring 2022</w:t>
+      </w:r>
+    </w:p>
+    <w:p>
+      <w:pPr>
+        <w:jc w:val="center"/>
+        <w:rPr>
+          <w:b/>
+          <w:bCs/>
+          <w:sz w:val="30"/>
+          <w:szCs w:val="30"/>
+        </w:rPr>
+      </w:pPr>
+      <w:r>
+        <w:rPr>
+          <w:b/>
+          <w:bCs/>
+          <w:sz w:val="30"/>
+          <w:szCs w:val="30"/>
+        </w:rPr>
+        <w:t>Community Events Website</w:t>
+      </w:r>
+    </w:p>
+    <w:p>
+      <w:pPr>
+        <w:jc w:val="center"/>
+        <w:rPr>
+          <w:b/>
+          <w:bCs/>
+          <w:sz w:val="30"/>
+          <w:szCs w:val="30"/>
+        </w:rPr>
+      </w:pPr>
+      <w:r>
+        <w:rPr>
+          <w:b/>
+          <w:bCs/>
+          <w:sz w:val="30"/>
+          <w:szCs w:val="30"/>
+        </w:rPr>
+        <w:t>Group Name: Mern Minds</w:t>
+      </w:r>
+    </w:p>
+    <w:p>
+      <w:pPr>
+        <w:jc w:val="center"/>
+        <w:rPr>
+          <w:b/>
+          <w:bCs/>
+          <w:sz w:val="30"/>
+          <w:szCs w:val="30"/>
+        </w:rPr>
+      </w:pPr>
+    </w:p>
+    <w:p>
+      <w:pPr>
+        <w:jc w:val="center"/>
+        <w:rPr>
+          <w:b/>
+          <w:bCs/>
+          <w:sz w:val="30"/>
+          <w:szCs w:val="30"/>
+        </w:rPr>
+      </w:pPr>
+      <w:r>
+        <w:rPr>
+          <w:b/>
+          <w:bCs/>
+          <w:sz w:val="30"/>
+          <w:szCs w:val="30"/>
+        </w:rPr>
+        <w:t>Darryl Karney</w:t>
+      </w:r>
+    </w:p>
+    <w:p>
+      <w:pPr>
+        <w:jc w:val="center"/>
         <w:rPr>
           <w:b/>
           <w:bCs/>
@@ -238,122 +207,17 @@
           <w:szCs w:val="30"/>
           <w:u w:val="single"/>
         </w:rPr>
-        <w:t>Software Environment</w:t>
-      </w:r>
-    </w:p>
-    <w:p>
-      <w:pPr>
-        <w:spacing w:line="480" w:lineRule="auto"/>
-        <w:rPr>
-          <w:sz w:val="24"/>
-          <w:szCs w:val="24"/>
-        </w:rPr>
-      </w:pPr>
-      <w:r>
-        <w:rPr>
-          <w:sz w:val="24"/>
-          <w:szCs w:val="24"/>
-        </w:rPr>
-        <w:t>Software tools used for development:</w:t>
-      </w:r>
-    </w:p>
-    <w:p>
-      <w:pPr>
-        <w:pStyle w:val="ListParagraph"/>
-        <w:numPr>
-          <w:ilvl w:val="0"/>
-          <w:numId w:val="1"/>
-        </w:numPr>
-        <w:spacing w:line="480" w:lineRule="auto"/>
-        <w:rPr>
-          <w:sz w:val="24"/>
-          <w:szCs w:val="24"/>
-        </w:rPr>
-      </w:pPr>
-      <w:r>
-        <w:rPr>
-          <w:sz w:val="24"/>
-          <w:szCs w:val="24"/>
-        </w:rPr>
-        <w:t>Microsoft Visual Studio Code: Integrated development environment</w:t>
-      </w:r>
-    </w:p>
-    <w:p>
-      <w:pPr>
-        <w:pStyle w:val="ListParagraph"/>
-        <w:numPr>
-          <w:ilvl w:val="0"/>
-          <w:numId w:val="1"/>
-        </w:numPr>
-        <w:spacing w:line="480" w:lineRule="auto"/>
-        <w:rPr>
-          <w:sz w:val="24"/>
-          <w:szCs w:val="24"/>
-        </w:rPr>
-      </w:pPr>
-      <w:r>
-        <w:rPr>
-          <w:sz w:val="24"/>
-          <w:szCs w:val="24"/>
-        </w:rPr>
-        <w:t>MongoDB Atlas: Cloud database</w:t>
-      </w:r>
-    </w:p>
-    <w:p>
-      <w:pPr>
-        <w:pStyle w:val="ListParagraph"/>
-        <w:numPr>
-          <w:ilvl w:val="0"/>
-          <w:numId w:val="1"/>
-        </w:numPr>
-        <w:spacing w:line="480" w:lineRule="auto"/>
-        <w:rPr>
-          <w:sz w:val="24"/>
-          <w:szCs w:val="24"/>
-        </w:rPr>
-      </w:pPr>
-      <w:proofErr w:type="spellStart"/>
-      <w:r>
-        <w:rPr>
-          <w:sz w:val="24"/>
-          <w:szCs w:val="24"/>
-        </w:rPr>
-        <w:t>Github</w:t>
-      </w:r>
-      <w:proofErr w:type="spellEnd"/>
-      <w:r>
-        <w:rPr>
-          <w:sz w:val="24"/>
-          <w:szCs w:val="24"/>
-        </w:rPr>
-        <w:t>: Source code management</w:t>
-      </w:r>
-    </w:p>
-    <w:p>
-      <w:pPr>
-        <w:pStyle w:val="ListParagraph"/>
-        <w:numPr>
-          <w:ilvl w:val="0"/>
-          <w:numId w:val="1"/>
-        </w:numPr>
-        <w:spacing w:line="480" w:lineRule="auto"/>
-        <w:rPr>
-          <w:sz w:val="24"/>
-          <w:szCs w:val="24"/>
-        </w:rPr>
-      </w:pPr>
-      <w:r>
-        <w:rPr>
-          <w:sz w:val="24"/>
-          <w:szCs w:val="24"/>
-        </w:rPr>
-        <w:t>Heroku: Website hosting</w:t>
-      </w:r>
-    </w:p>
-    <w:p>
-      <w:pPr>
-        <w:spacing w:line="480" w:lineRule="auto"/>
-        <w:ind w:left="360"/>
+      </w:pPr>
+      <w:r>
+        <w:rPr>
+          <w:b/>
+          <w:bCs/>
+          <w:sz w:val="30"/>
+          <w:szCs w:val="30"/>
+        </w:rPr>
+        <w:t>Adiba Mohammed</w:t>
+      </w:r>
+      <w:r>
         <w:rPr>
           <w:b/>
           <w:bCs/>
@@ -361,8 +225,742 @@
           <w:szCs w:val="30"/>
           <w:u w:val="single"/>
         </w:rPr>
-      </w:pPr>
-      <w:r>
+        <w:br w:type="page"/>
+      </w:r>
+    </w:p>
+    <w:sdt>
+      <w:sdtPr>
+        <w:rPr>
+          <w:rFonts w:asciiTheme="minorHAnsi" w:eastAsiaTheme="minorHAnsi" w:hAnsiTheme="minorHAnsi" w:cstheme="minorBidi"/>
+          <w:color w:val="auto"/>
+          <w:sz w:val="22"/>
+          <w:szCs w:val="22"/>
+        </w:rPr>
+        <w:id w:val="1358617715"/>
+        <w:docPartObj>
+          <w:docPartGallery w:val="Table of Contents"/>
+          <w:docPartUnique/>
+        </w:docPartObj>
+      </w:sdtPr>
+      <w:sdtEndPr>
+        <w:rPr>
+          <w:b/>
+          <w:bCs/>
+          <w:noProof/>
+        </w:rPr>
+      </w:sdtEndPr>
+      <w:sdtContent>
+        <w:p>
+          <w:pPr>
+            <w:pStyle w:val="TOCHeading"/>
+          </w:pPr>
+          <w:r>
+            <w:t>Contents</w:t>
+          </w:r>
+        </w:p>
+        <w:p>
+          <w:pPr>
+            <w:pStyle w:val="TOC1"/>
+            <w:tabs>
+              <w:tab w:val="right" w:leader="dot" w:pos="9350"/>
+            </w:tabs>
+            <w:rPr>
+              <w:noProof/>
+            </w:rPr>
+          </w:pPr>
+          <w:r>
+            <w:fldChar w:fldCharType="begin"/>
+          </w:r>
+          <w:r>
+            <w:instrText xml:space="preserve"> TOC \o "1-3" \h \z \u </w:instrText>
+          </w:r>
+          <w:r>
+            <w:fldChar w:fldCharType="separate"/>
+          </w:r>
+          <w:hyperlink w:anchor="_Toc100745704" w:history="1">
+            <w:r>
+              <w:rPr>
+                <w:rStyle w:val="Hyperlink"/>
+                <w:noProof/>
+              </w:rPr>
+              <w:t>Project Proposal/Description</w:t>
+            </w:r>
+            <w:r>
+              <w:rPr>
+                <w:noProof/>
+                <w:webHidden/>
+              </w:rPr>
+              <w:tab/>
+            </w:r>
+            <w:r>
+              <w:rPr>
+                <w:noProof/>
+                <w:webHidden/>
+              </w:rPr>
+              <w:fldChar w:fldCharType="begin"/>
+            </w:r>
+            <w:r>
+              <w:rPr>
+                <w:noProof/>
+                <w:webHidden/>
+              </w:rPr>
+              <w:instrText xml:space="preserve"> PAGEREF _Toc100745704 \h </w:instrText>
+            </w:r>
+            <w:r>
+              <w:rPr>
+                <w:noProof/>
+                <w:webHidden/>
+              </w:rPr>
+            </w:r>
+            <w:r>
+              <w:rPr>
+                <w:noProof/>
+                <w:webHidden/>
+              </w:rPr>
+              <w:fldChar w:fldCharType="separate"/>
+            </w:r>
+            <w:r>
+              <w:rPr>
+                <w:noProof/>
+                <w:webHidden/>
+              </w:rPr>
+              <w:t>3</w:t>
+            </w:r>
+            <w:r>
+              <w:rPr>
+                <w:noProof/>
+                <w:webHidden/>
+              </w:rPr>
+              <w:fldChar w:fldCharType="end"/>
+            </w:r>
+          </w:hyperlink>
+        </w:p>
+        <w:p>
+          <w:pPr>
+            <w:pStyle w:val="TOC1"/>
+            <w:tabs>
+              <w:tab w:val="right" w:leader="dot" w:pos="9350"/>
+            </w:tabs>
+            <w:rPr>
+              <w:noProof/>
+            </w:rPr>
+          </w:pPr>
+          <w:hyperlink w:anchor="_Toc100745705" w:history="1">
+            <w:r>
+              <w:rPr>
+                <w:rStyle w:val="Hyperlink"/>
+                <w:noProof/>
+              </w:rPr>
+              <w:t>Features</w:t>
+            </w:r>
+            <w:r>
+              <w:rPr>
+                <w:noProof/>
+                <w:webHidden/>
+              </w:rPr>
+              <w:tab/>
+            </w:r>
+            <w:r>
+              <w:rPr>
+                <w:noProof/>
+                <w:webHidden/>
+              </w:rPr>
+              <w:fldChar w:fldCharType="begin"/>
+            </w:r>
+            <w:r>
+              <w:rPr>
+                <w:noProof/>
+                <w:webHidden/>
+              </w:rPr>
+              <w:instrText xml:space="preserve"> PAGEREF _Toc100745705 \h </w:instrText>
+            </w:r>
+            <w:r>
+              <w:rPr>
+                <w:noProof/>
+                <w:webHidden/>
+              </w:rPr>
+            </w:r>
+            <w:r>
+              <w:rPr>
+                <w:noProof/>
+                <w:webHidden/>
+              </w:rPr>
+              <w:fldChar w:fldCharType="separate"/>
+            </w:r>
+            <w:r>
+              <w:rPr>
+                <w:noProof/>
+                <w:webHidden/>
+              </w:rPr>
+              <w:t>3</w:t>
+            </w:r>
+            <w:r>
+              <w:rPr>
+                <w:noProof/>
+                <w:webHidden/>
+              </w:rPr>
+              <w:fldChar w:fldCharType="end"/>
+            </w:r>
+          </w:hyperlink>
+        </w:p>
+        <w:p>
+          <w:pPr>
+            <w:pStyle w:val="TOC1"/>
+            <w:tabs>
+              <w:tab w:val="right" w:leader="dot" w:pos="9350"/>
+            </w:tabs>
+            <w:rPr>
+              <w:noProof/>
+            </w:rPr>
+          </w:pPr>
+          <w:hyperlink w:anchor="_Toc100745706" w:history="1">
+            <w:r>
+              <w:rPr>
+                <w:rStyle w:val="Hyperlink"/>
+                <w:noProof/>
+              </w:rPr>
+              <w:t>Software Environment</w:t>
+            </w:r>
+            <w:r>
+              <w:rPr>
+                <w:noProof/>
+                <w:webHidden/>
+              </w:rPr>
+              <w:tab/>
+            </w:r>
+            <w:r>
+              <w:rPr>
+                <w:noProof/>
+                <w:webHidden/>
+              </w:rPr>
+              <w:fldChar w:fldCharType="begin"/>
+            </w:r>
+            <w:r>
+              <w:rPr>
+                <w:noProof/>
+                <w:webHidden/>
+              </w:rPr>
+              <w:instrText xml:space="preserve"> PAGEREF _Toc100745706 \h </w:instrText>
+            </w:r>
+            <w:r>
+              <w:rPr>
+                <w:noProof/>
+                <w:webHidden/>
+              </w:rPr>
+            </w:r>
+            <w:r>
+              <w:rPr>
+                <w:noProof/>
+                <w:webHidden/>
+              </w:rPr>
+              <w:fldChar w:fldCharType="separate"/>
+            </w:r>
+            <w:r>
+              <w:rPr>
+                <w:noProof/>
+                <w:webHidden/>
+              </w:rPr>
+              <w:t>3</w:t>
+            </w:r>
+            <w:r>
+              <w:rPr>
+                <w:noProof/>
+                <w:webHidden/>
+              </w:rPr>
+              <w:fldChar w:fldCharType="end"/>
+            </w:r>
+          </w:hyperlink>
+        </w:p>
+        <w:p>
+          <w:pPr>
+            <w:pStyle w:val="TOC1"/>
+            <w:tabs>
+              <w:tab w:val="right" w:leader="dot" w:pos="9350"/>
+            </w:tabs>
+            <w:rPr>
+              <w:noProof/>
+            </w:rPr>
+          </w:pPr>
+          <w:hyperlink w:anchor="_Toc100745707" w:history="1">
+            <w:r>
+              <w:rPr>
+                <w:rStyle w:val="Hyperlink"/>
+                <w:noProof/>
+              </w:rPr>
+              <w:t>Framework Specification</w:t>
+            </w:r>
+            <w:r>
+              <w:rPr>
+                <w:noProof/>
+                <w:webHidden/>
+              </w:rPr>
+              <w:tab/>
+            </w:r>
+            <w:r>
+              <w:rPr>
+                <w:noProof/>
+                <w:webHidden/>
+              </w:rPr>
+              <w:fldChar w:fldCharType="begin"/>
+            </w:r>
+            <w:r>
+              <w:rPr>
+                <w:noProof/>
+                <w:webHidden/>
+              </w:rPr>
+              <w:instrText xml:space="preserve"> PAGEREF _Toc100745707 \h </w:instrText>
+            </w:r>
+            <w:r>
+              <w:rPr>
+                <w:noProof/>
+                <w:webHidden/>
+              </w:rPr>
+            </w:r>
+            <w:r>
+              <w:rPr>
+                <w:noProof/>
+                <w:webHidden/>
+              </w:rPr>
+              <w:fldChar w:fldCharType="separate"/>
+            </w:r>
+            <w:r>
+              <w:rPr>
+                <w:noProof/>
+                <w:webHidden/>
+              </w:rPr>
+              <w:t>3</w:t>
+            </w:r>
+            <w:r>
+              <w:rPr>
+                <w:noProof/>
+                <w:webHidden/>
+              </w:rPr>
+              <w:fldChar w:fldCharType="end"/>
+            </w:r>
+          </w:hyperlink>
+        </w:p>
+        <w:p>
+          <w:pPr>
+            <w:pStyle w:val="TOC1"/>
+            <w:tabs>
+              <w:tab w:val="right" w:leader="dot" w:pos="9350"/>
+            </w:tabs>
+            <w:rPr>
+              <w:noProof/>
+            </w:rPr>
+          </w:pPr>
+          <w:hyperlink w:anchor="_Toc100745708" w:history="1">
+            <w:r>
+              <w:rPr>
+                <w:rStyle w:val="Hyperlink"/>
+                <w:noProof/>
+              </w:rPr>
+              <w:t>Team Responsibility</w:t>
+            </w:r>
+            <w:r>
+              <w:rPr>
+                <w:noProof/>
+                <w:webHidden/>
+              </w:rPr>
+              <w:tab/>
+            </w:r>
+            <w:r>
+              <w:rPr>
+                <w:noProof/>
+                <w:webHidden/>
+              </w:rPr>
+              <w:fldChar w:fldCharType="begin"/>
+            </w:r>
+            <w:r>
+              <w:rPr>
+                <w:noProof/>
+                <w:webHidden/>
+              </w:rPr>
+              <w:instrText xml:space="preserve"> PAGEREF _Toc100745708 \h </w:instrText>
+            </w:r>
+            <w:r>
+              <w:rPr>
+                <w:noProof/>
+                <w:webHidden/>
+              </w:rPr>
+            </w:r>
+            <w:r>
+              <w:rPr>
+                <w:noProof/>
+                <w:webHidden/>
+              </w:rPr>
+              <w:fldChar w:fldCharType="separate"/>
+            </w:r>
+            <w:r>
+              <w:rPr>
+                <w:noProof/>
+                <w:webHidden/>
+              </w:rPr>
+              <w:t>4</w:t>
+            </w:r>
+            <w:r>
+              <w:rPr>
+                <w:noProof/>
+                <w:webHidden/>
+              </w:rPr>
+              <w:fldChar w:fldCharType="end"/>
+            </w:r>
+          </w:hyperlink>
+        </w:p>
+        <w:p>
+          <w:pPr>
+            <w:pStyle w:val="TOC1"/>
+            <w:tabs>
+              <w:tab w:val="right" w:leader="dot" w:pos="9350"/>
+            </w:tabs>
+            <w:rPr>
+              <w:noProof/>
+            </w:rPr>
+          </w:pPr>
+          <w:hyperlink w:anchor="_Toc100745709" w:history="1">
+            <w:r>
+              <w:rPr>
+                <w:rStyle w:val="Hyperlink"/>
+                <w:noProof/>
+              </w:rPr>
+              <w:t>Test Plan</w:t>
+            </w:r>
+            <w:r>
+              <w:rPr>
+                <w:noProof/>
+                <w:webHidden/>
+              </w:rPr>
+              <w:tab/>
+            </w:r>
+            <w:r>
+              <w:rPr>
+                <w:noProof/>
+                <w:webHidden/>
+              </w:rPr>
+              <w:fldChar w:fldCharType="begin"/>
+            </w:r>
+            <w:r>
+              <w:rPr>
+                <w:noProof/>
+                <w:webHidden/>
+              </w:rPr>
+              <w:instrText xml:space="preserve"> PAGEREF _Toc100745709 \h </w:instrText>
+            </w:r>
+            <w:r>
+              <w:rPr>
+                <w:noProof/>
+                <w:webHidden/>
+              </w:rPr>
+            </w:r>
+            <w:r>
+              <w:rPr>
+                <w:noProof/>
+                <w:webHidden/>
+              </w:rPr>
+              <w:fldChar w:fldCharType="separate"/>
+            </w:r>
+            <w:r>
+              <w:rPr>
+                <w:noProof/>
+                <w:webHidden/>
+              </w:rPr>
+              <w:t>4</w:t>
+            </w:r>
+            <w:r>
+              <w:rPr>
+                <w:noProof/>
+                <w:webHidden/>
+              </w:rPr>
+              <w:fldChar w:fldCharType="end"/>
+            </w:r>
+          </w:hyperlink>
+        </w:p>
+        <w:p>
+          <w:pPr>
+            <w:pStyle w:val="TOC1"/>
+            <w:tabs>
+              <w:tab w:val="right" w:leader="dot" w:pos="9350"/>
+            </w:tabs>
+            <w:rPr>
+              <w:noProof/>
+            </w:rPr>
+          </w:pPr>
+          <w:hyperlink w:anchor="_Toc100745710" w:history="1">
+            <w:r>
+              <w:rPr>
+                <w:rStyle w:val="Hyperlink"/>
+                <w:noProof/>
+              </w:rPr>
+              <w:t>Potential List of Features to Consider:</w:t>
+            </w:r>
+            <w:r>
+              <w:rPr>
+                <w:noProof/>
+                <w:webHidden/>
+              </w:rPr>
+              <w:tab/>
+            </w:r>
+            <w:r>
+              <w:rPr>
+                <w:noProof/>
+                <w:webHidden/>
+              </w:rPr>
+              <w:fldChar w:fldCharType="begin"/>
+            </w:r>
+            <w:r>
+              <w:rPr>
+                <w:noProof/>
+                <w:webHidden/>
+              </w:rPr>
+              <w:instrText xml:space="preserve"> PAGEREF _Toc100745710 \h </w:instrText>
+            </w:r>
+            <w:r>
+              <w:rPr>
+                <w:noProof/>
+                <w:webHidden/>
+              </w:rPr>
+            </w:r>
+            <w:r>
+              <w:rPr>
+                <w:noProof/>
+                <w:webHidden/>
+              </w:rPr>
+              <w:fldChar w:fldCharType="separate"/>
+            </w:r>
+            <w:r>
+              <w:rPr>
+                <w:noProof/>
+                <w:webHidden/>
+              </w:rPr>
+              <w:t>4</w:t>
+            </w:r>
+            <w:r>
+              <w:rPr>
+                <w:noProof/>
+                <w:webHidden/>
+              </w:rPr>
+              <w:fldChar w:fldCharType="end"/>
+            </w:r>
+          </w:hyperlink>
+        </w:p>
+        <w:p>
+          <w:pPr>
+            <w:pStyle w:val="TOC1"/>
+            <w:tabs>
+              <w:tab w:val="right" w:leader="dot" w:pos="9350"/>
+            </w:tabs>
+            <w:rPr>
+              <w:noProof/>
+            </w:rPr>
+          </w:pPr>
+          <w:hyperlink w:anchor="_Toc100745711" w:history="1">
+            <w:r>
+              <w:rPr>
+                <w:rStyle w:val="Hyperlink"/>
+                <w:noProof/>
+              </w:rPr>
+              <w:t>Requirements: Software Installation</w:t>
+            </w:r>
+            <w:r>
+              <w:rPr>
+                <w:noProof/>
+                <w:webHidden/>
+              </w:rPr>
+              <w:tab/>
+            </w:r>
+            <w:r>
+              <w:rPr>
+                <w:noProof/>
+                <w:webHidden/>
+              </w:rPr>
+              <w:fldChar w:fldCharType="begin"/>
+            </w:r>
+            <w:r>
+              <w:rPr>
+                <w:noProof/>
+                <w:webHidden/>
+              </w:rPr>
+              <w:instrText xml:space="preserve"> PAGEREF _Toc100745711 \h </w:instrText>
+            </w:r>
+            <w:r>
+              <w:rPr>
+                <w:noProof/>
+                <w:webHidden/>
+              </w:rPr>
+            </w:r>
+            <w:r>
+              <w:rPr>
+                <w:noProof/>
+                <w:webHidden/>
+              </w:rPr>
+              <w:fldChar w:fldCharType="separate"/>
+            </w:r>
+            <w:r>
+              <w:rPr>
+                <w:noProof/>
+                <w:webHidden/>
+              </w:rPr>
+              <w:t>5</w:t>
+            </w:r>
+            <w:r>
+              <w:rPr>
+                <w:noProof/>
+                <w:webHidden/>
+              </w:rPr>
+              <w:fldChar w:fldCharType="end"/>
+            </w:r>
+          </w:hyperlink>
+        </w:p>
+        <w:p>
+          <w:pPr>
+            <w:pStyle w:val="TOC1"/>
+            <w:tabs>
+              <w:tab w:val="right" w:leader="dot" w:pos="9350"/>
+            </w:tabs>
+            <w:rPr>
+              <w:noProof/>
+            </w:rPr>
+          </w:pPr>
+          <w:hyperlink w:anchor="_Toc100745712" w:history="1">
+            <w:r>
+              <w:rPr>
+                <w:rStyle w:val="Hyperlink"/>
+                <w:noProof/>
+              </w:rPr>
+              <w:t>Database Diagram (dbdiagram.io)</w:t>
+            </w:r>
+            <w:r>
+              <w:rPr>
+                <w:noProof/>
+                <w:webHidden/>
+              </w:rPr>
+              <w:tab/>
+            </w:r>
+            <w:r>
+              <w:rPr>
+                <w:noProof/>
+                <w:webHidden/>
+              </w:rPr>
+              <w:fldChar w:fldCharType="begin"/>
+            </w:r>
+            <w:r>
+              <w:rPr>
+                <w:noProof/>
+                <w:webHidden/>
+              </w:rPr>
+              <w:instrText xml:space="preserve"> PAGEREF _Toc100745712 \h </w:instrText>
+            </w:r>
+            <w:r>
+              <w:rPr>
+                <w:noProof/>
+                <w:webHidden/>
+              </w:rPr>
+            </w:r>
+            <w:r>
+              <w:rPr>
+                <w:noProof/>
+                <w:webHidden/>
+              </w:rPr>
+              <w:fldChar w:fldCharType="separate"/>
+            </w:r>
+            <w:r>
+              <w:rPr>
+                <w:noProof/>
+                <w:webHidden/>
+              </w:rPr>
+              <w:t>19</w:t>
+            </w:r>
+            <w:r>
+              <w:rPr>
+                <w:noProof/>
+                <w:webHidden/>
+              </w:rPr>
+              <w:fldChar w:fldCharType="end"/>
+            </w:r>
+          </w:hyperlink>
+        </w:p>
+        <w:p>
+          <w:pPr>
+            <w:pStyle w:val="TOC1"/>
+            <w:tabs>
+              <w:tab w:val="right" w:leader="dot" w:pos="9350"/>
+            </w:tabs>
+            <w:rPr>
+              <w:noProof/>
+            </w:rPr>
+          </w:pPr>
+          <w:hyperlink w:anchor="_Toc100745713" w:history="1">
+            <w:r>
+              <w:rPr>
+                <w:rStyle w:val="Hyperlink"/>
+                <w:noProof/>
+              </w:rPr>
+              <w:t>Website navigation diagram (Visio)</w:t>
+            </w:r>
+            <w:r>
+              <w:rPr>
+                <w:noProof/>
+                <w:webHidden/>
+              </w:rPr>
+              <w:tab/>
+            </w:r>
+            <w:r>
+              <w:rPr>
+                <w:noProof/>
+                <w:webHidden/>
+              </w:rPr>
+              <w:fldChar w:fldCharType="begin"/>
+            </w:r>
+            <w:r>
+              <w:rPr>
+                <w:noProof/>
+                <w:webHidden/>
+              </w:rPr>
+              <w:instrText xml:space="preserve"> PAGEREF _Toc100745713 \h </w:instrText>
+            </w:r>
+            <w:r>
+              <w:rPr>
+                <w:noProof/>
+                <w:webHidden/>
+              </w:rPr>
+            </w:r>
+            <w:r>
+              <w:rPr>
+                <w:noProof/>
+                <w:webHidden/>
+              </w:rPr>
+              <w:fldChar w:fldCharType="separate"/>
+            </w:r>
+            <w:r>
+              <w:rPr>
+                <w:noProof/>
+                <w:webHidden/>
+              </w:rPr>
+              <w:t>20</w:t>
+            </w:r>
+            <w:r>
+              <w:rPr>
+                <w:noProof/>
+                <w:webHidden/>
+              </w:rPr>
+              <w:fldChar w:fldCharType="end"/>
+            </w:r>
+          </w:hyperlink>
+        </w:p>
+        <w:p>
+          <w:r>
+            <w:rPr>
+              <w:b/>
+              <w:bCs/>
+              <w:noProof/>
+            </w:rPr>
+            <w:fldChar w:fldCharType="end"/>
+          </w:r>
+        </w:p>
+      </w:sdtContent>
+    </w:sdt>
+    <w:p>
+      <w:pPr>
         <w:rPr>
           <w:b/>
           <w:bCs/>
@@ -370,105 +968,8 @@
           <w:szCs w:val="30"/>
           <w:u w:val="single"/>
         </w:rPr>
-        <w:lastRenderedPageBreak/>
-        <w:t>Framework Specification</w:t>
-      </w:r>
-    </w:p>
-    <w:p>
-      <w:pPr>
-        <w:pStyle w:val="ListParagraph"/>
-        <w:numPr>
-          <w:ilvl w:val="0"/>
-          <w:numId w:val="1"/>
-        </w:numPr>
-        <w:spacing w:line="480" w:lineRule="auto"/>
-        <w:rPr>
-          <w:sz w:val="24"/>
-          <w:szCs w:val="24"/>
-        </w:rPr>
-      </w:pPr>
-      <w:r>
-        <w:rPr>
-          <w:sz w:val="24"/>
-          <w:szCs w:val="24"/>
-        </w:rPr>
-        <w:t>JavaScript</w:t>
-      </w:r>
-    </w:p>
-    <w:p>
-      <w:pPr>
-        <w:pStyle w:val="ListParagraph"/>
-        <w:numPr>
-          <w:ilvl w:val="0"/>
-          <w:numId w:val="1"/>
-        </w:numPr>
-        <w:spacing w:line="480" w:lineRule="auto"/>
-        <w:rPr>
-          <w:sz w:val="24"/>
-          <w:szCs w:val="24"/>
-        </w:rPr>
-      </w:pPr>
-      <w:r>
-        <w:rPr>
-          <w:sz w:val="24"/>
-          <w:szCs w:val="24"/>
-        </w:rPr>
-        <w:t>NodeJS: back end</w:t>
-      </w:r>
-    </w:p>
-    <w:p>
-      <w:pPr>
-        <w:pStyle w:val="ListParagraph"/>
-        <w:numPr>
-          <w:ilvl w:val="0"/>
-          <w:numId w:val="1"/>
-        </w:numPr>
-        <w:spacing w:line="480" w:lineRule="auto"/>
-        <w:rPr>
-          <w:sz w:val="24"/>
-          <w:szCs w:val="24"/>
-        </w:rPr>
-      </w:pPr>
-      <w:r>
-        <w:rPr>
-          <w:sz w:val="24"/>
-          <w:szCs w:val="24"/>
-        </w:rPr>
-        <w:t>React: front end</w:t>
-      </w:r>
-    </w:p>
-    <w:p>
-      <w:pPr>
-        <w:pStyle w:val="ListParagraph"/>
-        <w:numPr>
-          <w:ilvl w:val="0"/>
-          <w:numId w:val="1"/>
-        </w:numPr>
-        <w:spacing w:line="480" w:lineRule="auto"/>
-        <w:rPr>
-          <w:sz w:val="24"/>
-          <w:szCs w:val="24"/>
-        </w:rPr>
-      </w:pPr>
-      <w:r>
-        <w:rPr>
-          <w:sz w:val="24"/>
-          <w:szCs w:val="24"/>
-        </w:rPr>
-        <w:t>HTML/</w:t>
-      </w:r>
-      <w:r>
-        <w:rPr>
-          <w:sz w:val="24"/>
-          <w:szCs w:val="24"/>
-        </w:rPr>
-        <w:t>CSS</w:t>
-      </w:r>
-    </w:p>
-    <w:p>
-      <w:pPr>
-        <w:spacing w:line="480" w:lineRule="auto"/>
-        <w:ind w:left="360"/>
+      </w:pPr>
+      <w:r>
         <w:rPr>
           <w:b/>
           <w:bCs/>
@@ -476,17 +977,52 @@
           <w:szCs w:val="30"/>
           <w:u w:val="single"/>
         </w:rPr>
-      </w:pPr>
-      <w:r>
-        <w:rPr>
-          <w:b/>
-          <w:bCs/>
-          <w:sz w:val="30"/>
-          <w:szCs w:val="30"/>
-          <w:u w:val="single"/>
-        </w:rPr>
-        <w:t>Team Responsibility</w:t>
-      </w:r>
+        <w:br w:type="page"/>
+      </w:r>
+    </w:p>
+    <w:p>
+      <w:pPr>
+        <w:pStyle w:val="Heading1"/>
+      </w:pPr>
+      <w:bookmarkStart w:id="0" w:name="_Toc100745704"/>
+      <w:r>
+        <w:lastRenderedPageBreak/>
+        <w:t>Project Proposal/Description</w:t>
+      </w:r>
+      <w:bookmarkEnd w:id="0"/>
+    </w:p>
+    <w:p>
+      <w:pPr>
+        <w:spacing w:line="480" w:lineRule="auto"/>
+        <w:rPr>
+          <w:sz w:val="24"/>
+          <w:szCs w:val="24"/>
+        </w:rPr>
+      </w:pPr>
+      <w:r>
+        <w:rPr>
+          <w:sz w:val="24"/>
+          <w:szCs w:val="24"/>
+        </w:rPr>
+        <w:t xml:space="preserve">Our template for a community event website can be used by any community to organize events. </w:t>
+      </w:r>
+      <w:r>
+        <w:rPr>
+          <w:sz w:val="24"/>
+          <w:szCs w:val="24"/>
+        </w:rPr>
+        <w:t>Organizations can create events, request specific skills, and be knowledgeable of how many volunteers will be helping. Volunteers can view open community events and sign up for positions.</w:t>
+      </w:r>
+    </w:p>
+    <w:p>
+      <w:pPr>
+        <w:pStyle w:val="Heading1"/>
+      </w:pPr>
+      <w:bookmarkStart w:id="1" w:name="_Toc100745705"/>
+      <w:r>
+        <w:t>Features</w:t>
+      </w:r>
+      <w:bookmarkEnd w:id="1"/>
     </w:p>
     <w:p>
       <w:pPr>
@@ -506,35 +1042,7 @@
           <w:sz w:val="24"/>
           <w:szCs w:val="24"/>
         </w:rPr>
-        <w:t>Darryl Karney</w:t>
-      </w:r>
-      <w:r>
-        <w:rPr>
-          <w:sz w:val="24"/>
-          <w:szCs w:val="24"/>
-        </w:rPr>
-        <w:t xml:space="preserve"> – Volunteer/Organizer profile</w:t>
-      </w:r>
-      <w:r>
-        <w:rPr>
-          <w:sz w:val="24"/>
-          <w:szCs w:val="24"/>
-        </w:rPr>
-        <w:t>, event, and position functionality.</w:t>
-      </w:r>
-      <w:r>
-        <w:rPr>
-          <w:sz w:val="24"/>
-          <w:szCs w:val="24"/>
-        </w:rPr>
-        <w:t xml:space="preserve"> Account dashboard functionality and landing page.</w:t>
-      </w:r>
-      <w:r>
-        <w:rPr>
-          <w:sz w:val="24"/>
-          <w:szCs w:val="24"/>
-        </w:rPr>
-        <w:t xml:space="preserve"> MongoDB Atlas setup and management. Heroku setup and management.</w:t>
+        <w:t>Organizations and volunteers can create accounts</w:t>
       </w:r>
     </w:p>
     <w:p>
@@ -555,6 +1063,361 @@
           <w:sz w:val="24"/>
           <w:szCs w:val="24"/>
         </w:rPr>
+        <w:t>Organizations can create events and modify existing events</w:t>
+      </w:r>
+    </w:p>
+    <w:p>
+      <w:pPr>
+        <w:pStyle w:val="ListParagraph"/>
+        <w:numPr>
+          <w:ilvl w:val="0"/>
+          <w:numId w:val="1"/>
+        </w:numPr>
+        <w:spacing w:line="480" w:lineRule="auto"/>
+        <w:rPr>
+          <w:sz w:val="24"/>
+          <w:szCs w:val="24"/>
+        </w:rPr>
+      </w:pPr>
+      <w:r>
+        <w:rPr>
+          <w:sz w:val="24"/>
+          <w:szCs w:val="24"/>
+        </w:rPr>
+        <w:t>Organizations can request specific skills for positions on an event</w:t>
+      </w:r>
+    </w:p>
+    <w:p>
+      <w:pPr>
+        <w:pStyle w:val="ListParagraph"/>
+        <w:numPr>
+          <w:ilvl w:val="0"/>
+          <w:numId w:val="1"/>
+        </w:numPr>
+        <w:spacing w:line="480" w:lineRule="auto"/>
+        <w:rPr>
+          <w:sz w:val="24"/>
+          <w:szCs w:val="24"/>
+        </w:rPr>
+      </w:pPr>
+      <w:r>
+        <w:rPr>
+          <w:sz w:val="24"/>
+          <w:szCs w:val="24"/>
+        </w:rPr>
+        <w:t>Volunteers can view open events and events they have signed up for</w:t>
+      </w:r>
+    </w:p>
+    <w:p>
+      <w:pPr>
+        <w:pStyle w:val="ListParagraph"/>
+        <w:numPr>
+          <w:ilvl w:val="0"/>
+          <w:numId w:val="1"/>
+        </w:numPr>
+        <w:spacing w:line="480" w:lineRule="auto"/>
+        <w:rPr>
+          <w:sz w:val="24"/>
+          <w:szCs w:val="24"/>
+        </w:rPr>
+      </w:pPr>
+      <w:r>
+        <w:rPr>
+          <w:sz w:val="24"/>
+          <w:szCs w:val="24"/>
+        </w:rPr>
+        <w:t>Volunteers can list their skills on their profile which organizations can view</w:t>
+      </w:r>
+    </w:p>
+    <w:p>
+      <w:pPr>
+        <w:pStyle w:val="Heading1"/>
+      </w:pPr>
+      <w:bookmarkStart w:id="2" w:name="_Toc100745706"/>
+      <w:r>
+        <w:t>Software Environment</w:t>
+      </w:r>
+      <w:bookmarkEnd w:id="2"/>
+    </w:p>
+    <w:p>
+      <w:pPr>
+        <w:spacing w:line="480" w:lineRule="auto"/>
+        <w:rPr>
+          <w:sz w:val="24"/>
+          <w:szCs w:val="24"/>
+        </w:rPr>
+      </w:pPr>
+      <w:r>
+        <w:rPr>
+          <w:sz w:val="24"/>
+          <w:szCs w:val="24"/>
+        </w:rPr>
+        <w:t>Software tools used for development:</w:t>
+      </w:r>
+    </w:p>
+    <w:p>
+      <w:pPr>
+        <w:pStyle w:val="ListParagraph"/>
+        <w:numPr>
+          <w:ilvl w:val="0"/>
+          <w:numId w:val="1"/>
+        </w:numPr>
+        <w:spacing w:line="480" w:lineRule="auto"/>
+        <w:rPr>
+          <w:sz w:val="24"/>
+          <w:szCs w:val="24"/>
+        </w:rPr>
+      </w:pPr>
+      <w:r>
+        <w:rPr>
+          <w:sz w:val="24"/>
+          <w:szCs w:val="24"/>
+        </w:rPr>
+        <w:t>Microsoft Visual Studio Code: Integrated development environment</w:t>
+      </w:r>
+    </w:p>
+    <w:p>
+      <w:pPr>
+        <w:pStyle w:val="ListParagraph"/>
+        <w:numPr>
+          <w:ilvl w:val="0"/>
+          <w:numId w:val="1"/>
+        </w:numPr>
+        <w:spacing w:line="480" w:lineRule="auto"/>
+        <w:rPr>
+          <w:sz w:val="24"/>
+          <w:szCs w:val="24"/>
+        </w:rPr>
+      </w:pPr>
+      <w:r>
+        <w:rPr>
+          <w:sz w:val="24"/>
+          <w:szCs w:val="24"/>
+        </w:rPr>
+        <w:t>MongoDB Atlas: Cloud database</w:t>
+      </w:r>
+    </w:p>
+    <w:p>
+      <w:pPr>
+        <w:pStyle w:val="ListParagraph"/>
+        <w:numPr>
+          <w:ilvl w:val="0"/>
+          <w:numId w:val="1"/>
+        </w:numPr>
+        <w:spacing w:line="480" w:lineRule="auto"/>
+        <w:rPr>
+          <w:sz w:val="24"/>
+          <w:szCs w:val="24"/>
+        </w:rPr>
+      </w:pPr>
+      <w:r>
+        <w:rPr>
+          <w:sz w:val="24"/>
+          <w:szCs w:val="24"/>
+        </w:rPr>
+        <w:t>Github: Source code management</w:t>
+      </w:r>
+    </w:p>
+    <w:p>
+      <w:pPr>
+        <w:pStyle w:val="ListParagraph"/>
+        <w:numPr>
+          <w:ilvl w:val="0"/>
+          <w:numId w:val="1"/>
+        </w:numPr>
+        <w:spacing w:line="480" w:lineRule="auto"/>
+        <w:rPr>
+          <w:sz w:val="24"/>
+          <w:szCs w:val="24"/>
+        </w:rPr>
+      </w:pPr>
+      <w:r>
+        <w:rPr>
+          <w:sz w:val="24"/>
+          <w:szCs w:val="24"/>
+        </w:rPr>
+        <w:t>Heroku: Website hosting</w:t>
+      </w:r>
+    </w:p>
+    <w:p>
+      <w:pPr>
+        <w:pStyle w:val="Heading1"/>
+      </w:pPr>
+      <w:bookmarkStart w:id="3" w:name="_Toc100745707"/>
+      <w:r>
+        <w:t>Framework Specification</w:t>
+      </w:r>
+      <w:bookmarkEnd w:id="3"/>
+    </w:p>
+    <w:p>
+      <w:pPr>
+        <w:pStyle w:val="ListParagraph"/>
+        <w:numPr>
+          <w:ilvl w:val="0"/>
+          <w:numId w:val="1"/>
+        </w:numPr>
+        <w:spacing w:line="480" w:lineRule="auto"/>
+        <w:rPr>
+          <w:sz w:val="24"/>
+          <w:szCs w:val="24"/>
+        </w:rPr>
+      </w:pPr>
+      <w:r>
+        <w:rPr>
+          <w:sz w:val="24"/>
+          <w:szCs w:val="24"/>
+        </w:rPr>
+        <w:t>JavaScript</w:t>
+      </w:r>
+    </w:p>
+    <w:p>
+      <w:pPr>
+        <w:pStyle w:val="ListParagraph"/>
+        <w:numPr>
+          <w:ilvl w:val="0"/>
+          <w:numId w:val="1"/>
+        </w:numPr>
+        <w:spacing w:line="480" w:lineRule="auto"/>
+        <w:rPr>
+          <w:sz w:val="24"/>
+          <w:szCs w:val="24"/>
+        </w:rPr>
+      </w:pPr>
+      <w:r>
+        <w:rPr>
+          <w:sz w:val="24"/>
+          <w:szCs w:val="24"/>
+        </w:rPr>
+        <w:t>NodeJS: back end</w:t>
+      </w:r>
+    </w:p>
+    <w:p>
+      <w:pPr>
+        <w:pStyle w:val="ListParagraph"/>
+        <w:numPr>
+          <w:ilvl w:val="0"/>
+          <w:numId w:val="1"/>
+        </w:numPr>
+        <w:spacing w:line="480" w:lineRule="auto"/>
+        <w:rPr>
+          <w:sz w:val="24"/>
+          <w:szCs w:val="24"/>
+        </w:rPr>
+      </w:pPr>
+      <w:r>
+        <w:rPr>
+          <w:sz w:val="24"/>
+          <w:szCs w:val="24"/>
+        </w:rPr>
+        <w:t>React: front end</w:t>
+      </w:r>
+    </w:p>
+    <w:p>
+      <w:pPr>
+        <w:pStyle w:val="ListParagraph"/>
+        <w:numPr>
+          <w:ilvl w:val="0"/>
+          <w:numId w:val="1"/>
+        </w:numPr>
+        <w:spacing w:line="480" w:lineRule="auto"/>
+        <w:rPr>
+          <w:sz w:val="24"/>
+          <w:szCs w:val="24"/>
+        </w:rPr>
+      </w:pPr>
+      <w:r>
+        <w:rPr>
+          <w:sz w:val="24"/>
+          <w:szCs w:val="24"/>
+        </w:rPr>
+        <w:lastRenderedPageBreak/>
+        <w:t>HTML/</w:t>
+      </w:r>
+      <w:r>
+        <w:rPr>
+          <w:sz w:val="24"/>
+          <w:szCs w:val="24"/>
+        </w:rPr>
+        <w:t>CSS</w:t>
+      </w:r>
+    </w:p>
+    <w:p>
+      <w:pPr>
+        <w:pStyle w:val="Heading1"/>
+      </w:pPr>
+      <w:bookmarkStart w:id="4" w:name="_Toc100745708"/>
+      <w:r>
+        <w:t>Team Responsibility</w:t>
+      </w:r>
+      <w:bookmarkEnd w:id="4"/>
+    </w:p>
+    <w:p>
+      <w:pPr>
+        <w:pStyle w:val="ListParagraph"/>
+        <w:numPr>
+          <w:ilvl w:val="0"/>
+          <w:numId w:val="1"/>
+        </w:numPr>
+        <w:spacing w:line="480" w:lineRule="auto"/>
+        <w:rPr>
+          <w:sz w:val="24"/>
+          <w:szCs w:val="24"/>
+        </w:rPr>
+      </w:pPr>
+      <w:r>
+        <w:rPr>
+          <w:sz w:val="24"/>
+          <w:szCs w:val="24"/>
+        </w:rPr>
+        <w:t>Darryl Karney</w:t>
+      </w:r>
+      <w:r>
+        <w:rPr>
+          <w:sz w:val="24"/>
+          <w:szCs w:val="24"/>
+        </w:rPr>
+        <w:t xml:space="preserve"> – Volunteer/Organizer profile</w:t>
+      </w:r>
+      <w:r>
+        <w:rPr>
+          <w:sz w:val="24"/>
+          <w:szCs w:val="24"/>
+        </w:rPr>
+        <w:t>, event, and position functionality.</w:t>
+      </w:r>
+      <w:r>
+        <w:rPr>
+          <w:sz w:val="24"/>
+          <w:szCs w:val="24"/>
+        </w:rPr>
+        <w:t xml:space="preserve"> Account dashboard functionality and landing page.</w:t>
+      </w:r>
+      <w:r>
+        <w:rPr>
+          <w:sz w:val="24"/>
+          <w:szCs w:val="24"/>
+        </w:rPr>
+        <w:t xml:space="preserve"> MongoDB Atlas setup and management. Heroku setup and management.</w:t>
+      </w:r>
+    </w:p>
+    <w:p>
+      <w:pPr>
+        <w:pStyle w:val="ListParagraph"/>
+        <w:numPr>
+          <w:ilvl w:val="0"/>
+          <w:numId w:val="1"/>
+        </w:numPr>
+        <w:spacing w:line="480" w:lineRule="auto"/>
+        <w:rPr>
+          <w:sz w:val="24"/>
+          <w:szCs w:val="24"/>
+        </w:rPr>
+      </w:pPr>
+      <w:r>
+        <w:rPr>
+          <w:sz w:val="24"/>
+          <w:szCs w:val="24"/>
+        </w:rPr>
         <w:t>Adiba Mohammed</w:t>
       </w:r>
       <w:r>
@@ -588,25 +1451,13 @@
     </w:p>
     <w:p>
       <w:pPr>
-        <w:spacing w:line="480" w:lineRule="auto"/>
-        <w:rPr>
-          <w:b/>
-          <w:bCs/>
-          <w:sz w:val="30"/>
-          <w:szCs w:val="30"/>
-          <w:u w:val="single"/>
-        </w:rPr>
-      </w:pPr>
-      <w:r>
-        <w:rPr>
-          <w:b/>
-          <w:bCs/>
-          <w:sz w:val="30"/>
-          <w:szCs w:val="30"/>
-          <w:u w:val="single"/>
-        </w:rPr>
+        <w:pStyle w:val="Heading1"/>
+      </w:pPr>
+      <w:bookmarkStart w:id="5" w:name="_Toc100745709"/>
+      <w:r>
         <w:t>Test Plan</w:t>
       </w:r>
+      <w:bookmarkEnd w:id="5"/>
     </w:p>
     <w:tbl>
       <w:tblPr>
@@ -676,25 +1527,13 @@
     </w:p>
     <w:p>
       <w:pPr>
-        <w:spacing w:line="480" w:lineRule="auto"/>
-        <w:rPr>
-          <w:b/>
-          <w:bCs/>
-          <w:sz w:val="30"/>
-          <w:szCs w:val="30"/>
-          <w:u w:val="single"/>
-        </w:rPr>
-      </w:pPr>
-      <w:r>
-        <w:rPr>
-          <w:b/>
-          <w:bCs/>
-          <w:sz w:val="30"/>
-          <w:szCs w:val="30"/>
-          <w:u w:val="single"/>
-        </w:rPr>
+        <w:pStyle w:val="Heading1"/>
+      </w:pPr>
+      <w:bookmarkStart w:id="6" w:name="_Toc100745710"/>
+      <w:r>
         <w:t>Potential List of Features to Consider:</w:t>
       </w:r>
+      <w:bookmarkEnd w:id="6"/>
     </w:p>
     <w:p>
       <w:pPr>
@@ -714,23 +1553,7 @@
           <w:sz w:val="24"/>
           <w:szCs w:val="24"/>
         </w:rPr>
-        <w:t xml:space="preserve">Calendar reminders: The ability to have a user add an event to their personal calendar via an </w:t>
-      </w:r>
-      <w:proofErr w:type="spellStart"/>
-      <w:r>
-        <w:rPr>
-          <w:sz w:val="24"/>
-          <w:szCs w:val="24"/>
-        </w:rPr>
-        <w:t>ics</w:t>
-      </w:r>
-      <w:proofErr w:type="spellEnd"/>
-      <w:r>
-        <w:rPr>
-          <w:sz w:val="24"/>
-          <w:szCs w:val="24"/>
-        </w:rPr>
-        <w:t xml:space="preserve"> file or another format.</w:t>
+        <w:t>Calendar reminders: The ability to have a user add an event to their personal calendar via an ics file or another format.</w:t>
       </w:r>
     </w:p>
     <w:p>
@@ -772,7 +1595,6 @@
           <w:sz w:val="24"/>
           <w:szCs w:val="24"/>
         </w:rPr>
-        <w:lastRenderedPageBreak/>
         <w:t>Multi-day events: Currently, events can only be schedule for a specific date and time requiring multi-day events to need to be created as multiple events. Multi-day event scheduling would help alleviate this.</w:t>
       </w:r>
     </w:p>
@@ -799,25 +1621,14 @@
     </w:p>
     <w:p>
       <w:pPr>
-        <w:spacing w:line="480" w:lineRule="auto"/>
-        <w:rPr>
-          <w:b/>
-          <w:bCs/>
-          <w:sz w:val="30"/>
-          <w:szCs w:val="30"/>
-          <w:u w:val="single"/>
-        </w:rPr>
-      </w:pPr>
-      <w:r>
-        <w:rPr>
-          <w:b/>
-          <w:bCs/>
-          <w:sz w:val="30"/>
-          <w:szCs w:val="30"/>
-          <w:u w:val="single"/>
-        </w:rPr>
+        <w:pStyle w:val="Heading1"/>
+      </w:pPr>
+      <w:bookmarkStart w:id="7" w:name="_Toc100745711"/>
+      <w:r>
+        <w:lastRenderedPageBreak/>
         <w:t>Requirements: Software Installation</w:t>
       </w:r>
+      <w:bookmarkEnd w:id="7"/>
     </w:p>
     <w:p>
       <w:pPr>
@@ -839,7 +1650,7 @@
         </w:rPr>
         <w:t xml:space="preserve">Microsoft Visual Studio Code - </w:t>
       </w:r>
-      <w:hyperlink r:id="rId5" w:history="1">
+      <w:hyperlink r:id="rId6" w:history="1">
         <w:r>
           <w:rPr>
             <w:rStyle w:val="Hyperlink"/>
@@ -937,7 +1748,7 @@
         </w:rPr>
         <w:t xml:space="preserve">MongoDB Atlas - </w:t>
       </w:r>
-      <w:hyperlink r:id="rId6" w:history="1">
+      <w:hyperlink r:id="rId7" w:history="1">
         <w:r>
           <w:rPr>
             <w:rStyle w:val="Hyperlink"/>
@@ -966,10 +1777,9 @@
           <w:sz w:val="24"/>
           <w:szCs w:val="24"/>
         </w:rPr>
-        <w:lastRenderedPageBreak/>
         <w:t xml:space="preserve">Create a MongoDB Account: </w:t>
       </w:r>
-      <w:hyperlink r:id="rId7" w:history="1">
+      <w:hyperlink r:id="rId8" w:history="1">
         <w:r>
           <w:rPr>
             <w:rStyle w:val="Hyperlink"/>
@@ -1014,6 +1824,7 @@
         <w:rPr>
           <w:noProof/>
         </w:rPr>
+        <w:lastRenderedPageBreak/>
         <w:drawing>
           <wp:inline distT="0" distB="0" distL="0" distR="0" wp14:anchorId="1EB01EEC" wp14:editId="659F0080">
             <wp:extent cx="2914650" cy="1990725"/>
@@ -1030,7 +1841,7 @@
                     <pic:cNvPicPr/>
                   </pic:nvPicPr>
                   <pic:blipFill>
-                    <a:blip r:embed="rId8"/>
+                    <a:blip r:embed="rId9"/>
                     <a:stretch>
                       <a:fillRect/>
                     </a:stretch>
@@ -1101,7 +1912,7 @@
                     <pic:cNvPicPr/>
                   </pic:nvPicPr>
                   <pic:blipFill>
-                    <a:blip r:embed="rId9"/>
+                    <a:blip r:embed="rId10"/>
                     <a:stretch>
                       <a:fillRect/>
                     </a:stretch>
@@ -1163,7 +1974,6 @@
         <w:rPr>
           <w:noProof/>
         </w:rPr>
-        <w:lastRenderedPageBreak/>
         <w:drawing>
           <wp:inline distT="0" distB="0" distL="0" distR="0" wp14:anchorId="1259F3BB" wp14:editId="79D2B577">
             <wp:extent cx="5943600" cy="3169285"/>
@@ -1180,7 +1990,7 @@
                     <pic:cNvPicPr/>
                   </pic:nvPicPr>
                   <pic:blipFill>
-                    <a:blip r:embed="rId10"/>
+                    <a:blip r:embed="rId11"/>
                     <a:stretch>
                       <a:fillRect/>
                     </a:stretch>
@@ -1219,6 +2029,7 @@
           <w:sz w:val="24"/>
           <w:szCs w:val="24"/>
         </w:rPr>
+        <w:lastRenderedPageBreak/>
         <w:t>Click Build a Database</w:t>
       </w:r>
     </w:p>
@@ -1251,7 +2062,7 @@
                     <pic:cNvPicPr/>
                   </pic:nvPicPr>
                   <pic:blipFill>
-                    <a:blip r:embed="rId11"/>
+                    <a:blip r:embed="rId12"/>
                     <a:stretch>
                       <a:fillRect/>
                     </a:stretch>
@@ -1323,7 +2134,7 @@
                     <pic:cNvPicPr/>
                   </pic:nvPicPr>
                   <pic:blipFill>
-                    <a:blip r:embed="rId12"/>
+                    <a:blip r:embed="rId13"/>
                     <a:stretch>
                       <a:fillRect/>
                     </a:stretch>
@@ -1383,23 +2194,7 @@
           <w:sz w:val="24"/>
           <w:szCs w:val="24"/>
         </w:rPr>
-        <w:t xml:space="preserve">You will automatically be navigated to the Security </w:t>
-      </w:r>
-      <w:proofErr w:type="spellStart"/>
-      <w:r>
-        <w:rPr>
-          <w:sz w:val="24"/>
-          <w:szCs w:val="24"/>
-        </w:rPr>
-        <w:t>Quickstart</w:t>
-      </w:r>
-      <w:proofErr w:type="spellEnd"/>
-      <w:r>
-        <w:rPr>
-          <w:sz w:val="24"/>
-          <w:szCs w:val="24"/>
-        </w:rPr>
-        <w:t xml:space="preserve"> screen. Create a user that will be used to connect to the database.</w:t>
+        <w:t>You will automatically be navigated to the Security Quickstart screen. Create a user that will be used to connect to the database.</w:t>
       </w:r>
     </w:p>
     <w:p>
@@ -1432,7 +2227,7 @@
                     <pic:cNvPicPr/>
                   </pic:nvPicPr>
                   <pic:blipFill>
-                    <a:blip r:embed="rId13"/>
+                    <a:blip r:embed="rId14"/>
                     <a:stretch>
                       <a:fillRect/>
                     </a:stretch>
@@ -1517,7 +2312,7 @@
                     <pic:cNvPicPr/>
                   </pic:nvPicPr>
                   <pic:blipFill>
-                    <a:blip r:embed="rId14"/>
+                    <a:blip r:embed="rId15"/>
                     <a:stretch>
                       <a:fillRect/>
                     </a:stretch>
@@ -1589,7 +2384,7 @@
                     <pic:cNvPicPr/>
                   </pic:nvPicPr>
                   <pic:blipFill>
-                    <a:blip r:embed="rId15"/>
+                    <a:blip r:embed="rId16"/>
                     <a:stretch>
                       <a:fillRect/>
                     </a:stretch>
@@ -1660,7 +2455,7 @@
                     <pic:cNvPicPr/>
                   </pic:nvPicPr>
                   <pic:blipFill>
-                    <a:blip r:embed="rId16"/>
+                    <a:blip r:embed="rId17"/>
                     <a:stretch>
                       <a:fillRect/>
                     </a:stretch>
@@ -1732,7 +2527,7 @@
                     <pic:cNvPicPr/>
                   </pic:nvPicPr>
                   <pic:blipFill>
-                    <a:blip r:embed="rId17"/>
+                    <a:blip r:embed="rId18"/>
                     <a:stretch>
                       <a:fillRect/>
                     </a:stretch>
@@ -1803,7 +2598,7 @@
                     <pic:cNvPicPr/>
                   </pic:nvPicPr>
                   <pic:blipFill>
-                    <a:blip r:embed="rId18"/>
+                    <a:blip r:embed="rId19"/>
                     <a:stretch>
                       <a:fillRect/>
                     </a:stretch>
@@ -1875,7 +2670,7 @@
                     <pic:cNvPicPr/>
                   </pic:nvPicPr>
                   <pic:blipFill>
-                    <a:blip r:embed="rId19"/>
+                    <a:blip r:embed="rId20"/>
                     <a:stretch>
                       <a:fillRect/>
                     </a:stretch>
@@ -1954,7 +2749,7 @@
                     <pic:cNvPicPr/>
                   </pic:nvPicPr>
                   <pic:blipFill>
-                    <a:blip r:embed="rId20"/>
+                    <a:blip r:embed="rId21"/>
                     <a:stretch>
                       <a:fillRect/>
                     </a:stretch>
@@ -1993,57 +2788,7 @@
           <w:sz w:val="24"/>
           <w:szCs w:val="24"/>
         </w:rPr>
-        <w:t xml:space="preserve">Paste this connection string in the </w:t>
-      </w:r>
-      <w:proofErr w:type="spellStart"/>
-      <w:r>
-        <w:rPr>
-          <w:sz w:val="24"/>
-          <w:szCs w:val="24"/>
-        </w:rPr>
-        <w:t>mongoURI</w:t>
-      </w:r>
-      <w:proofErr w:type="spellEnd"/>
-      <w:r>
-        <w:rPr>
-          <w:sz w:val="24"/>
-          <w:szCs w:val="24"/>
-        </w:rPr>
-        <w:t xml:space="preserve"> property in both the </w:t>
-      </w:r>
-      <w:proofErr w:type="spellStart"/>
-      <w:proofErr w:type="gramStart"/>
-      <w:r>
-        <w:rPr>
-          <w:sz w:val="24"/>
-          <w:szCs w:val="24"/>
-        </w:rPr>
-        <w:t>default.json</w:t>
-      </w:r>
-      <w:proofErr w:type="spellEnd"/>
-      <w:proofErr w:type="gramEnd"/>
-      <w:r>
-        <w:rPr>
-          <w:sz w:val="24"/>
-          <w:szCs w:val="24"/>
-        </w:rPr>
-        <w:t xml:space="preserve"> and </w:t>
-      </w:r>
-      <w:proofErr w:type="spellStart"/>
-      <w:r>
-        <w:rPr>
-          <w:sz w:val="24"/>
-          <w:szCs w:val="24"/>
-        </w:rPr>
-        <w:t>production.json</w:t>
-      </w:r>
-      <w:proofErr w:type="spellEnd"/>
-      <w:r>
-        <w:rPr>
-          <w:sz w:val="24"/>
-          <w:szCs w:val="24"/>
-        </w:rPr>
-        <w:t xml:space="preserve"> files in the config folder of the project.</w:t>
+        <w:t>Paste this connection string in the mongoURI property in both the default.json and production.json files in the config folder of the project.</w:t>
       </w:r>
       <w:r>
         <w:rPr>
@@ -2082,7 +2827,7 @@
                     <pic:cNvPicPr/>
                   </pic:nvPicPr>
                   <pic:blipFill>
-                    <a:blip r:embed="rId21"/>
+                    <a:blip r:embed="rId22"/>
                     <a:stretch>
                       <a:fillRect/>
                     </a:stretch>
@@ -2132,7 +2877,7 @@
                     <pic:cNvPicPr/>
                   </pic:nvPicPr>
                   <pic:blipFill>
-                    <a:blip r:embed="rId22"/>
+                    <a:blip r:embed="rId23"/>
                     <a:stretch>
                       <a:fillRect/>
                     </a:stretch>
@@ -2204,7 +2949,7 @@
                     <pic:cNvPicPr/>
                   </pic:nvPicPr>
                   <pic:blipFill>
-                    <a:blip r:embed="rId23"/>
+                    <a:blip r:embed="rId24"/>
                     <a:stretch>
                       <a:fillRect/>
                     </a:stretch>
@@ -2275,7 +3020,7 @@
                     <pic:cNvPicPr/>
                   </pic:nvPicPr>
                   <pic:blipFill>
-                    <a:blip r:embed="rId24"/>
+                    <a:blip r:embed="rId25"/>
                     <a:stretch>
                       <a:fillRect/>
                     </a:stretch>
@@ -2314,23 +3059,7 @@
           <w:sz w:val="24"/>
           <w:szCs w:val="24"/>
         </w:rPr>
-        <w:t xml:space="preserve">Enter Main as the Database Name, </w:t>
-      </w:r>
-      <w:proofErr w:type="spellStart"/>
-      <w:r>
-        <w:rPr>
-          <w:sz w:val="24"/>
-          <w:szCs w:val="24"/>
-        </w:rPr>
-        <w:t>eventstatuses</w:t>
-      </w:r>
-      <w:proofErr w:type="spellEnd"/>
-      <w:r>
-        <w:rPr>
-          <w:sz w:val="24"/>
-          <w:szCs w:val="24"/>
-        </w:rPr>
-        <w:t xml:space="preserve"> as the collection name, and click Create.</w:t>
+        <w:t>Enter Main as the Database Name, eventstatuses as the collection name, and click Create.</w:t>
       </w:r>
     </w:p>
     <w:p>
@@ -2363,7 +3092,7 @@
                     <pic:cNvPicPr/>
                   </pic:nvPicPr>
                   <pic:blipFill>
-                    <a:blip r:embed="rId25"/>
+                    <a:blip r:embed="rId26"/>
                     <a:stretch>
                       <a:fillRect/>
                     </a:stretch>
@@ -2434,7 +3163,7 @@
                     <pic:cNvPicPr/>
                   </pic:nvPicPr>
                   <pic:blipFill>
-                    <a:blip r:embed="rId26"/>
+                    <a:blip r:embed="rId27"/>
                     <a:stretch>
                       <a:fillRect/>
                     </a:stretch>
@@ -2520,7 +3249,7 @@
                     <pic:cNvPicPr/>
                   </pic:nvPicPr>
                   <pic:blipFill>
-                    <a:blip r:embed="rId27"/>
+                    <a:blip r:embed="rId28"/>
                     <a:stretch>
                       <a:fillRect/>
                     </a:stretch>
@@ -2570,23 +3299,14 @@
           <w:szCs w:val="24"/>
         </w:rPr>
       </w:pPr>
-      <w:proofErr w:type="spellStart"/>
-      <w:r>
-        <w:rPr>
-          <w:sz w:val="24"/>
-          <w:szCs w:val="24"/>
-        </w:rPr>
-        <w:t>Github</w:t>
-      </w:r>
-      <w:proofErr w:type="spellEnd"/>
-      <w:r>
-        <w:rPr>
-          <w:sz w:val="24"/>
-          <w:szCs w:val="24"/>
-        </w:rPr>
-        <w:t xml:space="preserve"> - </w:t>
-      </w:r>
-      <w:hyperlink r:id="rId28" w:history="1">
+      <w:r>
+        <w:rPr>
+          <w:sz w:val="24"/>
+          <w:szCs w:val="24"/>
+        </w:rPr>
+        <w:t xml:space="preserve">Github - </w:t>
+      </w:r>
+      <w:hyperlink r:id="rId29" w:history="1">
         <w:r>
           <w:rPr>
             <w:rStyle w:val="Hyperlink"/>
@@ -2675,23 +3395,14 @@
           <w:szCs w:val="24"/>
         </w:rPr>
       </w:pPr>
-      <w:proofErr w:type="spellStart"/>
-      <w:r>
-        <w:rPr>
-          <w:sz w:val="24"/>
-          <w:szCs w:val="24"/>
-        </w:rPr>
-        <w:t>Github</w:t>
-      </w:r>
-      <w:proofErr w:type="spellEnd"/>
-      <w:r>
-        <w:rPr>
-          <w:sz w:val="24"/>
-          <w:szCs w:val="24"/>
-        </w:rPr>
-        <w:t xml:space="preserve"> is a useful site for code collaboration and project file hosting. The general-purpose version of the site can be found at </w:t>
-      </w:r>
-      <w:hyperlink r:id="rId29" w:history="1">
+      <w:r>
+        <w:rPr>
+          <w:sz w:val="24"/>
+          <w:szCs w:val="24"/>
+        </w:rPr>
+        <w:t xml:space="preserve">Github is a useful site for code collaboration and project file hosting. The general-purpose version of the site can be found at </w:t>
+      </w:r>
+      <w:hyperlink r:id="rId30" w:history="1">
         <w:r>
           <w:rPr>
             <w:rStyle w:val="Hyperlink"/>
@@ -2737,7 +3448,7 @@
         <w:lastRenderedPageBreak/>
         <w:t xml:space="preserve">Heroku - </w:t>
       </w:r>
-      <w:hyperlink r:id="rId30" w:history="1">
+      <w:hyperlink r:id="rId31" w:history="1">
         <w:r>
           <w:rPr>
             <w:rStyle w:val="Hyperlink"/>
@@ -2826,7 +3537,7 @@
                     <pic:cNvPicPr/>
                   </pic:nvPicPr>
                   <pic:blipFill>
-                    <a:blip r:embed="rId31"/>
+                    <a:blip r:embed="rId32"/>
                     <a:stretch>
                       <a:fillRect/>
                     </a:stretch>
@@ -2897,7 +3608,7 @@
                     <pic:cNvPicPr/>
                   </pic:nvPicPr>
                   <pic:blipFill>
-                    <a:blip r:embed="rId32"/>
+                    <a:blip r:embed="rId33"/>
                     <a:stretch>
                       <a:fillRect/>
                     </a:stretch>
@@ -2945,7 +3656,7 @@
         </w:rPr>
         <w:t xml:space="preserve">computer via the following link: </w:t>
       </w:r>
-      <w:hyperlink r:id="rId33" w:anchor="install-the-heroku-cli" w:history="1">
+      <w:hyperlink r:id="rId34" w:anchor="install-the-heroku-cli" w:history="1">
         <w:r>
           <w:rPr>
             <w:rStyle w:val="Hyperlink"/>
@@ -2984,7 +3695,7 @@
                     <pic:cNvPicPr/>
                   </pic:nvPicPr>
                   <pic:blipFill>
-                    <a:blip r:embed="rId34"/>
+                    <a:blip r:embed="rId35"/>
                     <a:stretch>
                       <a:fillRect/>
                     </a:stretch>
@@ -3051,84 +3762,6 @@
             <wp:extent cx="1295400" cy="419100"/>
             <wp:effectExtent l="0" t="0" r="0" b="0"/>
             <wp:docPr id="30" name="Picture 30"/>
-            <wp:cNvGraphicFramePr>
-              <a:graphicFrameLocks xmlns:a="http://schemas.openxmlformats.org/drawingml/2006/main" noChangeAspect="1"/>
-            </wp:cNvGraphicFramePr>
-            <a:graphic xmlns:a="http://schemas.openxmlformats.org/drawingml/2006/main">
-              <a:graphicData uri="http://schemas.openxmlformats.org/drawingml/2006/picture">
-                <pic:pic xmlns:pic="http://schemas.openxmlformats.org/drawingml/2006/picture">
-                  <pic:nvPicPr>
-                    <pic:cNvPr id="1" name=""/>
-                    <pic:cNvPicPr/>
-                  </pic:nvPicPr>
-                  <pic:blipFill>
-                    <a:blip r:embed="rId35"/>
-                    <a:stretch>
-                      <a:fillRect/>
-                    </a:stretch>
-                  </pic:blipFill>
-                  <pic:spPr>
-                    <a:xfrm>
-                      <a:off x="0" y="0"/>
-                      <a:ext cx="1295400" cy="419100"/>
-                    </a:xfrm>
-                    <a:prstGeom prst="rect">
-                      <a:avLst/>
-                    </a:prstGeom>
-                  </pic:spPr>
-                </pic:pic>
-              </a:graphicData>
-            </a:graphic>
-          </wp:inline>
-        </w:drawing>
-      </w:r>
-    </w:p>
-    <w:p>
-      <w:pPr>
-        <w:pStyle w:val="ListParagraph"/>
-        <w:numPr>
-          <w:ilvl w:val="0"/>
-          <w:numId w:val="3"/>
-        </w:numPr>
-        <w:spacing w:line="480" w:lineRule="auto"/>
-        <w:rPr>
-          <w:sz w:val="24"/>
-          <w:szCs w:val="24"/>
-        </w:rPr>
-      </w:pPr>
-      <w:r>
-        <w:rPr>
-          <w:sz w:val="24"/>
-          <w:szCs w:val="24"/>
-        </w:rPr>
-        <w:t>After you’ve logged in, follow the instructions on your Heroku project dashboard to add a remote link to Heroku</w:t>
-      </w:r>
-      <w:r>
-        <w:rPr>
-          <w:sz w:val="24"/>
-          <w:szCs w:val="24"/>
-        </w:rPr>
-        <w:t>. The command looks like this.</w:t>
-      </w:r>
-    </w:p>
-    <w:p>
-      <w:pPr>
-        <w:pStyle w:val="ListParagraph"/>
-        <w:spacing w:line="480" w:lineRule="auto"/>
-        <w:rPr>
-          <w:sz w:val="24"/>
-          <w:szCs w:val="24"/>
-        </w:rPr>
-      </w:pPr>
-      <w:r>
-        <w:rPr>
-          <w:noProof/>
-        </w:rPr>
-        <w:drawing>
-          <wp:inline distT="0" distB="0" distL="0" distR="0" wp14:anchorId="533955F7" wp14:editId="59A3C756">
-            <wp:extent cx="3419475" cy="352425"/>
-            <wp:effectExtent l="0" t="0" r="9525" b="9525"/>
-            <wp:docPr id="31" name="Picture 31"/>
             <wp:cNvGraphicFramePr>
               <a:graphicFrameLocks xmlns:a="http://schemas.openxmlformats.org/drawingml/2006/main" noChangeAspect="1"/>
             </wp:cNvGraphicFramePr>
@@ -3148,7 +3781,7 @@
                   <pic:spPr>
                     <a:xfrm>
                       <a:off x="0" y="0"/>
-                      <a:ext cx="3419475" cy="352425"/>
+                      <a:ext cx="1295400" cy="419100"/>
                     </a:xfrm>
                     <a:prstGeom prst="rect">
                       <a:avLst/>
@@ -3179,7 +3812,14 @@
           <w:sz w:val="24"/>
           <w:szCs w:val="24"/>
         </w:rPr>
-        <w:t>To perform the initial push to Heroku, run the following in the Git command line.</w:t>
+        <w:t>After you’ve logged in, follow the instructions on your Heroku project dashboard to add a remote link to Heroku</w:t>
+      </w:r>
+      <w:r>
+        <w:rPr>
+          <w:sz w:val="24"/>
+          <w:szCs w:val="24"/>
+        </w:rPr>
+        <w:t>. The command looks like this.</w:t>
       </w:r>
     </w:p>
     <w:p>
@@ -3196,10 +3836,10 @@
           <w:noProof/>
         </w:rPr>
         <w:drawing>
-          <wp:inline distT="0" distB="0" distL="0" distR="0" wp14:anchorId="3985D98A" wp14:editId="5EF74691">
-            <wp:extent cx="1762125" cy="209550"/>
-            <wp:effectExtent l="0" t="0" r="9525" b="0"/>
-            <wp:docPr id="32" name="Picture 32"/>
+          <wp:inline distT="0" distB="0" distL="0" distR="0" wp14:anchorId="533955F7" wp14:editId="59A3C756">
+            <wp:extent cx="3419475" cy="352425"/>
+            <wp:effectExtent l="0" t="0" r="9525" b="9525"/>
+            <wp:docPr id="31" name="Picture 31"/>
             <wp:cNvGraphicFramePr>
               <a:graphicFrameLocks xmlns:a="http://schemas.openxmlformats.org/drawingml/2006/main" noChangeAspect="1"/>
             </wp:cNvGraphicFramePr>
@@ -3219,6 +3859,77 @@
                   <pic:spPr>
                     <a:xfrm>
                       <a:off x="0" y="0"/>
+                      <a:ext cx="3419475" cy="352425"/>
+                    </a:xfrm>
+                    <a:prstGeom prst="rect">
+                      <a:avLst/>
+                    </a:prstGeom>
+                  </pic:spPr>
+                </pic:pic>
+              </a:graphicData>
+            </a:graphic>
+          </wp:inline>
+        </w:drawing>
+      </w:r>
+    </w:p>
+    <w:p>
+      <w:pPr>
+        <w:pStyle w:val="ListParagraph"/>
+        <w:numPr>
+          <w:ilvl w:val="0"/>
+          <w:numId w:val="3"/>
+        </w:numPr>
+        <w:spacing w:line="480" w:lineRule="auto"/>
+        <w:rPr>
+          <w:sz w:val="24"/>
+          <w:szCs w:val="24"/>
+        </w:rPr>
+      </w:pPr>
+      <w:r>
+        <w:rPr>
+          <w:sz w:val="24"/>
+          <w:szCs w:val="24"/>
+        </w:rPr>
+        <w:t>To perform the initial push to Heroku, run the following in the Git command line.</w:t>
+      </w:r>
+    </w:p>
+    <w:p>
+      <w:pPr>
+        <w:pStyle w:val="ListParagraph"/>
+        <w:spacing w:line="480" w:lineRule="auto"/>
+        <w:rPr>
+          <w:sz w:val="24"/>
+          <w:szCs w:val="24"/>
+        </w:rPr>
+      </w:pPr>
+      <w:r>
+        <w:rPr>
+          <w:noProof/>
+        </w:rPr>
+        <w:drawing>
+          <wp:inline distT="0" distB="0" distL="0" distR="0" wp14:anchorId="3985D98A" wp14:editId="5EF74691">
+            <wp:extent cx="1762125" cy="209550"/>
+            <wp:effectExtent l="0" t="0" r="9525" b="0"/>
+            <wp:docPr id="32" name="Picture 32"/>
+            <wp:cNvGraphicFramePr>
+              <a:graphicFrameLocks xmlns:a="http://schemas.openxmlformats.org/drawingml/2006/main" noChangeAspect="1"/>
+            </wp:cNvGraphicFramePr>
+            <a:graphic xmlns:a="http://schemas.openxmlformats.org/drawingml/2006/main">
+              <a:graphicData uri="http://schemas.openxmlformats.org/drawingml/2006/picture">
+                <pic:pic xmlns:pic="http://schemas.openxmlformats.org/drawingml/2006/picture">
+                  <pic:nvPicPr>
+                    <pic:cNvPr id="1" name=""/>
+                    <pic:cNvPicPr/>
+                  </pic:nvPicPr>
+                  <pic:blipFill>
+                    <a:blip r:embed="rId38"/>
+                    <a:stretch>
+                      <a:fillRect/>
+                    </a:stretch>
+                  </pic:blipFill>
+                  <pic:spPr>
+                    <a:xfrm>
+                      <a:off x="0" y="0"/>
                       <a:ext cx="1762125" cy="209550"/>
                     </a:xfrm>
                     <a:prstGeom prst="rect">
@@ -3283,7 +3994,7 @@
                     <pic:cNvPicPr/>
                   </pic:nvPicPr>
                   <pic:blipFill>
-                    <a:blip r:embed="rId38"/>
+                    <a:blip r:embed="rId39"/>
                     <a:stretch>
                       <a:fillRect/>
                     </a:stretch>
@@ -3317,56 +4028,21 @@
           <w:sz w:val="24"/>
           <w:szCs w:val="24"/>
         </w:rPr>
-        <w:t xml:space="preserve">Heroku is a site you can use to host your website for free as long as you are okay with having </w:t>
-      </w:r>
-      <w:proofErr w:type="gramStart"/>
-      <w:r>
-        <w:rPr>
-          <w:sz w:val="24"/>
-          <w:szCs w:val="24"/>
-        </w:rPr>
-        <w:t>“.herokuapp.com</w:t>
-      </w:r>
-      <w:proofErr w:type="gramEnd"/>
-      <w:r>
-        <w:rPr>
-          <w:sz w:val="24"/>
-          <w:szCs w:val="24"/>
-        </w:rPr>
-        <w:t>” in your URL. If not, you can use one of their paid plans to host the site.</w:t>
-      </w:r>
-    </w:p>
-    <w:p>
-      <w:pPr>
-        <w:spacing w:line="480" w:lineRule="auto"/>
-        <w:rPr>
-          <w:b/>
-          <w:bCs/>
-          <w:sz w:val="30"/>
-          <w:szCs w:val="30"/>
-          <w:u w:val="single"/>
-        </w:rPr>
-      </w:pPr>
-      <w:r>
-        <w:rPr>
-          <w:b/>
-          <w:bCs/>
-          <w:sz w:val="30"/>
-          <w:szCs w:val="30"/>
-          <w:u w:val="single"/>
-        </w:rPr>
+        <w:t>Heroku is a site you can use to host your website for free as long as you are okay with having “.herokuapp.com” in your URL. If not, you can use one of their paid plans to host the site.</w:t>
+      </w:r>
+    </w:p>
+    <w:p>
+      <w:pPr>
+        <w:pStyle w:val="Heading1"/>
+      </w:pPr>
+      <w:bookmarkStart w:id="8" w:name="_Toc100745712"/>
+      <w:r>
         <w:t>Database Diagram</w:t>
       </w:r>
       <w:r>
-        <w:rPr>
-          <w:b/>
-          <w:bCs/>
-          <w:sz w:val="30"/>
-          <w:szCs w:val="30"/>
-          <w:u w:val="single"/>
-        </w:rPr>
         <w:t xml:space="preserve"> (dbdiagram.io)</w:t>
       </w:r>
+      <w:bookmarkEnd w:id="8"/>
     </w:p>
     <w:p>
       <w:pPr>
@@ -3381,10 +4057,10 @@
           <w:noProof/>
         </w:rPr>
         <w:drawing>
-          <wp:inline distT="0" distB="0" distL="0" distR="0" wp14:anchorId="1996A0FC" wp14:editId="3F0F8745">
-            <wp:extent cx="5943600" cy="3703955"/>
-            <wp:effectExtent l="0" t="0" r="0" b="0"/>
-            <wp:docPr id="34" name="Picture 34" descr="A screenshot of a computer&#10;&#10;Description automatically generated with medium confidence"/>
+          <wp:inline distT="0" distB="0" distL="0" distR="0" wp14:anchorId="55C488FF" wp14:editId="59F63F71">
+            <wp:extent cx="5943600" cy="2202815"/>
+            <wp:effectExtent l="0" t="0" r="0" b="6985"/>
+            <wp:docPr id="2" name="Picture 2" descr="A screenshot of a computer&#10;&#10;Description automatically generated with low confidence"/>
             <wp:cNvGraphicFramePr>
               <a:graphicFrameLocks xmlns:a="http://schemas.openxmlformats.org/drawingml/2006/main" noChangeAspect="1"/>
             </wp:cNvGraphicFramePr>
@@ -3392,11 +4068,11 @@
               <a:graphicData uri="http://schemas.openxmlformats.org/drawingml/2006/picture">
                 <pic:pic xmlns:pic="http://schemas.openxmlformats.org/drawingml/2006/picture">
                   <pic:nvPicPr>
-                    <pic:cNvPr id="34" name="Picture 34" descr="A screenshot of a computer&#10;&#10;Description automatically generated with medium confidence"/>
+                    <pic:cNvPr id="2" name="Picture 2" descr="A screenshot of a computer&#10;&#10;Description automatically generated with low confidence"/>
                     <pic:cNvPicPr/>
                   </pic:nvPicPr>
                   <pic:blipFill>
-                    <a:blip r:embed="rId39"/>
+                    <a:blip r:embed="rId40"/>
                     <a:stretch>
                       <a:fillRect/>
                     </a:stretch>
@@ -3404,7 +4080,7 @@
                   <pic:spPr>
                     <a:xfrm>
                       <a:off x="0" y="0"/>
-                      <a:ext cx="5943600" cy="3703955"/>
+                      <a:ext cx="5943600" cy="2202815"/>
                     </a:xfrm>
                     <a:prstGeom prst="rect">
                       <a:avLst/>
@@ -3440,26 +4116,14 @@
     </w:p>
     <w:p>
       <w:pPr>
-        <w:spacing w:line="480" w:lineRule="auto"/>
-        <w:rPr>
-          <w:b/>
-          <w:bCs/>
-          <w:sz w:val="30"/>
-          <w:szCs w:val="30"/>
-          <w:u w:val="single"/>
-        </w:rPr>
-      </w:pPr>
-      <w:r>
-        <w:rPr>
-          <w:b/>
-          <w:bCs/>
-          <w:sz w:val="30"/>
-          <w:szCs w:val="30"/>
-          <w:u w:val="single"/>
-        </w:rPr>
+        <w:pStyle w:val="Heading1"/>
+      </w:pPr>
+      <w:bookmarkStart w:id="9" w:name="_Toc100745713"/>
+      <w:r>
         <w:lastRenderedPageBreak/>
         <w:t>Website navigation diagram (Visio)</w:t>
       </w:r>
+      <w:bookmarkEnd w:id="9"/>
     </w:p>
     <w:p>
       <w:pPr>
@@ -3489,7 +4153,7 @@
                     <pic:cNvPicPr/>
                   </pic:nvPicPr>
                   <pic:blipFill>
-                    <a:blip r:embed="rId40"/>
+                    <a:blip r:embed="rId41"/>
                     <a:stretch>
                       <a:fillRect/>
                     </a:stretch>
@@ -3812,13 +4476,13 @@
       </w:pPr>
     </w:lvl>
   </w:abstractNum>
-  <w:num w:numId="1">
+  <w:num w:numId="1" w16cid:durableId="1337994259">
     <w:abstractNumId w:val="0"/>
   </w:num>
-  <w:num w:numId="2">
+  <w:num w:numId="2" w16cid:durableId="557978101">
     <w:abstractNumId w:val="1"/>
   </w:num>
-  <w:num w:numId="3">
+  <w:num w:numId="3" w16cid:durableId="542525498">
     <w:abstractNumId w:val="2"/>
   </w:num>
 </w:numbering>
@@ -4223,6 +4887,27 @@
     <w:name w:val="Normal"/>
     <w:qFormat/>
   </w:style>
+  <w:style w:type="paragraph" w:styleId="Heading1">
+    <w:name w:val="heading 1"/>
+    <w:basedOn w:val="Normal"/>
+    <w:next w:val="Normal"/>
+    <w:link w:val="Heading1Char"/>
+    <w:uiPriority w:val="9"/>
+    <w:qFormat/>
+    <w:rsid w:val="00CF5082"/>
+    <w:pPr>
+      <w:keepNext/>
+      <w:keepLines/>
+      <w:spacing w:before="240" w:after="0"/>
+      <w:outlineLvl w:val="0"/>
+    </w:pPr>
+    <w:rPr>
+      <w:rFonts w:asciiTheme="majorHAnsi" w:eastAsiaTheme="majorEastAsia" w:hAnsiTheme="majorHAnsi" w:cstheme="majorBidi"/>
+      <w:color w:val="2F5496" w:themeColor="accent1" w:themeShade="BF"/>
+      <w:sz w:val="32"/>
+      <w:szCs w:val="32"/>
+    </w:rPr>
+  </w:style>
   <w:style w:type="character" w:default="1" w:styleId="DefaultParagraphFont">
     <w:name w:val="Default Paragraph Font"/>
     <w:uiPriority w:val="1"/>
@@ -4302,6 +4987,43 @@
       <w:color w:val="605E5C"/>
       <w:shd w:val="clear" w:color="auto" w:fill="E1DFDD"/>
     </w:rPr>
+  </w:style>
+  <w:style w:type="character" w:customStyle="1" w:styleId="Heading1Char">
+    <w:name w:val="Heading 1 Char"/>
+    <w:basedOn w:val="DefaultParagraphFont"/>
+    <w:link w:val="Heading1"/>
+    <w:uiPriority w:val="9"/>
+    <w:rsid w:val="00CF5082"/>
+    <w:rPr>
+      <w:rFonts w:asciiTheme="majorHAnsi" w:eastAsiaTheme="majorEastAsia" w:hAnsiTheme="majorHAnsi" w:cstheme="majorBidi"/>
+      <w:color w:val="2F5496" w:themeColor="accent1" w:themeShade="BF"/>
+      <w:sz w:val="32"/>
+      <w:szCs w:val="32"/>
+    </w:rPr>
+  </w:style>
+  <w:style w:type="paragraph" w:styleId="TOCHeading">
+    <w:name w:val="TOC Heading"/>
+    <w:basedOn w:val="Heading1"/>
+    <w:next w:val="Normal"/>
+    <w:uiPriority w:val="39"/>
+    <w:unhideWhenUsed/>
+    <w:qFormat/>
+    <w:rsid w:val="00CF5082"/>
+    <w:pPr>
+      <w:outlineLvl w:val="9"/>
+    </w:pPr>
+  </w:style>
+  <w:style w:type="paragraph" w:styleId="TOC1">
+    <w:name w:val="toc 1"/>
+    <w:basedOn w:val="Normal"/>
+    <w:next w:val="Normal"/>
+    <w:autoRedefine/>
+    <w:uiPriority w:val="39"/>
+    <w:unhideWhenUsed/>
+    <w:rsid w:val="00DC46B5"/>
+    <w:pPr>
+      <w:spacing w:after="100"/>
+    </w:pPr>
   </w:style>
 </w:styles>
 </file>
@@ -4599,4 +5321,16 @@
     </a:ext>
   </a:extLst>
 </a:theme>
+</file>
+
+<file path=customXml/item1.xml><?xml version="1.0" encoding="utf-8"?>
+<b:Sources xmlns:b="http://schemas.openxmlformats.org/officeDocument/2006/bibliography" xmlns="http://schemas.openxmlformats.org/officeDocument/2006/bibliography" SelectedStyle="\APASixthEditionOfficeOnline.xsl" StyleName="APA" Version="6"/>
+</file>
+
+<file path=customXml/itemProps1.xml><?xml version="1.0" encoding="utf-8"?>
+<ds:datastoreItem xmlns:ds="http://schemas.openxmlformats.org/officeDocument/2006/customXml" ds:itemID="{F9F869EF-3A9B-44C2-A3BF-3DD01773FB04}">
+  <ds:schemaRefs>
+    <ds:schemaRef ds:uri="http://schemas.openxmlformats.org/officeDocument/2006/bibliography"/>
+  </ds:schemaRefs>
+</ds:datastoreItem>
 </file>
</xml_diff>

<commit_message>
Add conclusion and update Visio diagram
</commit_message>
<xml_diff>
--- a/CommunitySite Manual.docx
+++ b/CommunitySite Manual.docx
@@ -163,7 +163,16 @@
           <w:sz w:val="30"/>
           <w:szCs w:val="30"/>
         </w:rPr>
-        <w:t>Group Name: Mern Minds</w:t>
+        <w:t xml:space="preserve">Group Name: </w:t>
+      </w:r>
+      <w:r>
+        <w:rPr>
+          <w:b/>
+          <w:bCs/>
+          <w:sz w:val="30"/>
+          <w:szCs w:val="30"/>
+        </w:rPr>
+        <w:t>Community Site</w:t>
       </w:r>
     </w:p>
     <w:p>
@@ -1515,6 +1524,177 @@
           </w:p>
         </w:tc>
       </w:tr>
+      <w:tr>
+        <w:tc>
+          <w:tcPr>
+            <w:tcW w:w="4675" w:type="dxa"/>
+          </w:tcPr>
+          <w:p>
+            <w:pPr>
+              <w:spacing w:line="480" w:lineRule="auto"/>
+              <w:jc w:val="center"/>
+              <w:rPr>
+                <w:sz w:val="20"/>
+                <w:szCs w:val="20"/>
+              </w:rPr>
+            </w:pPr>
+            <w:r>
+              <w:rPr>
+                <w:sz w:val="20"/>
+                <w:szCs w:val="20"/>
+              </w:rPr>
+              <w:t>Create organization account and add event</w:t>
+            </w:r>
+          </w:p>
+        </w:tc>
+        <w:tc>
+          <w:tcPr>
+            <w:tcW w:w="4675" w:type="dxa"/>
+          </w:tcPr>
+          <w:p>
+            <w:pPr>
+              <w:spacing w:line="480" w:lineRule="auto"/>
+              <w:jc w:val="center"/>
+              <w:rPr>
+                <w:sz w:val="20"/>
+                <w:szCs w:val="20"/>
+              </w:rPr>
+            </w:pPr>
+            <w:r>
+              <w:rPr>
+                <w:sz w:val="20"/>
+                <w:szCs w:val="20"/>
+              </w:rPr>
+              <w:t>Created organization</w:t>
+            </w:r>
+            <w:r>
+              <w:rPr>
+                <w:sz w:val="20"/>
+                <w:szCs w:val="20"/>
+              </w:rPr>
+              <w:t xml:space="preserve"> Fair Oaks Community Center with email as </w:t>
+            </w:r>
+            <w:r>
+              <w:rPr>
+                <w:sz w:val="20"/>
+                <w:szCs w:val="20"/>
+              </w:rPr>
+              <w:t>foaks@gmail.com</w:t>
+            </w:r>
+            <w:r>
+              <w:rPr>
+                <w:sz w:val="20"/>
+                <w:szCs w:val="20"/>
+              </w:rPr>
+              <w:t>.</w:t>
+            </w:r>
+            <w:r>
+              <w:rPr>
+                <w:sz w:val="20"/>
+                <w:szCs w:val="20"/>
+              </w:rPr>
+              <w:t xml:space="preserve"> Set profile</w:t>
+            </w:r>
+            <w:r>
+              <w:rPr>
+                <w:sz w:val="20"/>
+                <w:szCs w:val="20"/>
+              </w:rPr>
+              <w:t xml:space="preserve"> information as Fair Oaks, IL.</w:t>
+            </w:r>
+            <w:r>
+              <w:rPr>
+                <w:sz w:val="20"/>
+                <w:szCs w:val="20"/>
+              </w:rPr>
+              <w:t xml:space="preserve"> Created June Food Drive event under Fair Oaks account.</w:t>
+            </w:r>
+            <w:r>
+              <w:rPr>
+                <w:sz w:val="20"/>
+                <w:szCs w:val="20"/>
+              </w:rPr>
+              <w:t xml:space="preserve"> Created 1 driver position, 5 bagger positions, and 1 supervisor position.</w:t>
+            </w:r>
+          </w:p>
+        </w:tc>
+      </w:tr>
+      <w:tr>
+        <w:tc>
+          <w:tcPr>
+            <w:tcW w:w="4675" w:type="dxa"/>
+          </w:tcPr>
+          <w:p>
+            <w:pPr>
+              <w:spacing w:line="480" w:lineRule="auto"/>
+              <w:jc w:val="center"/>
+              <w:rPr>
+                <w:sz w:val="24"/>
+                <w:szCs w:val="24"/>
+              </w:rPr>
+            </w:pPr>
+            <w:r>
+              <w:rPr>
+                <w:sz w:val="20"/>
+                <w:szCs w:val="20"/>
+              </w:rPr>
+              <w:t>Create volunteer account and sign up for events</w:t>
+            </w:r>
+          </w:p>
+        </w:tc>
+        <w:tc>
+          <w:tcPr>
+            <w:tcW w:w="4675" w:type="dxa"/>
+          </w:tcPr>
+          <w:p>
+            <w:pPr>
+              <w:spacing w:line="480" w:lineRule="auto"/>
+              <w:jc w:val="center"/>
+              <w:rPr>
+                <w:sz w:val="20"/>
+                <w:szCs w:val="20"/>
+              </w:rPr>
+            </w:pPr>
+            <w:r>
+              <w:rPr>
+                <w:sz w:val="20"/>
+                <w:szCs w:val="20"/>
+              </w:rPr>
+              <w:t xml:space="preserve">Created volunteer account for Austin Benz with email </w:t>
+            </w:r>
+            <w:hyperlink r:id="rId6" w:history="1">
+              <w:r>
+                <w:rPr>
+                  <w:sz w:val="20"/>
+                  <w:szCs w:val="20"/>
+                </w:rPr>
+                <w:t>abenz@gmail.com</w:t>
+              </w:r>
+            </w:hyperlink>
+            <w:r>
+              <w:rPr>
+                <w:sz w:val="20"/>
+                <w:szCs w:val="20"/>
+              </w:rPr>
+              <w:t xml:space="preserve">. </w:t>
+            </w:r>
+            <w:r>
+              <w:rPr>
+                <w:sz w:val="20"/>
+                <w:szCs w:val="20"/>
+              </w:rPr>
+              <w:t>Set profile information as Fair Oaks, IL with IT Hardware Support, Paintin, and Construction skills.</w:t>
+            </w:r>
+            <w:r>
+              <w:rPr>
+                <w:sz w:val="20"/>
+                <w:szCs w:val="20"/>
+              </w:rPr>
+              <w:t xml:space="preserve"> Signed up as a bagger for the Fair Oaks food drive event.</w:t>
+            </w:r>
+          </w:p>
+        </w:tc>
+      </w:tr>
     </w:tbl>
     <w:p>
       <w:pPr>
@@ -1574,6 +1754,7 @@
           <w:sz w:val="24"/>
           <w:szCs w:val="24"/>
         </w:rPr>
+        <w:lastRenderedPageBreak/>
         <w:t>Email notifications: The ability for organizations to email volunteers or get email reminders about events signed up for.</w:t>
       </w:r>
     </w:p>
@@ -1625,7 +1806,6 @@
       </w:pPr>
       <w:bookmarkStart w:id="7" w:name="_Toc100745711"/>
       <w:r>
-        <w:lastRenderedPageBreak/>
         <w:t>Requirements: Software Installation</w:t>
       </w:r>
       <w:bookmarkEnd w:id="7"/>
@@ -1650,7 +1830,7 @@
         </w:rPr>
         <w:t xml:space="preserve">Microsoft Visual Studio Code - </w:t>
       </w:r>
-      <w:hyperlink r:id="rId6" w:history="1">
+      <w:hyperlink r:id="rId7" w:history="1">
         <w:r>
           <w:rPr>
             <w:rStyle w:val="Hyperlink"/>
@@ -1746,9 +1926,10 @@
           <w:sz w:val="24"/>
           <w:szCs w:val="24"/>
         </w:rPr>
+        <w:lastRenderedPageBreak/>
         <w:t xml:space="preserve">MongoDB Atlas - </w:t>
       </w:r>
-      <w:hyperlink r:id="rId7" w:history="1">
+      <w:hyperlink r:id="rId8" w:history="1">
         <w:r>
           <w:rPr>
             <w:rStyle w:val="Hyperlink"/>
@@ -1779,7 +1960,7 @@
         </w:rPr>
         <w:t xml:space="preserve">Create a MongoDB Account: </w:t>
       </w:r>
-      <w:hyperlink r:id="rId8" w:history="1">
+      <w:hyperlink r:id="rId9" w:history="1">
         <w:r>
           <w:rPr>
             <w:rStyle w:val="Hyperlink"/>
@@ -1824,7 +2005,6 @@
         <w:rPr>
           <w:noProof/>
         </w:rPr>
-        <w:lastRenderedPageBreak/>
         <w:drawing>
           <wp:inline distT="0" distB="0" distL="0" distR="0" wp14:anchorId="1EB01EEC" wp14:editId="659F0080">
             <wp:extent cx="2914650" cy="1990725"/>
@@ -1841,7 +2021,7 @@
                     <pic:cNvPicPr/>
                   </pic:nvPicPr>
                   <pic:blipFill>
-                    <a:blip r:embed="rId9"/>
+                    <a:blip r:embed="rId10"/>
                     <a:stretch>
                       <a:fillRect/>
                     </a:stretch>
@@ -1912,7 +2092,7 @@
                     <pic:cNvPicPr/>
                   </pic:nvPicPr>
                   <pic:blipFill>
-                    <a:blip r:embed="rId10"/>
+                    <a:blip r:embed="rId11"/>
                     <a:stretch>
                       <a:fillRect/>
                     </a:stretch>
@@ -1974,6 +2154,7 @@
         <w:rPr>
           <w:noProof/>
         </w:rPr>
+        <w:lastRenderedPageBreak/>
         <w:drawing>
           <wp:inline distT="0" distB="0" distL="0" distR="0" wp14:anchorId="1259F3BB" wp14:editId="79D2B577">
             <wp:extent cx="5943600" cy="3169285"/>
@@ -1990,7 +2171,7 @@
                     <pic:cNvPicPr/>
                   </pic:nvPicPr>
                   <pic:blipFill>
-                    <a:blip r:embed="rId11"/>
+                    <a:blip r:embed="rId12"/>
                     <a:stretch>
                       <a:fillRect/>
                     </a:stretch>
@@ -2029,7 +2210,6 @@
           <w:sz w:val="24"/>
           <w:szCs w:val="24"/>
         </w:rPr>
-        <w:lastRenderedPageBreak/>
         <w:t>Click Build a Database</w:t>
       </w:r>
     </w:p>
@@ -2062,7 +2242,7 @@
                     <pic:cNvPicPr/>
                   </pic:nvPicPr>
                   <pic:blipFill>
-                    <a:blip r:embed="rId12"/>
+                    <a:blip r:embed="rId13"/>
                     <a:stretch>
                       <a:fillRect/>
                     </a:stretch>
@@ -2134,7 +2314,7 @@
                     <pic:cNvPicPr/>
                   </pic:nvPicPr>
                   <pic:blipFill>
-                    <a:blip r:embed="rId13"/>
+                    <a:blip r:embed="rId14"/>
                     <a:stretch>
                       <a:fillRect/>
                     </a:stretch>
@@ -2227,7 +2407,7 @@
                     <pic:cNvPicPr/>
                   </pic:nvPicPr>
                   <pic:blipFill>
-                    <a:blip r:embed="rId14"/>
+                    <a:blip r:embed="rId15"/>
                     <a:stretch>
                       <a:fillRect/>
                     </a:stretch>
@@ -2312,7 +2492,7 @@
                     <pic:cNvPicPr/>
                   </pic:nvPicPr>
                   <pic:blipFill>
-                    <a:blip r:embed="rId15"/>
+                    <a:blip r:embed="rId16"/>
                     <a:stretch>
                       <a:fillRect/>
                     </a:stretch>
@@ -2384,7 +2564,7 @@
                     <pic:cNvPicPr/>
                   </pic:nvPicPr>
                   <pic:blipFill>
-                    <a:blip r:embed="rId16"/>
+                    <a:blip r:embed="rId17"/>
                     <a:stretch>
                       <a:fillRect/>
                     </a:stretch>
@@ -2455,7 +2635,7 @@
                     <pic:cNvPicPr/>
                   </pic:nvPicPr>
                   <pic:blipFill>
-                    <a:blip r:embed="rId17"/>
+                    <a:blip r:embed="rId18"/>
                     <a:stretch>
                       <a:fillRect/>
                     </a:stretch>
@@ -2527,7 +2707,7 @@
                     <pic:cNvPicPr/>
                   </pic:nvPicPr>
                   <pic:blipFill>
-                    <a:blip r:embed="rId18"/>
+                    <a:blip r:embed="rId19"/>
                     <a:stretch>
                       <a:fillRect/>
                     </a:stretch>
@@ -2598,7 +2778,7 @@
                     <pic:cNvPicPr/>
                   </pic:nvPicPr>
                   <pic:blipFill>
-                    <a:blip r:embed="rId19"/>
+                    <a:blip r:embed="rId20"/>
                     <a:stretch>
                       <a:fillRect/>
                     </a:stretch>
@@ -2670,7 +2850,7 @@
                     <pic:cNvPicPr/>
                   </pic:nvPicPr>
                   <pic:blipFill>
-                    <a:blip r:embed="rId20"/>
+                    <a:blip r:embed="rId21"/>
                     <a:stretch>
                       <a:fillRect/>
                     </a:stretch>
@@ -2749,7 +2929,7 @@
                     <pic:cNvPicPr/>
                   </pic:nvPicPr>
                   <pic:blipFill>
-                    <a:blip r:embed="rId21"/>
+                    <a:blip r:embed="rId22"/>
                     <a:stretch>
                       <a:fillRect/>
                     </a:stretch>
@@ -2827,7 +3007,7 @@
                     <pic:cNvPicPr/>
                   </pic:nvPicPr>
                   <pic:blipFill>
-                    <a:blip r:embed="rId22"/>
+                    <a:blip r:embed="rId23"/>
                     <a:stretch>
                       <a:fillRect/>
                     </a:stretch>
@@ -2877,7 +3057,7 @@
                     <pic:cNvPicPr/>
                   </pic:nvPicPr>
                   <pic:blipFill>
-                    <a:blip r:embed="rId23"/>
+                    <a:blip r:embed="rId24"/>
                     <a:stretch>
                       <a:fillRect/>
                     </a:stretch>
@@ -2949,7 +3129,7 @@
                     <pic:cNvPicPr/>
                   </pic:nvPicPr>
                   <pic:blipFill>
-                    <a:blip r:embed="rId24"/>
+                    <a:blip r:embed="rId25"/>
                     <a:stretch>
                       <a:fillRect/>
                     </a:stretch>
@@ -3020,7 +3200,7 @@
                     <pic:cNvPicPr/>
                   </pic:nvPicPr>
                   <pic:blipFill>
-                    <a:blip r:embed="rId25"/>
+                    <a:blip r:embed="rId26"/>
                     <a:stretch>
                       <a:fillRect/>
                     </a:stretch>
@@ -3092,7 +3272,7 @@
                     <pic:cNvPicPr/>
                   </pic:nvPicPr>
                   <pic:blipFill>
-                    <a:blip r:embed="rId26"/>
+                    <a:blip r:embed="rId27"/>
                     <a:stretch>
                       <a:fillRect/>
                     </a:stretch>
@@ -3163,7 +3343,7 @@
                     <pic:cNvPicPr/>
                   </pic:nvPicPr>
                   <pic:blipFill>
-                    <a:blip r:embed="rId27"/>
+                    <a:blip r:embed="rId28"/>
                     <a:stretch>
                       <a:fillRect/>
                     </a:stretch>
@@ -3249,7 +3429,7 @@
                     <pic:cNvPicPr/>
                   </pic:nvPicPr>
                   <pic:blipFill>
-                    <a:blip r:embed="rId28"/>
+                    <a:blip r:embed="rId29"/>
                     <a:stretch>
                       <a:fillRect/>
                     </a:stretch>
@@ -3306,7 +3486,7 @@
         </w:rPr>
         <w:t xml:space="preserve">Github - </w:t>
       </w:r>
-      <w:hyperlink r:id="rId29" w:history="1">
+      <w:hyperlink r:id="rId30" w:history="1">
         <w:r>
           <w:rPr>
             <w:rStyle w:val="Hyperlink"/>
@@ -3402,7 +3582,7 @@
         </w:rPr>
         <w:t xml:space="preserve">Github is a useful site for code collaboration and project file hosting. The general-purpose version of the site can be found at </w:t>
       </w:r>
-      <w:hyperlink r:id="rId30" w:history="1">
+      <w:hyperlink r:id="rId31" w:history="1">
         <w:r>
           <w:rPr>
             <w:rStyle w:val="Hyperlink"/>
@@ -3448,7 +3628,7 @@
         <w:lastRenderedPageBreak/>
         <w:t xml:space="preserve">Heroku - </w:t>
       </w:r>
-      <w:hyperlink r:id="rId31" w:history="1">
+      <w:hyperlink r:id="rId32" w:history="1">
         <w:r>
           <w:rPr>
             <w:rStyle w:val="Hyperlink"/>
@@ -3537,7 +3717,7 @@
                     <pic:cNvPicPr/>
                   </pic:nvPicPr>
                   <pic:blipFill>
-                    <a:blip r:embed="rId32"/>
+                    <a:blip r:embed="rId33"/>
                     <a:stretch>
                       <a:fillRect/>
                     </a:stretch>
@@ -3608,7 +3788,7 @@
                     <pic:cNvPicPr/>
                   </pic:nvPicPr>
                   <pic:blipFill>
-                    <a:blip r:embed="rId33"/>
+                    <a:blip r:embed="rId34"/>
                     <a:stretch>
                       <a:fillRect/>
                     </a:stretch>
@@ -3656,7 +3836,7 @@
         </w:rPr>
         <w:t xml:space="preserve">computer via the following link: </w:t>
       </w:r>
-      <w:hyperlink r:id="rId34" w:anchor="install-the-heroku-cli" w:history="1">
+      <w:hyperlink r:id="rId35" w:anchor="install-the-heroku-cli" w:history="1">
         <w:r>
           <w:rPr>
             <w:rStyle w:val="Hyperlink"/>
@@ -3695,7 +3875,7 @@
                     <pic:cNvPicPr/>
                   </pic:nvPicPr>
                   <pic:blipFill>
-                    <a:blip r:embed="rId35"/>
+                    <a:blip r:embed="rId36"/>
                     <a:stretch>
                       <a:fillRect/>
                     </a:stretch>
@@ -3762,84 +3942,6 @@
             <wp:extent cx="1295400" cy="419100"/>
             <wp:effectExtent l="0" t="0" r="0" b="0"/>
             <wp:docPr id="30" name="Picture 30"/>
-            <wp:cNvGraphicFramePr>
-              <a:graphicFrameLocks xmlns:a="http://schemas.openxmlformats.org/drawingml/2006/main" noChangeAspect="1"/>
-            </wp:cNvGraphicFramePr>
-            <a:graphic xmlns:a="http://schemas.openxmlformats.org/drawingml/2006/main">
-              <a:graphicData uri="http://schemas.openxmlformats.org/drawingml/2006/picture">
-                <pic:pic xmlns:pic="http://schemas.openxmlformats.org/drawingml/2006/picture">
-                  <pic:nvPicPr>
-                    <pic:cNvPr id="1" name=""/>
-                    <pic:cNvPicPr/>
-                  </pic:nvPicPr>
-                  <pic:blipFill>
-                    <a:blip r:embed="rId36"/>
-                    <a:stretch>
-                      <a:fillRect/>
-                    </a:stretch>
-                  </pic:blipFill>
-                  <pic:spPr>
-                    <a:xfrm>
-                      <a:off x="0" y="0"/>
-                      <a:ext cx="1295400" cy="419100"/>
-                    </a:xfrm>
-                    <a:prstGeom prst="rect">
-                      <a:avLst/>
-                    </a:prstGeom>
-                  </pic:spPr>
-                </pic:pic>
-              </a:graphicData>
-            </a:graphic>
-          </wp:inline>
-        </w:drawing>
-      </w:r>
-    </w:p>
-    <w:p>
-      <w:pPr>
-        <w:pStyle w:val="ListParagraph"/>
-        <w:numPr>
-          <w:ilvl w:val="0"/>
-          <w:numId w:val="3"/>
-        </w:numPr>
-        <w:spacing w:line="480" w:lineRule="auto"/>
-        <w:rPr>
-          <w:sz w:val="24"/>
-          <w:szCs w:val="24"/>
-        </w:rPr>
-      </w:pPr>
-      <w:r>
-        <w:rPr>
-          <w:sz w:val="24"/>
-          <w:szCs w:val="24"/>
-        </w:rPr>
-        <w:t>After you’ve logged in, follow the instructions on your Heroku project dashboard to add a remote link to Heroku</w:t>
-      </w:r>
-      <w:r>
-        <w:rPr>
-          <w:sz w:val="24"/>
-          <w:szCs w:val="24"/>
-        </w:rPr>
-        <w:t>. The command looks like this.</w:t>
-      </w:r>
-    </w:p>
-    <w:p>
-      <w:pPr>
-        <w:pStyle w:val="ListParagraph"/>
-        <w:spacing w:line="480" w:lineRule="auto"/>
-        <w:rPr>
-          <w:sz w:val="24"/>
-          <w:szCs w:val="24"/>
-        </w:rPr>
-      </w:pPr>
-      <w:r>
-        <w:rPr>
-          <w:noProof/>
-        </w:rPr>
-        <w:drawing>
-          <wp:inline distT="0" distB="0" distL="0" distR="0" wp14:anchorId="533955F7" wp14:editId="59A3C756">
-            <wp:extent cx="3419475" cy="352425"/>
-            <wp:effectExtent l="0" t="0" r="9525" b="9525"/>
-            <wp:docPr id="31" name="Picture 31"/>
             <wp:cNvGraphicFramePr>
               <a:graphicFrameLocks xmlns:a="http://schemas.openxmlformats.org/drawingml/2006/main" noChangeAspect="1"/>
             </wp:cNvGraphicFramePr>
@@ -3859,7 +3961,7 @@
                   <pic:spPr>
                     <a:xfrm>
                       <a:off x="0" y="0"/>
-                      <a:ext cx="3419475" cy="352425"/>
+                      <a:ext cx="1295400" cy="419100"/>
                     </a:xfrm>
                     <a:prstGeom prst="rect">
                       <a:avLst/>
@@ -3890,7 +3992,14 @@
           <w:sz w:val="24"/>
           <w:szCs w:val="24"/>
         </w:rPr>
-        <w:t>To perform the initial push to Heroku, run the following in the Git command line.</w:t>
+        <w:t>After you’ve logged in, follow the instructions on your Heroku project dashboard to add a remote link to Heroku</w:t>
+      </w:r>
+      <w:r>
+        <w:rPr>
+          <w:sz w:val="24"/>
+          <w:szCs w:val="24"/>
+        </w:rPr>
+        <w:t>. The command looks like this.</w:t>
       </w:r>
     </w:p>
     <w:p>
@@ -3907,10 +4016,10 @@
           <w:noProof/>
         </w:rPr>
         <w:drawing>
-          <wp:inline distT="0" distB="0" distL="0" distR="0" wp14:anchorId="3985D98A" wp14:editId="5EF74691">
-            <wp:extent cx="1762125" cy="209550"/>
-            <wp:effectExtent l="0" t="0" r="9525" b="0"/>
-            <wp:docPr id="32" name="Picture 32"/>
+          <wp:inline distT="0" distB="0" distL="0" distR="0" wp14:anchorId="533955F7" wp14:editId="59A3C756">
+            <wp:extent cx="3419475" cy="352425"/>
+            <wp:effectExtent l="0" t="0" r="9525" b="9525"/>
+            <wp:docPr id="31" name="Picture 31"/>
             <wp:cNvGraphicFramePr>
               <a:graphicFrameLocks xmlns:a="http://schemas.openxmlformats.org/drawingml/2006/main" noChangeAspect="1"/>
             </wp:cNvGraphicFramePr>
@@ -3930,6 +4039,77 @@
                   <pic:spPr>
                     <a:xfrm>
                       <a:off x="0" y="0"/>
+                      <a:ext cx="3419475" cy="352425"/>
+                    </a:xfrm>
+                    <a:prstGeom prst="rect">
+                      <a:avLst/>
+                    </a:prstGeom>
+                  </pic:spPr>
+                </pic:pic>
+              </a:graphicData>
+            </a:graphic>
+          </wp:inline>
+        </w:drawing>
+      </w:r>
+    </w:p>
+    <w:p>
+      <w:pPr>
+        <w:pStyle w:val="ListParagraph"/>
+        <w:numPr>
+          <w:ilvl w:val="0"/>
+          <w:numId w:val="3"/>
+        </w:numPr>
+        <w:spacing w:line="480" w:lineRule="auto"/>
+        <w:rPr>
+          <w:sz w:val="24"/>
+          <w:szCs w:val="24"/>
+        </w:rPr>
+      </w:pPr>
+      <w:r>
+        <w:rPr>
+          <w:sz w:val="24"/>
+          <w:szCs w:val="24"/>
+        </w:rPr>
+        <w:t>To perform the initial push to Heroku, run the following in the Git command line.</w:t>
+      </w:r>
+    </w:p>
+    <w:p>
+      <w:pPr>
+        <w:pStyle w:val="ListParagraph"/>
+        <w:spacing w:line="480" w:lineRule="auto"/>
+        <w:rPr>
+          <w:sz w:val="24"/>
+          <w:szCs w:val="24"/>
+        </w:rPr>
+      </w:pPr>
+      <w:r>
+        <w:rPr>
+          <w:noProof/>
+        </w:rPr>
+        <w:drawing>
+          <wp:inline distT="0" distB="0" distL="0" distR="0" wp14:anchorId="3985D98A" wp14:editId="5EF74691">
+            <wp:extent cx="1762125" cy="209550"/>
+            <wp:effectExtent l="0" t="0" r="9525" b="0"/>
+            <wp:docPr id="32" name="Picture 32"/>
+            <wp:cNvGraphicFramePr>
+              <a:graphicFrameLocks xmlns:a="http://schemas.openxmlformats.org/drawingml/2006/main" noChangeAspect="1"/>
+            </wp:cNvGraphicFramePr>
+            <a:graphic xmlns:a="http://schemas.openxmlformats.org/drawingml/2006/main">
+              <a:graphicData uri="http://schemas.openxmlformats.org/drawingml/2006/picture">
+                <pic:pic xmlns:pic="http://schemas.openxmlformats.org/drawingml/2006/picture">
+                  <pic:nvPicPr>
+                    <pic:cNvPr id="1" name=""/>
+                    <pic:cNvPicPr/>
+                  </pic:nvPicPr>
+                  <pic:blipFill>
+                    <a:blip r:embed="rId39"/>
+                    <a:stretch>
+                      <a:fillRect/>
+                    </a:stretch>
+                  </pic:blipFill>
+                  <pic:spPr>
+                    <a:xfrm>
+                      <a:off x="0" y="0"/>
                       <a:ext cx="1762125" cy="209550"/>
                     </a:xfrm>
                     <a:prstGeom prst="rect">
@@ -3994,7 +4174,7 @@
                     <pic:cNvPicPr/>
                   </pic:nvPicPr>
                   <pic:blipFill>
-                    <a:blip r:embed="rId39"/>
+                    <a:blip r:embed="rId40"/>
                     <a:stretch>
                       <a:fillRect/>
                     </a:stretch>
@@ -4072,7 +4252,7 @@
                     <pic:cNvPicPr/>
                   </pic:nvPicPr>
                   <pic:blipFill>
-                    <a:blip r:embed="rId40"/>
+                    <a:blip r:embed="rId41"/>
                     <a:stretch>
                       <a:fillRect/>
                     </a:stretch>
@@ -4153,7 +4333,7 @@
                     <pic:cNvPicPr/>
                   </pic:nvPicPr>
                   <pic:blipFill>
-                    <a:blip r:embed="rId41"/>
+                    <a:blip r:embed="rId42"/>
                     <a:stretch>
                       <a:fillRect/>
                     </a:stretch>

</xml_diff>

<commit_message>
Update project manual to final version
</commit_message>
<xml_diff>
--- a/CommunitySite Manual.docx
+++ b/CommunitySite Manual.docx
@@ -274,6 +274,7 @@
               <w:tab w:val="right" w:leader="dot" w:pos="9350"/>
             </w:tabs>
             <w:rPr>
+              <w:rFonts w:eastAsiaTheme="minorEastAsia"/>
               <w:noProof/>
             </w:rPr>
           </w:pPr>
@@ -286,7 +287,7 @@
           <w:r>
             <w:fldChar w:fldCharType="separate"/>
           </w:r>
-          <w:hyperlink w:anchor="_Toc100745704" w:history="1">
+          <w:hyperlink w:anchor="_Toc102109835" w:history="1">
             <w:r>
               <w:rPr>
                 <w:rStyle w:val="Hyperlink"/>
@@ -313,7 +314,7 @@
                 <w:noProof/>
                 <w:webHidden/>
               </w:rPr>
-              <w:instrText xml:space="preserve"> PAGEREF _Toc100745704 \h </w:instrText>
+              <w:instrText xml:space="preserve"> PAGEREF _Toc102109835 \h </w:instrText>
             </w:r>
             <w:r>
               <w:rPr>
@@ -351,10 +352,11 @@
               <w:tab w:val="right" w:leader="dot" w:pos="9350"/>
             </w:tabs>
             <w:rPr>
+              <w:rFonts w:eastAsiaTheme="minorEastAsia"/>
               <w:noProof/>
             </w:rPr>
           </w:pPr>
-          <w:hyperlink w:anchor="_Toc100745705" w:history="1">
+          <w:hyperlink w:anchor="_Toc102109836" w:history="1">
             <w:r>
               <w:rPr>
                 <w:rStyle w:val="Hyperlink"/>
@@ -381,7 +383,7 @@
                 <w:noProof/>
                 <w:webHidden/>
               </w:rPr>
-              <w:instrText xml:space="preserve"> PAGEREF _Toc100745705 \h </w:instrText>
+              <w:instrText xml:space="preserve"> PAGEREF _Toc102109836 \h </w:instrText>
             </w:r>
             <w:r>
               <w:rPr>
@@ -419,10 +421,11 @@
               <w:tab w:val="right" w:leader="dot" w:pos="9350"/>
             </w:tabs>
             <w:rPr>
+              <w:rFonts w:eastAsiaTheme="minorEastAsia"/>
               <w:noProof/>
             </w:rPr>
           </w:pPr>
-          <w:hyperlink w:anchor="_Toc100745706" w:history="1">
+          <w:hyperlink w:anchor="_Toc102109837" w:history="1">
             <w:r>
               <w:rPr>
                 <w:rStyle w:val="Hyperlink"/>
@@ -449,7 +452,7 @@
                 <w:noProof/>
                 <w:webHidden/>
               </w:rPr>
-              <w:instrText xml:space="preserve"> PAGEREF _Toc100745706 \h </w:instrText>
+              <w:instrText xml:space="preserve"> PAGEREF _Toc102109837 \h </w:instrText>
             </w:r>
             <w:r>
               <w:rPr>
@@ -487,10 +490,11 @@
               <w:tab w:val="right" w:leader="dot" w:pos="9350"/>
             </w:tabs>
             <w:rPr>
+              <w:rFonts w:eastAsiaTheme="minorEastAsia"/>
               <w:noProof/>
             </w:rPr>
           </w:pPr>
-          <w:hyperlink w:anchor="_Toc100745707" w:history="1">
+          <w:hyperlink w:anchor="_Toc102109838" w:history="1">
             <w:r>
               <w:rPr>
                 <w:rStyle w:val="Hyperlink"/>
@@ -517,7 +521,7 @@
                 <w:noProof/>
                 <w:webHidden/>
               </w:rPr>
-              <w:instrText xml:space="preserve"> PAGEREF _Toc100745707 \h </w:instrText>
+              <w:instrText xml:space="preserve"> PAGEREF _Toc102109838 \h </w:instrText>
             </w:r>
             <w:r>
               <w:rPr>
@@ -555,10 +559,11 @@
               <w:tab w:val="right" w:leader="dot" w:pos="9350"/>
             </w:tabs>
             <w:rPr>
+              <w:rFonts w:eastAsiaTheme="minorEastAsia"/>
               <w:noProof/>
             </w:rPr>
           </w:pPr>
-          <w:hyperlink w:anchor="_Toc100745708" w:history="1">
+          <w:hyperlink w:anchor="_Toc102109839" w:history="1">
             <w:r>
               <w:rPr>
                 <w:rStyle w:val="Hyperlink"/>
@@ -585,7 +590,7 @@
                 <w:noProof/>
                 <w:webHidden/>
               </w:rPr>
-              <w:instrText xml:space="preserve"> PAGEREF _Toc100745708 \h </w:instrText>
+              <w:instrText xml:space="preserve"> PAGEREF _Toc102109839 \h </w:instrText>
             </w:r>
             <w:r>
               <w:rPr>
@@ -623,10 +628,11 @@
               <w:tab w:val="right" w:leader="dot" w:pos="9350"/>
             </w:tabs>
             <w:rPr>
+              <w:rFonts w:eastAsiaTheme="minorEastAsia"/>
               <w:noProof/>
             </w:rPr>
           </w:pPr>
-          <w:hyperlink w:anchor="_Toc100745709" w:history="1">
+          <w:hyperlink w:anchor="_Toc102109840" w:history="1">
             <w:r>
               <w:rPr>
                 <w:rStyle w:val="Hyperlink"/>
@@ -653,7 +659,7 @@
                 <w:noProof/>
                 <w:webHidden/>
               </w:rPr>
-              <w:instrText xml:space="preserve"> PAGEREF _Toc100745709 \h </w:instrText>
+              <w:instrText xml:space="preserve"> PAGEREF _Toc102109840 \h </w:instrText>
             </w:r>
             <w:r>
               <w:rPr>
@@ -691,10 +697,11 @@
               <w:tab w:val="right" w:leader="dot" w:pos="9350"/>
             </w:tabs>
             <w:rPr>
+              <w:rFonts w:eastAsiaTheme="minorEastAsia"/>
               <w:noProof/>
             </w:rPr>
           </w:pPr>
-          <w:hyperlink w:anchor="_Toc100745710" w:history="1">
+          <w:hyperlink w:anchor="_Toc102109841" w:history="1">
             <w:r>
               <w:rPr>
                 <w:rStyle w:val="Hyperlink"/>
@@ -721,7 +728,7 @@
                 <w:noProof/>
                 <w:webHidden/>
               </w:rPr>
-              <w:instrText xml:space="preserve"> PAGEREF _Toc100745710 \h </w:instrText>
+              <w:instrText xml:space="preserve"> PAGEREF _Toc102109841 \h </w:instrText>
             </w:r>
             <w:r>
               <w:rPr>
@@ -741,7 +748,7 @@
                 <w:noProof/>
                 <w:webHidden/>
               </w:rPr>
-              <w:t>4</w:t>
+              <w:t>5</w:t>
             </w:r>
             <w:r>
               <w:rPr>
@@ -759,10 +766,11 @@
               <w:tab w:val="right" w:leader="dot" w:pos="9350"/>
             </w:tabs>
             <w:rPr>
+              <w:rFonts w:eastAsiaTheme="minorEastAsia"/>
               <w:noProof/>
             </w:rPr>
           </w:pPr>
-          <w:hyperlink w:anchor="_Toc100745711" w:history="1">
+          <w:hyperlink w:anchor="_Toc102109842" w:history="1">
             <w:r>
               <w:rPr>
                 <w:rStyle w:val="Hyperlink"/>
@@ -789,7 +797,7 @@
                 <w:noProof/>
                 <w:webHidden/>
               </w:rPr>
-              <w:instrText xml:space="preserve"> PAGEREF _Toc100745711 \h </w:instrText>
+              <w:instrText xml:space="preserve"> PAGEREF _Toc102109842 \h </w:instrText>
             </w:r>
             <w:r>
               <w:rPr>
@@ -827,10 +835,11 @@
               <w:tab w:val="right" w:leader="dot" w:pos="9350"/>
             </w:tabs>
             <w:rPr>
+              <w:rFonts w:eastAsiaTheme="minorEastAsia"/>
               <w:noProof/>
             </w:rPr>
           </w:pPr>
-          <w:hyperlink w:anchor="_Toc100745712" w:history="1">
+          <w:hyperlink w:anchor="_Toc102109843" w:history="1">
             <w:r>
               <w:rPr>
                 <w:rStyle w:val="Hyperlink"/>
@@ -857,7 +866,7 @@
                 <w:noProof/>
                 <w:webHidden/>
               </w:rPr>
-              <w:instrText xml:space="preserve"> PAGEREF _Toc100745712 \h </w:instrText>
+              <w:instrText xml:space="preserve"> PAGEREF _Toc102109843 \h </w:instrText>
             </w:r>
             <w:r>
               <w:rPr>
@@ -895,10 +904,11 @@
               <w:tab w:val="right" w:leader="dot" w:pos="9350"/>
             </w:tabs>
             <w:rPr>
+              <w:rFonts w:eastAsiaTheme="minorEastAsia"/>
               <w:noProof/>
             </w:rPr>
           </w:pPr>
-          <w:hyperlink w:anchor="_Toc100745713" w:history="1">
+          <w:hyperlink w:anchor="_Toc102109844" w:history="1">
             <w:r>
               <w:rPr>
                 <w:rStyle w:val="Hyperlink"/>
@@ -925,7 +935,7 @@
                 <w:noProof/>
                 <w:webHidden/>
               </w:rPr>
-              <w:instrText xml:space="preserve"> PAGEREF _Toc100745713 \h </w:instrText>
+              <w:instrText xml:space="preserve"> PAGEREF _Toc102109844 \h </w:instrText>
             </w:r>
             <w:r>
               <w:rPr>
@@ -946,6 +956,1110 @@
                 <w:webHidden/>
               </w:rPr>
               <w:t>20</w:t>
+            </w:r>
+            <w:r>
+              <w:rPr>
+                <w:noProof/>
+                <w:webHidden/>
+              </w:rPr>
+              <w:fldChar w:fldCharType="end"/>
+            </w:r>
+          </w:hyperlink>
+        </w:p>
+        <w:p>
+          <w:pPr>
+            <w:pStyle w:val="TOC1"/>
+            <w:tabs>
+              <w:tab w:val="right" w:leader="dot" w:pos="9350"/>
+            </w:tabs>
+            <w:rPr>
+              <w:rFonts w:eastAsiaTheme="minorEastAsia"/>
+              <w:noProof/>
+            </w:rPr>
+          </w:pPr>
+          <w:hyperlink w:anchor="_Toc102109845" w:history="1">
+            <w:r>
+              <w:rPr>
+                <w:rStyle w:val="Hyperlink"/>
+                <w:noProof/>
+              </w:rPr>
+              <w:t>Web page descriptions</w:t>
+            </w:r>
+            <w:r>
+              <w:rPr>
+                <w:noProof/>
+                <w:webHidden/>
+              </w:rPr>
+              <w:tab/>
+            </w:r>
+            <w:r>
+              <w:rPr>
+                <w:noProof/>
+                <w:webHidden/>
+              </w:rPr>
+              <w:fldChar w:fldCharType="begin"/>
+            </w:r>
+            <w:r>
+              <w:rPr>
+                <w:noProof/>
+                <w:webHidden/>
+              </w:rPr>
+              <w:instrText xml:space="preserve"> PAGEREF _Toc102109845 \h </w:instrText>
+            </w:r>
+            <w:r>
+              <w:rPr>
+                <w:noProof/>
+                <w:webHidden/>
+              </w:rPr>
+            </w:r>
+            <w:r>
+              <w:rPr>
+                <w:noProof/>
+                <w:webHidden/>
+              </w:rPr>
+              <w:fldChar w:fldCharType="separate"/>
+            </w:r>
+            <w:r>
+              <w:rPr>
+                <w:noProof/>
+                <w:webHidden/>
+              </w:rPr>
+              <w:t>20</w:t>
+            </w:r>
+            <w:r>
+              <w:rPr>
+                <w:noProof/>
+                <w:webHidden/>
+              </w:rPr>
+              <w:fldChar w:fldCharType="end"/>
+            </w:r>
+          </w:hyperlink>
+        </w:p>
+        <w:p>
+          <w:pPr>
+            <w:pStyle w:val="TOC2"/>
+            <w:tabs>
+              <w:tab w:val="right" w:leader="dot" w:pos="9350"/>
+            </w:tabs>
+            <w:rPr>
+              <w:rFonts w:eastAsiaTheme="minorEastAsia"/>
+              <w:noProof/>
+            </w:rPr>
+          </w:pPr>
+          <w:hyperlink w:anchor="_Toc102109846" w:history="1">
+            <w:r>
+              <w:rPr>
+                <w:rStyle w:val="Hyperlink"/>
+                <w:noProof/>
+              </w:rPr>
+              <w:t>Landing</w:t>
+            </w:r>
+            <w:r>
+              <w:rPr>
+                <w:noProof/>
+                <w:webHidden/>
+              </w:rPr>
+              <w:tab/>
+            </w:r>
+            <w:r>
+              <w:rPr>
+                <w:noProof/>
+                <w:webHidden/>
+              </w:rPr>
+              <w:fldChar w:fldCharType="begin"/>
+            </w:r>
+            <w:r>
+              <w:rPr>
+                <w:noProof/>
+                <w:webHidden/>
+              </w:rPr>
+              <w:instrText xml:space="preserve"> PAGEREF _Toc102109846 \h </w:instrText>
+            </w:r>
+            <w:r>
+              <w:rPr>
+                <w:noProof/>
+                <w:webHidden/>
+              </w:rPr>
+            </w:r>
+            <w:r>
+              <w:rPr>
+                <w:noProof/>
+                <w:webHidden/>
+              </w:rPr>
+              <w:fldChar w:fldCharType="separate"/>
+            </w:r>
+            <w:r>
+              <w:rPr>
+                <w:noProof/>
+                <w:webHidden/>
+              </w:rPr>
+              <w:t>20</w:t>
+            </w:r>
+            <w:r>
+              <w:rPr>
+                <w:noProof/>
+                <w:webHidden/>
+              </w:rPr>
+              <w:fldChar w:fldCharType="end"/>
+            </w:r>
+          </w:hyperlink>
+        </w:p>
+        <w:p>
+          <w:pPr>
+            <w:pStyle w:val="TOC2"/>
+            <w:tabs>
+              <w:tab w:val="right" w:leader="dot" w:pos="9350"/>
+            </w:tabs>
+            <w:rPr>
+              <w:rFonts w:eastAsiaTheme="minorEastAsia"/>
+              <w:noProof/>
+            </w:rPr>
+          </w:pPr>
+          <w:hyperlink w:anchor="_Toc102109847" w:history="1">
+            <w:r>
+              <w:rPr>
+                <w:rStyle w:val="Hyperlink"/>
+                <w:noProof/>
+              </w:rPr>
+              <w:t>Register Volunteer</w:t>
+            </w:r>
+            <w:r>
+              <w:rPr>
+                <w:noProof/>
+                <w:webHidden/>
+              </w:rPr>
+              <w:tab/>
+            </w:r>
+            <w:r>
+              <w:rPr>
+                <w:noProof/>
+                <w:webHidden/>
+              </w:rPr>
+              <w:fldChar w:fldCharType="begin"/>
+            </w:r>
+            <w:r>
+              <w:rPr>
+                <w:noProof/>
+                <w:webHidden/>
+              </w:rPr>
+              <w:instrText xml:space="preserve"> PAGEREF _Toc102109847 \h </w:instrText>
+            </w:r>
+            <w:r>
+              <w:rPr>
+                <w:noProof/>
+                <w:webHidden/>
+              </w:rPr>
+            </w:r>
+            <w:r>
+              <w:rPr>
+                <w:noProof/>
+                <w:webHidden/>
+              </w:rPr>
+              <w:fldChar w:fldCharType="separate"/>
+            </w:r>
+            <w:r>
+              <w:rPr>
+                <w:noProof/>
+                <w:webHidden/>
+              </w:rPr>
+              <w:t>20</w:t>
+            </w:r>
+            <w:r>
+              <w:rPr>
+                <w:noProof/>
+                <w:webHidden/>
+              </w:rPr>
+              <w:fldChar w:fldCharType="end"/>
+            </w:r>
+          </w:hyperlink>
+        </w:p>
+        <w:p>
+          <w:pPr>
+            <w:pStyle w:val="TOC2"/>
+            <w:tabs>
+              <w:tab w:val="right" w:leader="dot" w:pos="9350"/>
+            </w:tabs>
+            <w:rPr>
+              <w:rFonts w:eastAsiaTheme="minorEastAsia"/>
+              <w:noProof/>
+            </w:rPr>
+          </w:pPr>
+          <w:hyperlink w:anchor="_Toc102109848" w:history="1">
+            <w:r>
+              <w:rPr>
+                <w:rStyle w:val="Hyperlink"/>
+                <w:noProof/>
+              </w:rPr>
+              <w:t>Register Organization</w:t>
+            </w:r>
+            <w:r>
+              <w:rPr>
+                <w:noProof/>
+                <w:webHidden/>
+              </w:rPr>
+              <w:tab/>
+            </w:r>
+            <w:r>
+              <w:rPr>
+                <w:noProof/>
+                <w:webHidden/>
+              </w:rPr>
+              <w:fldChar w:fldCharType="begin"/>
+            </w:r>
+            <w:r>
+              <w:rPr>
+                <w:noProof/>
+                <w:webHidden/>
+              </w:rPr>
+              <w:instrText xml:space="preserve"> PAGEREF _Toc102109848 \h </w:instrText>
+            </w:r>
+            <w:r>
+              <w:rPr>
+                <w:noProof/>
+                <w:webHidden/>
+              </w:rPr>
+            </w:r>
+            <w:r>
+              <w:rPr>
+                <w:noProof/>
+                <w:webHidden/>
+              </w:rPr>
+              <w:fldChar w:fldCharType="separate"/>
+            </w:r>
+            <w:r>
+              <w:rPr>
+                <w:noProof/>
+                <w:webHidden/>
+              </w:rPr>
+              <w:t>20</w:t>
+            </w:r>
+            <w:r>
+              <w:rPr>
+                <w:noProof/>
+                <w:webHidden/>
+              </w:rPr>
+              <w:fldChar w:fldCharType="end"/>
+            </w:r>
+          </w:hyperlink>
+        </w:p>
+        <w:p>
+          <w:pPr>
+            <w:pStyle w:val="TOC2"/>
+            <w:tabs>
+              <w:tab w:val="right" w:leader="dot" w:pos="9350"/>
+            </w:tabs>
+            <w:rPr>
+              <w:rFonts w:eastAsiaTheme="minorEastAsia"/>
+              <w:noProof/>
+            </w:rPr>
+          </w:pPr>
+          <w:hyperlink w:anchor="_Toc102109849" w:history="1">
+            <w:r>
+              <w:rPr>
+                <w:rStyle w:val="Hyperlink"/>
+                <w:noProof/>
+              </w:rPr>
+              <w:t>Login</w:t>
+            </w:r>
+            <w:r>
+              <w:rPr>
+                <w:noProof/>
+                <w:webHidden/>
+              </w:rPr>
+              <w:tab/>
+            </w:r>
+            <w:r>
+              <w:rPr>
+                <w:noProof/>
+                <w:webHidden/>
+              </w:rPr>
+              <w:fldChar w:fldCharType="begin"/>
+            </w:r>
+            <w:r>
+              <w:rPr>
+                <w:noProof/>
+                <w:webHidden/>
+              </w:rPr>
+              <w:instrText xml:space="preserve"> PAGEREF _Toc102109849 \h </w:instrText>
+            </w:r>
+            <w:r>
+              <w:rPr>
+                <w:noProof/>
+                <w:webHidden/>
+              </w:rPr>
+            </w:r>
+            <w:r>
+              <w:rPr>
+                <w:noProof/>
+                <w:webHidden/>
+              </w:rPr>
+              <w:fldChar w:fldCharType="separate"/>
+            </w:r>
+            <w:r>
+              <w:rPr>
+                <w:noProof/>
+                <w:webHidden/>
+              </w:rPr>
+              <w:t>21</w:t>
+            </w:r>
+            <w:r>
+              <w:rPr>
+                <w:noProof/>
+                <w:webHidden/>
+              </w:rPr>
+              <w:fldChar w:fldCharType="end"/>
+            </w:r>
+          </w:hyperlink>
+        </w:p>
+        <w:p>
+          <w:pPr>
+            <w:pStyle w:val="TOC2"/>
+            <w:tabs>
+              <w:tab w:val="right" w:leader="dot" w:pos="9350"/>
+            </w:tabs>
+            <w:rPr>
+              <w:rFonts w:eastAsiaTheme="minorEastAsia"/>
+              <w:noProof/>
+            </w:rPr>
+          </w:pPr>
+          <w:hyperlink w:anchor="_Toc102109850" w:history="1">
+            <w:r>
+              <w:rPr>
+                <w:rStyle w:val="Hyperlink"/>
+                <w:noProof/>
+              </w:rPr>
+              <w:t>Dashboard</w:t>
+            </w:r>
+            <w:r>
+              <w:rPr>
+                <w:noProof/>
+                <w:webHidden/>
+              </w:rPr>
+              <w:tab/>
+            </w:r>
+            <w:r>
+              <w:rPr>
+                <w:noProof/>
+                <w:webHidden/>
+              </w:rPr>
+              <w:fldChar w:fldCharType="begin"/>
+            </w:r>
+            <w:r>
+              <w:rPr>
+                <w:noProof/>
+                <w:webHidden/>
+              </w:rPr>
+              <w:instrText xml:space="preserve"> PAGEREF _Toc102109850 \h </w:instrText>
+            </w:r>
+            <w:r>
+              <w:rPr>
+                <w:noProof/>
+                <w:webHidden/>
+              </w:rPr>
+            </w:r>
+            <w:r>
+              <w:rPr>
+                <w:noProof/>
+                <w:webHidden/>
+              </w:rPr>
+              <w:fldChar w:fldCharType="separate"/>
+            </w:r>
+            <w:r>
+              <w:rPr>
+                <w:noProof/>
+                <w:webHidden/>
+              </w:rPr>
+              <w:t>21</w:t>
+            </w:r>
+            <w:r>
+              <w:rPr>
+                <w:noProof/>
+                <w:webHidden/>
+              </w:rPr>
+              <w:fldChar w:fldCharType="end"/>
+            </w:r>
+          </w:hyperlink>
+        </w:p>
+        <w:p>
+          <w:pPr>
+            <w:pStyle w:val="TOC2"/>
+            <w:tabs>
+              <w:tab w:val="right" w:leader="dot" w:pos="9350"/>
+            </w:tabs>
+            <w:rPr>
+              <w:rFonts w:eastAsiaTheme="minorEastAsia"/>
+              <w:noProof/>
+            </w:rPr>
+          </w:pPr>
+          <w:hyperlink w:anchor="_Toc102109851" w:history="1">
+            <w:r>
+              <w:rPr>
+                <w:rStyle w:val="Hyperlink"/>
+                <w:noProof/>
+              </w:rPr>
+              <w:t>Create Profile</w:t>
+            </w:r>
+            <w:r>
+              <w:rPr>
+                <w:noProof/>
+                <w:webHidden/>
+              </w:rPr>
+              <w:tab/>
+            </w:r>
+            <w:r>
+              <w:rPr>
+                <w:noProof/>
+                <w:webHidden/>
+              </w:rPr>
+              <w:fldChar w:fldCharType="begin"/>
+            </w:r>
+            <w:r>
+              <w:rPr>
+                <w:noProof/>
+                <w:webHidden/>
+              </w:rPr>
+              <w:instrText xml:space="preserve"> PAGEREF _Toc102109851 \h </w:instrText>
+            </w:r>
+            <w:r>
+              <w:rPr>
+                <w:noProof/>
+                <w:webHidden/>
+              </w:rPr>
+            </w:r>
+            <w:r>
+              <w:rPr>
+                <w:noProof/>
+                <w:webHidden/>
+              </w:rPr>
+              <w:fldChar w:fldCharType="separate"/>
+            </w:r>
+            <w:r>
+              <w:rPr>
+                <w:noProof/>
+                <w:webHidden/>
+              </w:rPr>
+              <w:t>21</w:t>
+            </w:r>
+            <w:r>
+              <w:rPr>
+                <w:noProof/>
+                <w:webHidden/>
+              </w:rPr>
+              <w:fldChar w:fldCharType="end"/>
+            </w:r>
+          </w:hyperlink>
+        </w:p>
+        <w:p>
+          <w:pPr>
+            <w:pStyle w:val="TOC2"/>
+            <w:tabs>
+              <w:tab w:val="right" w:leader="dot" w:pos="9350"/>
+            </w:tabs>
+            <w:rPr>
+              <w:rFonts w:eastAsiaTheme="minorEastAsia"/>
+              <w:noProof/>
+            </w:rPr>
+          </w:pPr>
+          <w:hyperlink w:anchor="_Toc102109852" w:history="1">
+            <w:r>
+              <w:rPr>
+                <w:rStyle w:val="Hyperlink"/>
+                <w:noProof/>
+              </w:rPr>
+              <w:t>Edit Profile</w:t>
+            </w:r>
+            <w:r>
+              <w:rPr>
+                <w:noProof/>
+                <w:webHidden/>
+              </w:rPr>
+              <w:tab/>
+            </w:r>
+            <w:r>
+              <w:rPr>
+                <w:noProof/>
+                <w:webHidden/>
+              </w:rPr>
+              <w:fldChar w:fldCharType="begin"/>
+            </w:r>
+            <w:r>
+              <w:rPr>
+                <w:noProof/>
+                <w:webHidden/>
+              </w:rPr>
+              <w:instrText xml:space="preserve"> PAGEREF _Toc102109852 \h </w:instrText>
+            </w:r>
+            <w:r>
+              <w:rPr>
+                <w:noProof/>
+                <w:webHidden/>
+              </w:rPr>
+            </w:r>
+            <w:r>
+              <w:rPr>
+                <w:noProof/>
+                <w:webHidden/>
+              </w:rPr>
+              <w:fldChar w:fldCharType="separate"/>
+            </w:r>
+            <w:r>
+              <w:rPr>
+                <w:noProof/>
+                <w:webHidden/>
+              </w:rPr>
+              <w:t>21</w:t>
+            </w:r>
+            <w:r>
+              <w:rPr>
+                <w:noProof/>
+                <w:webHidden/>
+              </w:rPr>
+              <w:fldChar w:fldCharType="end"/>
+            </w:r>
+          </w:hyperlink>
+        </w:p>
+        <w:p>
+          <w:pPr>
+            <w:pStyle w:val="TOC2"/>
+            <w:tabs>
+              <w:tab w:val="right" w:leader="dot" w:pos="9350"/>
+            </w:tabs>
+            <w:rPr>
+              <w:rFonts w:eastAsiaTheme="minorEastAsia"/>
+              <w:noProof/>
+            </w:rPr>
+          </w:pPr>
+          <w:hyperlink w:anchor="_Toc102109853" w:history="1">
+            <w:r>
+              <w:rPr>
+                <w:rStyle w:val="Hyperlink"/>
+                <w:noProof/>
+              </w:rPr>
+              <w:t>Create Event</w:t>
+            </w:r>
+            <w:r>
+              <w:rPr>
+                <w:noProof/>
+                <w:webHidden/>
+              </w:rPr>
+              <w:tab/>
+            </w:r>
+            <w:r>
+              <w:rPr>
+                <w:noProof/>
+                <w:webHidden/>
+              </w:rPr>
+              <w:fldChar w:fldCharType="begin"/>
+            </w:r>
+            <w:r>
+              <w:rPr>
+                <w:noProof/>
+                <w:webHidden/>
+              </w:rPr>
+              <w:instrText xml:space="preserve"> PAGEREF _Toc102109853 \h </w:instrText>
+            </w:r>
+            <w:r>
+              <w:rPr>
+                <w:noProof/>
+                <w:webHidden/>
+              </w:rPr>
+            </w:r>
+            <w:r>
+              <w:rPr>
+                <w:noProof/>
+                <w:webHidden/>
+              </w:rPr>
+              <w:fldChar w:fldCharType="separate"/>
+            </w:r>
+            <w:r>
+              <w:rPr>
+                <w:noProof/>
+                <w:webHidden/>
+              </w:rPr>
+              <w:t>21</w:t>
+            </w:r>
+            <w:r>
+              <w:rPr>
+                <w:noProof/>
+                <w:webHidden/>
+              </w:rPr>
+              <w:fldChar w:fldCharType="end"/>
+            </w:r>
+          </w:hyperlink>
+        </w:p>
+        <w:p>
+          <w:pPr>
+            <w:pStyle w:val="TOC2"/>
+            <w:tabs>
+              <w:tab w:val="right" w:leader="dot" w:pos="9350"/>
+            </w:tabs>
+            <w:rPr>
+              <w:rFonts w:eastAsiaTheme="minorEastAsia"/>
+              <w:noProof/>
+            </w:rPr>
+          </w:pPr>
+          <w:hyperlink w:anchor="_Toc102109854" w:history="1">
+            <w:r>
+              <w:rPr>
+                <w:rStyle w:val="Hyperlink"/>
+                <w:noProof/>
+              </w:rPr>
+              <w:t>Edit Event</w:t>
+            </w:r>
+            <w:r>
+              <w:rPr>
+                <w:noProof/>
+                <w:webHidden/>
+              </w:rPr>
+              <w:tab/>
+            </w:r>
+            <w:r>
+              <w:rPr>
+                <w:noProof/>
+                <w:webHidden/>
+              </w:rPr>
+              <w:fldChar w:fldCharType="begin"/>
+            </w:r>
+            <w:r>
+              <w:rPr>
+                <w:noProof/>
+                <w:webHidden/>
+              </w:rPr>
+              <w:instrText xml:space="preserve"> PAGEREF _Toc102109854 \h </w:instrText>
+            </w:r>
+            <w:r>
+              <w:rPr>
+                <w:noProof/>
+                <w:webHidden/>
+              </w:rPr>
+            </w:r>
+            <w:r>
+              <w:rPr>
+                <w:noProof/>
+                <w:webHidden/>
+              </w:rPr>
+              <w:fldChar w:fldCharType="separate"/>
+            </w:r>
+            <w:r>
+              <w:rPr>
+                <w:noProof/>
+                <w:webHidden/>
+              </w:rPr>
+              <w:t>21</w:t>
+            </w:r>
+            <w:r>
+              <w:rPr>
+                <w:noProof/>
+                <w:webHidden/>
+              </w:rPr>
+              <w:fldChar w:fldCharType="end"/>
+            </w:r>
+          </w:hyperlink>
+        </w:p>
+        <w:p>
+          <w:pPr>
+            <w:pStyle w:val="TOC2"/>
+            <w:tabs>
+              <w:tab w:val="right" w:leader="dot" w:pos="9350"/>
+            </w:tabs>
+            <w:rPr>
+              <w:rFonts w:eastAsiaTheme="minorEastAsia"/>
+              <w:noProof/>
+            </w:rPr>
+          </w:pPr>
+          <w:hyperlink w:anchor="_Toc102109855" w:history="1">
+            <w:r>
+              <w:rPr>
+                <w:rStyle w:val="Hyperlink"/>
+                <w:noProof/>
+              </w:rPr>
+              <w:t>View Positions</w:t>
+            </w:r>
+            <w:r>
+              <w:rPr>
+                <w:noProof/>
+                <w:webHidden/>
+              </w:rPr>
+              <w:tab/>
+            </w:r>
+            <w:r>
+              <w:rPr>
+                <w:noProof/>
+                <w:webHidden/>
+              </w:rPr>
+              <w:fldChar w:fldCharType="begin"/>
+            </w:r>
+            <w:r>
+              <w:rPr>
+                <w:noProof/>
+                <w:webHidden/>
+              </w:rPr>
+              <w:instrText xml:space="preserve"> PAGEREF _Toc102109855 \h </w:instrText>
+            </w:r>
+            <w:r>
+              <w:rPr>
+                <w:noProof/>
+                <w:webHidden/>
+              </w:rPr>
+            </w:r>
+            <w:r>
+              <w:rPr>
+                <w:noProof/>
+                <w:webHidden/>
+              </w:rPr>
+              <w:fldChar w:fldCharType="separate"/>
+            </w:r>
+            <w:r>
+              <w:rPr>
+                <w:noProof/>
+                <w:webHidden/>
+              </w:rPr>
+              <w:t>21</w:t>
+            </w:r>
+            <w:r>
+              <w:rPr>
+                <w:noProof/>
+                <w:webHidden/>
+              </w:rPr>
+              <w:fldChar w:fldCharType="end"/>
+            </w:r>
+          </w:hyperlink>
+        </w:p>
+        <w:p>
+          <w:pPr>
+            <w:pStyle w:val="TOC2"/>
+            <w:tabs>
+              <w:tab w:val="right" w:leader="dot" w:pos="9350"/>
+            </w:tabs>
+            <w:rPr>
+              <w:rFonts w:eastAsiaTheme="minorEastAsia"/>
+              <w:noProof/>
+            </w:rPr>
+          </w:pPr>
+          <w:hyperlink w:anchor="_Toc102109856" w:history="1">
+            <w:r>
+              <w:rPr>
+                <w:rStyle w:val="Hyperlink"/>
+                <w:noProof/>
+              </w:rPr>
+              <w:t>Add Position</w:t>
+            </w:r>
+            <w:r>
+              <w:rPr>
+                <w:noProof/>
+                <w:webHidden/>
+              </w:rPr>
+              <w:tab/>
+            </w:r>
+            <w:r>
+              <w:rPr>
+                <w:noProof/>
+                <w:webHidden/>
+              </w:rPr>
+              <w:fldChar w:fldCharType="begin"/>
+            </w:r>
+            <w:r>
+              <w:rPr>
+                <w:noProof/>
+                <w:webHidden/>
+              </w:rPr>
+              <w:instrText xml:space="preserve"> PAGEREF _Toc102109856 \h </w:instrText>
+            </w:r>
+            <w:r>
+              <w:rPr>
+                <w:noProof/>
+                <w:webHidden/>
+              </w:rPr>
+            </w:r>
+            <w:r>
+              <w:rPr>
+                <w:noProof/>
+                <w:webHidden/>
+              </w:rPr>
+              <w:fldChar w:fldCharType="separate"/>
+            </w:r>
+            <w:r>
+              <w:rPr>
+                <w:noProof/>
+                <w:webHidden/>
+              </w:rPr>
+              <w:t>21</w:t>
+            </w:r>
+            <w:r>
+              <w:rPr>
+                <w:noProof/>
+                <w:webHidden/>
+              </w:rPr>
+              <w:fldChar w:fldCharType="end"/>
+            </w:r>
+          </w:hyperlink>
+        </w:p>
+        <w:p>
+          <w:pPr>
+            <w:pStyle w:val="TOC2"/>
+            <w:tabs>
+              <w:tab w:val="right" w:leader="dot" w:pos="9350"/>
+            </w:tabs>
+            <w:rPr>
+              <w:rFonts w:eastAsiaTheme="minorEastAsia"/>
+              <w:noProof/>
+            </w:rPr>
+          </w:pPr>
+          <w:hyperlink w:anchor="_Toc102109857" w:history="1">
+            <w:r>
+              <w:rPr>
+                <w:rStyle w:val="Hyperlink"/>
+                <w:noProof/>
+              </w:rPr>
+              <w:t>Edit Position</w:t>
+            </w:r>
+            <w:r>
+              <w:rPr>
+                <w:noProof/>
+                <w:webHidden/>
+              </w:rPr>
+              <w:tab/>
+            </w:r>
+            <w:r>
+              <w:rPr>
+                <w:noProof/>
+                <w:webHidden/>
+              </w:rPr>
+              <w:fldChar w:fldCharType="begin"/>
+            </w:r>
+            <w:r>
+              <w:rPr>
+                <w:noProof/>
+                <w:webHidden/>
+              </w:rPr>
+              <w:instrText xml:space="preserve"> PAGEREF _Toc102109857 \h </w:instrText>
+            </w:r>
+            <w:r>
+              <w:rPr>
+                <w:noProof/>
+                <w:webHidden/>
+              </w:rPr>
+            </w:r>
+            <w:r>
+              <w:rPr>
+                <w:noProof/>
+                <w:webHidden/>
+              </w:rPr>
+              <w:fldChar w:fldCharType="separate"/>
+            </w:r>
+            <w:r>
+              <w:rPr>
+                <w:noProof/>
+                <w:webHidden/>
+              </w:rPr>
+              <w:t>22</w:t>
+            </w:r>
+            <w:r>
+              <w:rPr>
+                <w:noProof/>
+                <w:webHidden/>
+              </w:rPr>
+              <w:fldChar w:fldCharType="end"/>
+            </w:r>
+          </w:hyperlink>
+        </w:p>
+        <w:p>
+          <w:pPr>
+            <w:pStyle w:val="TOC2"/>
+            <w:tabs>
+              <w:tab w:val="right" w:leader="dot" w:pos="9350"/>
+            </w:tabs>
+            <w:rPr>
+              <w:rFonts w:eastAsiaTheme="minorEastAsia"/>
+              <w:noProof/>
+            </w:rPr>
+          </w:pPr>
+          <w:hyperlink w:anchor="_Toc102109858" w:history="1">
+            <w:r>
+              <w:rPr>
+                <w:rStyle w:val="Hyperlink"/>
+                <w:noProof/>
+              </w:rPr>
+              <w:t>Event Details</w:t>
+            </w:r>
+            <w:r>
+              <w:rPr>
+                <w:noProof/>
+                <w:webHidden/>
+              </w:rPr>
+              <w:tab/>
+            </w:r>
+            <w:r>
+              <w:rPr>
+                <w:noProof/>
+                <w:webHidden/>
+              </w:rPr>
+              <w:fldChar w:fldCharType="begin"/>
+            </w:r>
+            <w:r>
+              <w:rPr>
+                <w:noProof/>
+                <w:webHidden/>
+              </w:rPr>
+              <w:instrText xml:space="preserve"> PAGEREF _Toc102109858 \h </w:instrText>
+            </w:r>
+            <w:r>
+              <w:rPr>
+                <w:noProof/>
+                <w:webHidden/>
+              </w:rPr>
+            </w:r>
+            <w:r>
+              <w:rPr>
+                <w:noProof/>
+                <w:webHidden/>
+              </w:rPr>
+              <w:fldChar w:fldCharType="separate"/>
+            </w:r>
+            <w:r>
+              <w:rPr>
+                <w:noProof/>
+                <w:webHidden/>
+              </w:rPr>
+              <w:t>22</w:t>
+            </w:r>
+            <w:r>
+              <w:rPr>
+                <w:noProof/>
+                <w:webHidden/>
+              </w:rPr>
+              <w:fldChar w:fldCharType="end"/>
+            </w:r>
+          </w:hyperlink>
+        </w:p>
+        <w:p>
+          <w:pPr>
+            <w:pStyle w:val="TOC2"/>
+            <w:tabs>
+              <w:tab w:val="right" w:leader="dot" w:pos="9350"/>
+            </w:tabs>
+            <w:rPr>
+              <w:rFonts w:eastAsiaTheme="minorEastAsia"/>
+              <w:noProof/>
+            </w:rPr>
+          </w:pPr>
+          <w:hyperlink w:anchor="_Toc102109859" w:history="1">
+            <w:r>
+              <w:rPr>
+                <w:rStyle w:val="Hyperlink"/>
+                <w:noProof/>
+              </w:rPr>
+              <w:t>Find Event</w:t>
+            </w:r>
+            <w:r>
+              <w:rPr>
+                <w:noProof/>
+                <w:webHidden/>
+              </w:rPr>
+              <w:tab/>
+            </w:r>
+            <w:r>
+              <w:rPr>
+                <w:noProof/>
+                <w:webHidden/>
+              </w:rPr>
+              <w:fldChar w:fldCharType="begin"/>
+            </w:r>
+            <w:r>
+              <w:rPr>
+                <w:noProof/>
+                <w:webHidden/>
+              </w:rPr>
+              <w:instrText xml:space="preserve"> PAGEREF _Toc102109859 \h </w:instrText>
+            </w:r>
+            <w:r>
+              <w:rPr>
+                <w:noProof/>
+                <w:webHidden/>
+              </w:rPr>
+            </w:r>
+            <w:r>
+              <w:rPr>
+                <w:noProof/>
+                <w:webHidden/>
+              </w:rPr>
+              <w:fldChar w:fldCharType="separate"/>
+            </w:r>
+            <w:r>
+              <w:rPr>
+                <w:noProof/>
+                <w:webHidden/>
+              </w:rPr>
+              <w:t>22</w:t>
+            </w:r>
+            <w:r>
+              <w:rPr>
+                <w:noProof/>
+                <w:webHidden/>
+              </w:rPr>
+              <w:fldChar w:fldCharType="end"/>
+            </w:r>
+          </w:hyperlink>
+        </w:p>
+        <w:p>
+          <w:pPr>
+            <w:pStyle w:val="TOC1"/>
+            <w:tabs>
+              <w:tab w:val="right" w:leader="dot" w:pos="9350"/>
+            </w:tabs>
+            <w:rPr>
+              <w:rFonts w:eastAsiaTheme="minorEastAsia"/>
+              <w:noProof/>
+            </w:rPr>
+          </w:pPr>
+          <w:hyperlink w:anchor="_Toc102109860" w:history="1">
+            <w:r>
+              <w:rPr>
+                <w:rStyle w:val="Hyperlink"/>
+                <w:noProof/>
+              </w:rPr>
+              <w:t>Conclusion</w:t>
+            </w:r>
+            <w:r>
+              <w:rPr>
+                <w:noProof/>
+                <w:webHidden/>
+              </w:rPr>
+              <w:tab/>
+            </w:r>
+            <w:r>
+              <w:rPr>
+                <w:noProof/>
+                <w:webHidden/>
+              </w:rPr>
+              <w:fldChar w:fldCharType="begin"/>
+            </w:r>
+            <w:r>
+              <w:rPr>
+                <w:noProof/>
+                <w:webHidden/>
+              </w:rPr>
+              <w:instrText xml:space="preserve"> PAGEREF _Toc102109860 \h </w:instrText>
+            </w:r>
+            <w:r>
+              <w:rPr>
+                <w:noProof/>
+                <w:webHidden/>
+              </w:rPr>
+            </w:r>
+            <w:r>
+              <w:rPr>
+                <w:noProof/>
+                <w:webHidden/>
+              </w:rPr>
+              <w:fldChar w:fldCharType="separate"/>
+            </w:r>
+            <w:r>
+              <w:rPr>
+                <w:noProof/>
+                <w:webHidden/>
+              </w:rPr>
+              <w:t>22</w:t>
             </w:r>
             <w:r>
               <w:rPr>
@@ -993,7 +2107,7 @@
       <w:pPr>
         <w:pStyle w:val="Heading1"/>
       </w:pPr>
-      <w:bookmarkStart w:id="0" w:name="_Toc100745704"/>
+      <w:bookmarkStart w:id="0" w:name="_Toc102109835"/>
       <w:r>
         <w:lastRenderedPageBreak/>
         <w:t>Project Proposal/Description</w:t>
@@ -1022,12 +2136,43 @@
         </w:rPr>
         <w:t>Organizations can create events, request specific skills, and be knowledgeable of how many volunteers will be helping. Volunteers can view open community events and sign up for positions.</w:t>
       </w:r>
+      <w:r>
+        <w:rPr>
+          <w:sz w:val="24"/>
+          <w:szCs w:val="24"/>
+        </w:rPr>
+        <w:t xml:space="preserve"> </w:t>
+      </w:r>
+      <w:r>
+        <w:rPr>
+          <w:sz w:val="24"/>
+          <w:szCs w:val="24"/>
+        </w:rPr>
+        <w:t xml:space="preserve">An example of the template site can be accessed via </w:t>
+      </w:r>
+      <w:hyperlink r:id="rId6" w:history="1">
+        <w:r>
+          <w:rPr>
+            <w:rStyle w:val="Hyperlink"/>
+            <w:sz w:val="24"/>
+            <w:szCs w:val="24"/>
+          </w:rPr>
+          <w:t>https://capstone-community-site.herokuapp.com/</w:t>
+        </w:r>
+      </w:hyperlink>
+      <w:r>
+        <w:rPr>
+          <w:sz w:val="24"/>
+          <w:szCs w:val="24"/>
+        </w:rPr>
+        <w:t>.</w:t>
+      </w:r>
     </w:p>
     <w:p>
       <w:pPr>
         <w:pStyle w:val="Heading1"/>
       </w:pPr>
-      <w:bookmarkStart w:id="1" w:name="_Toc100745705"/>
+      <w:bookmarkStart w:id="1" w:name="_Toc102109836"/>
       <w:r>
         <w:t>Features</w:t>
       </w:r>
@@ -1142,7 +2287,7 @@
       <w:pPr>
         <w:pStyle w:val="Heading1"/>
       </w:pPr>
-      <w:bookmarkStart w:id="2" w:name="_Toc100745706"/>
+      <w:bookmarkStart w:id="2" w:name="_Toc102109837"/>
       <w:r>
         <w:t>Software Environment</w:t>
       </w:r>
@@ -1219,12 +2364,21 @@
           <w:szCs w:val="24"/>
         </w:rPr>
       </w:pPr>
-      <w:r>
-        <w:rPr>
-          <w:sz w:val="24"/>
-          <w:szCs w:val="24"/>
-        </w:rPr>
-        <w:t>Github: Source code management</w:t>
+      <w:proofErr w:type="spellStart"/>
+      <w:r>
+        <w:rPr>
+          <w:sz w:val="24"/>
+          <w:szCs w:val="24"/>
+        </w:rPr>
+        <w:t>Github</w:t>
+      </w:r>
+      <w:proofErr w:type="spellEnd"/>
+      <w:r>
+        <w:rPr>
+          <w:sz w:val="24"/>
+          <w:szCs w:val="24"/>
+        </w:rPr>
+        <w:t>: Source code management</w:t>
       </w:r>
     </w:p>
     <w:p>
@@ -1252,7 +2406,7 @@
       <w:pPr>
         <w:pStyle w:val="Heading1"/>
       </w:pPr>
-      <w:bookmarkStart w:id="3" w:name="_Toc100745707"/>
+      <w:bookmarkStart w:id="3" w:name="_Toc102109838"/>
       <w:r>
         <w:t>Framework Specification</w:t>
       </w:r>
@@ -1318,6 +2472,7 @@
           <w:sz w:val="24"/>
           <w:szCs w:val="24"/>
         </w:rPr>
+        <w:lastRenderedPageBreak/>
         <w:t>React: front end</w:t>
       </w:r>
     </w:p>
@@ -1339,7 +2494,6 @@
           <w:sz w:val="24"/>
           <w:szCs w:val="24"/>
         </w:rPr>
-        <w:lastRenderedPageBreak/>
         <w:t>HTML/</w:t>
       </w:r>
       <w:r>
@@ -1354,7 +2508,7 @@
       <w:pPr>
         <w:pStyle w:val="Heading1"/>
       </w:pPr>
-      <w:bookmarkStart w:id="4" w:name="_Toc100745708"/>
+      <w:bookmarkStart w:id="4" w:name="_Toc102109839"/>
       <w:r>
         <w:t>Team Responsibility</w:t>
       </w:r>
@@ -1462,7 +2616,7 @@
       <w:pPr>
         <w:pStyle w:val="Heading1"/>
       </w:pPr>
-      <w:bookmarkStart w:id="5" w:name="_Toc100745709"/>
+      <w:bookmarkStart w:id="5" w:name="_Toc102109840"/>
       <w:r>
         <w:t>Test Plan</w:t>
       </w:r>
@@ -1662,7 +2816,7 @@
               </w:rPr>
               <w:t xml:space="preserve">Created volunteer account for Austin Benz with email </w:t>
             </w:r>
-            <w:hyperlink r:id="rId6" w:history="1">
+            <w:hyperlink r:id="rId7" w:history="1">
               <w:r>
                 <w:rPr>
                   <w:sz w:val="20"/>
@@ -1709,8 +2863,9 @@
       <w:pPr>
         <w:pStyle w:val="Heading1"/>
       </w:pPr>
-      <w:bookmarkStart w:id="6" w:name="_Toc100745710"/>
-      <w:r>
+      <w:bookmarkStart w:id="6" w:name="_Toc102109841"/>
+      <w:r>
+        <w:lastRenderedPageBreak/>
         <w:t>Potential List of Features to Consider:</w:t>
       </w:r>
       <w:bookmarkEnd w:id="6"/>
@@ -1733,7 +2888,23 @@
           <w:sz w:val="24"/>
           <w:szCs w:val="24"/>
         </w:rPr>
-        <w:t>Calendar reminders: The ability to have a user add an event to their personal calendar via an ics file or another format.</w:t>
+        <w:t xml:space="preserve">Calendar reminders: The ability to have a user add an event to their personal calendar via an </w:t>
+      </w:r>
+      <w:proofErr w:type="spellStart"/>
+      <w:r>
+        <w:rPr>
+          <w:sz w:val="24"/>
+          <w:szCs w:val="24"/>
+        </w:rPr>
+        <w:t>ics</w:t>
+      </w:r>
+      <w:proofErr w:type="spellEnd"/>
+      <w:r>
+        <w:rPr>
+          <w:sz w:val="24"/>
+          <w:szCs w:val="24"/>
+        </w:rPr>
+        <w:t xml:space="preserve"> file or another format.</w:t>
       </w:r>
     </w:p>
     <w:p>
@@ -1754,7 +2925,6 @@
           <w:sz w:val="24"/>
           <w:szCs w:val="24"/>
         </w:rPr>
-        <w:lastRenderedPageBreak/>
         <w:t>Email notifications: The ability for organizations to email volunteers or get email reminders about events signed up for.</w:t>
       </w:r>
     </w:p>
@@ -1804,7 +2974,7 @@
       <w:pPr>
         <w:pStyle w:val="Heading1"/>
       </w:pPr>
-      <w:bookmarkStart w:id="7" w:name="_Toc100745711"/>
+      <w:bookmarkStart w:id="7" w:name="_Toc102109842"/>
       <w:r>
         <w:t>Requirements: Software Installation</w:t>
       </w:r>
@@ -1830,7 +3000,7 @@
         </w:rPr>
         <w:t xml:space="preserve">Microsoft Visual Studio Code - </w:t>
       </w:r>
-      <w:hyperlink r:id="rId7" w:history="1">
+      <w:hyperlink r:id="rId8" w:history="1">
         <w:r>
           <w:rPr>
             <w:rStyle w:val="Hyperlink"/>
@@ -1905,7 +3075,15 @@
           <w:sz w:val="24"/>
           <w:szCs w:val="24"/>
         </w:rPr>
-        <w:t>. Bracket Pair Colorizer colors each start and end brackets that match to be the same color. This makes it easier to find issues with missing or excess brackets. ES7+ React/Redux/React-native snippets gives Visual Studio Code support for React/Redux and React-Native syntax. Prettier – Code formatter improves readability of code by coloring different components different colors.</w:t>
+        <w:t xml:space="preserve">. Bracket Pair Colorizer colors each start and end brackets that match to be the same color. This makes it easier to find issues with missing or excess brackets. ES7+ React/Redux/React-native snippets </w:t>
+      </w:r>
+      <w:r>
+        <w:rPr>
+          <w:sz w:val="24"/>
+          <w:szCs w:val="24"/>
+        </w:rPr>
+        <w:lastRenderedPageBreak/>
+        <w:t>gives Visual Studio Code support for React/Redux and React-Native syntax. Prettier – Code formatter improves readability of code by coloring different components different colors.</w:t>
       </w:r>
     </w:p>
     <w:p>
@@ -1926,10 +3104,9 @@
           <w:sz w:val="24"/>
           <w:szCs w:val="24"/>
         </w:rPr>
-        <w:lastRenderedPageBreak/>
         <w:t xml:space="preserve">MongoDB Atlas - </w:t>
       </w:r>
-      <w:hyperlink r:id="rId8" w:history="1">
+      <w:hyperlink r:id="rId9" w:history="1">
         <w:r>
           <w:rPr>
             <w:rStyle w:val="Hyperlink"/>
@@ -1960,7 +3137,7 @@
         </w:rPr>
         <w:t xml:space="preserve">Create a MongoDB Account: </w:t>
       </w:r>
-      <w:hyperlink r:id="rId9" w:history="1">
+      <w:hyperlink r:id="rId10" w:history="1">
         <w:r>
           <w:rPr>
             <w:rStyle w:val="Hyperlink"/>
@@ -2021,7 +3198,7 @@
                     <pic:cNvPicPr/>
                   </pic:nvPicPr>
                   <pic:blipFill>
-                    <a:blip r:embed="rId10"/>
+                    <a:blip r:embed="rId11"/>
                     <a:stretch>
                       <a:fillRect/>
                     </a:stretch>
@@ -2092,7 +3269,7 @@
                     <pic:cNvPicPr/>
                   </pic:nvPicPr>
                   <pic:blipFill>
-                    <a:blip r:embed="rId11"/>
+                    <a:blip r:embed="rId12"/>
                     <a:stretch>
                       <a:fillRect/>
                     </a:stretch>
@@ -2171,7 +3348,7 @@
                     <pic:cNvPicPr/>
                   </pic:nvPicPr>
                   <pic:blipFill>
-                    <a:blip r:embed="rId12"/>
+                    <a:blip r:embed="rId13"/>
                     <a:stretch>
                       <a:fillRect/>
                     </a:stretch>
@@ -2242,7 +3419,7 @@
                     <pic:cNvPicPr/>
                   </pic:nvPicPr>
                   <pic:blipFill>
-                    <a:blip r:embed="rId13"/>
+                    <a:blip r:embed="rId14"/>
                     <a:stretch>
                       <a:fillRect/>
                     </a:stretch>
@@ -2314,7 +3491,7 @@
                     <pic:cNvPicPr/>
                   </pic:nvPicPr>
                   <pic:blipFill>
-                    <a:blip r:embed="rId14"/>
+                    <a:blip r:embed="rId15"/>
                     <a:stretch>
                       <a:fillRect/>
                     </a:stretch>
@@ -2374,7 +3551,23 @@
           <w:sz w:val="24"/>
           <w:szCs w:val="24"/>
         </w:rPr>
-        <w:t>You will automatically be navigated to the Security Quickstart screen. Create a user that will be used to connect to the database.</w:t>
+        <w:t xml:space="preserve">You will automatically be navigated to the Security </w:t>
+      </w:r>
+      <w:proofErr w:type="spellStart"/>
+      <w:r>
+        <w:rPr>
+          <w:sz w:val="24"/>
+          <w:szCs w:val="24"/>
+        </w:rPr>
+        <w:t>Quickstart</w:t>
+      </w:r>
+      <w:proofErr w:type="spellEnd"/>
+      <w:r>
+        <w:rPr>
+          <w:sz w:val="24"/>
+          <w:szCs w:val="24"/>
+        </w:rPr>
+        <w:t xml:space="preserve"> screen. Create a user that will be used to connect to the database.</w:t>
       </w:r>
     </w:p>
     <w:p>
@@ -2407,7 +3600,7 @@
                     <pic:cNvPicPr/>
                   </pic:nvPicPr>
                   <pic:blipFill>
-                    <a:blip r:embed="rId15"/>
+                    <a:blip r:embed="rId16"/>
                     <a:stretch>
                       <a:fillRect/>
                     </a:stretch>
@@ -2492,7 +3685,7 @@
                     <pic:cNvPicPr/>
                   </pic:nvPicPr>
                   <pic:blipFill>
-                    <a:blip r:embed="rId16"/>
+                    <a:blip r:embed="rId17"/>
                     <a:stretch>
                       <a:fillRect/>
                     </a:stretch>
@@ -2564,7 +3757,7 @@
                     <pic:cNvPicPr/>
                   </pic:nvPicPr>
                   <pic:blipFill>
-                    <a:blip r:embed="rId17"/>
+                    <a:blip r:embed="rId18"/>
                     <a:stretch>
                       <a:fillRect/>
                     </a:stretch>
@@ -2635,7 +3828,7 @@
                     <pic:cNvPicPr/>
                   </pic:nvPicPr>
                   <pic:blipFill>
-                    <a:blip r:embed="rId18"/>
+                    <a:blip r:embed="rId19"/>
                     <a:stretch>
                       <a:fillRect/>
                     </a:stretch>
@@ -2707,7 +3900,7 @@
                     <pic:cNvPicPr/>
                   </pic:nvPicPr>
                   <pic:blipFill>
-                    <a:blip r:embed="rId19"/>
+                    <a:blip r:embed="rId20"/>
                     <a:stretch>
                       <a:fillRect/>
                     </a:stretch>
@@ -2778,7 +3971,7 @@
                     <pic:cNvPicPr/>
                   </pic:nvPicPr>
                   <pic:blipFill>
-                    <a:blip r:embed="rId20"/>
+                    <a:blip r:embed="rId21"/>
                     <a:stretch>
                       <a:fillRect/>
                     </a:stretch>
@@ -2850,7 +4043,7 @@
                     <pic:cNvPicPr/>
                   </pic:nvPicPr>
                   <pic:blipFill>
-                    <a:blip r:embed="rId21"/>
+                    <a:blip r:embed="rId22"/>
                     <a:stretch>
                       <a:fillRect/>
                     </a:stretch>
@@ -2929,7 +4122,7 @@
                     <pic:cNvPicPr/>
                   </pic:nvPicPr>
                   <pic:blipFill>
-                    <a:blip r:embed="rId22"/>
+                    <a:blip r:embed="rId23"/>
                     <a:stretch>
                       <a:fillRect/>
                     </a:stretch>
@@ -2968,7 +4161,57 @@
           <w:sz w:val="24"/>
           <w:szCs w:val="24"/>
         </w:rPr>
-        <w:t>Paste this connection string in the mongoURI property in both the default.json and production.json files in the config folder of the project.</w:t>
+        <w:t xml:space="preserve">Paste this connection string in the </w:t>
+      </w:r>
+      <w:proofErr w:type="spellStart"/>
+      <w:r>
+        <w:rPr>
+          <w:sz w:val="24"/>
+          <w:szCs w:val="24"/>
+        </w:rPr>
+        <w:t>mongoURI</w:t>
+      </w:r>
+      <w:proofErr w:type="spellEnd"/>
+      <w:r>
+        <w:rPr>
+          <w:sz w:val="24"/>
+          <w:szCs w:val="24"/>
+        </w:rPr>
+        <w:t xml:space="preserve"> property in both the </w:t>
+      </w:r>
+      <w:proofErr w:type="spellStart"/>
+      <w:proofErr w:type="gramStart"/>
+      <w:r>
+        <w:rPr>
+          <w:sz w:val="24"/>
+          <w:szCs w:val="24"/>
+        </w:rPr>
+        <w:t>default.json</w:t>
+      </w:r>
+      <w:proofErr w:type="spellEnd"/>
+      <w:proofErr w:type="gramEnd"/>
+      <w:r>
+        <w:rPr>
+          <w:sz w:val="24"/>
+          <w:szCs w:val="24"/>
+        </w:rPr>
+        <w:t xml:space="preserve"> and </w:t>
+      </w:r>
+      <w:proofErr w:type="spellStart"/>
+      <w:r>
+        <w:rPr>
+          <w:sz w:val="24"/>
+          <w:szCs w:val="24"/>
+        </w:rPr>
+        <w:t>production.json</w:t>
+      </w:r>
+      <w:proofErr w:type="spellEnd"/>
+      <w:r>
+        <w:rPr>
+          <w:sz w:val="24"/>
+          <w:szCs w:val="24"/>
+        </w:rPr>
+        <w:t xml:space="preserve"> files in the config folder of the project.</w:t>
       </w:r>
       <w:r>
         <w:rPr>
@@ -3007,7 +4250,7 @@
                     <pic:cNvPicPr/>
                   </pic:nvPicPr>
                   <pic:blipFill>
-                    <a:blip r:embed="rId23"/>
+                    <a:blip r:embed="rId24"/>
                     <a:stretch>
                       <a:fillRect/>
                     </a:stretch>
@@ -3057,7 +4300,7 @@
                     <pic:cNvPicPr/>
                   </pic:nvPicPr>
                   <pic:blipFill>
-                    <a:blip r:embed="rId24"/>
+                    <a:blip r:embed="rId25"/>
                     <a:stretch>
                       <a:fillRect/>
                     </a:stretch>
@@ -3129,7 +4372,7 @@
                     <pic:cNvPicPr/>
                   </pic:nvPicPr>
                   <pic:blipFill>
-                    <a:blip r:embed="rId25"/>
+                    <a:blip r:embed="rId26"/>
                     <a:stretch>
                       <a:fillRect/>
                     </a:stretch>
@@ -3200,7 +4443,7 @@
                     <pic:cNvPicPr/>
                   </pic:nvPicPr>
                   <pic:blipFill>
-                    <a:blip r:embed="rId26"/>
+                    <a:blip r:embed="rId27"/>
                     <a:stretch>
                       <a:fillRect/>
                     </a:stretch>
@@ -3239,7 +4482,23 @@
           <w:sz w:val="24"/>
           <w:szCs w:val="24"/>
         </w:rPr>
-        <w:t>Enter Main as the Database Name, eventstatuses as the collection name, and click Create.</w:t>
+        <w:t xml:space="preserve">Enter Main as the Database Name, </w:t>
+      </w:r>
+      <w:proofErr w:type="spellStart"/>
+      <w:r>
+        <w:rPr>
+          <w:sz w:val="24"/>
+          <w:szCs w:val="24"/>
+        </w:rPr>
+        <w:t>eventstatuses</w:t>
+      </w:r>
+      <w:proofErr w:type="spellEnd"/>
+      <w:r>
+        <w:rPr>
+          <w:sz w:val="24"/>
+          <w:szCs w:val="24"/>
+        </w:rPr>
+        <w:t xml:space="preserve"> as the collection name, and click Create.</w:t>
       </w:r>
     </w:p>
     <w:p>
@@ -3272,7 +4531,7 @@
                     <pic:cNvPicPr/>
                   </pic:nvPicPr>
                   <pic:blipFill>
-                    <a:blip r:embed="rId27"/>
+                    <a:blip r:embed="rId28"/>
                     <a:stretch>
                       <a:fillRect/>
                     </a:stretch>
@@ -3343,7 +4602,7 @@
                     <pic:cNvPicPr/>
                   </pic:nvPicPr>
                   <pic:blipFill>
-                    <a:blip r:embed="rId28"/>
+                    <a:blip r:embed="rId29"/>
                     <a:stretch>
                       <a:fillRect/>
                     </a:stretch>
@@ -3429,7 +4688,7 @@
                     <pic:cNvPicPr/>
                   </pic:nvPicPr>
                   <pic:blipFill>
-                    <a:blip r:embed="rId29"/>
+                    <a:blip r:embed="rId30"/>
                     <a:stretch>
                       <a:fillRect/>
                     </a:stretch>
@@ -3479,14 +4738,23 @@
           <w:szCs w:val="24"/>
         </w:rPr>
       </w:pPr>
-      <w:r>
-        <w:rPr>
-          <w:sz w:val="24"/>
-          <w:szCs w:val="24"/>
-        </w:rPr>
-        <w:t xml:space="preserve">Github - </w:t>
-      </w:r>
-      <w:hyperlink r:id="rId30" w:history="1">
+      <w:proofErr w:type="spellStart"/>
+      <w:r>
+        <w:rPr>
+          <w:sz w:val="24"/>
+          <w:szCs w:val="24"/>
+        </w:rPr>
+        <w:t>Github</w:t>
+      </w:r>
+      <w:proofErr w:type="spellEnd"/>
+      <w:r>
+        <w:rPr>
+          <w:sz w:val="24"/>
+          <w:szCs w:val="24"/>
+        </w:rPr>
+        <w:t xml:space="preserve"> - </w:t>
+      </w:r>
+      <w:hyperlink r:id="rId31" w:history="1">
         <w:r>
           <w:rPr>
             <w:rStyle w:val="Hyperlink"/>
@@ -3575,14 +4843,23 @@
           <w:szCs w:val="24"/>
         </w:rPr>
       </w:pPr>
-      <w:r>
-        <w:rPr>
-          <w:sz w:val="24"/>
-          <w:szCs w:val="24"/>
-        </w:rPr>
-        <w:t xml:space="preserve">Github is a useful site for code collaboration and project file hosting. The general-purpose version of the site can be found at </w:t>
-      </w:r>
-      <w:hyperlink r:id="rId31" w:history="1">
+      <w:proofErr w:type="spellStart"/>
+      <w:r>
+        <w:rPr>
+          <w:sz w:val="24"/>
+          <w:szCs w:val="24"/>
+        </w:rPr>
+        <w:t>Github</w:t>
+      </w:r>
+      <w:proofErr w:type="spellEnd"/>
+      <w:r>
+        <w:rPr>
+          <w:sz w:val="24"/>
+          <w:szCs w:val="24"/>
+        </w:rPr>
+        <w:t xml:space="preserve"> is a useful site for code collaboration and project file hosting. The general-purpose version of the site can be found at </w:t>
+      </w:r>
+      <w:hyperlink r:id="rId32" w:history="1">
         <w:r>
           <w:rPr>
             <w:rStyle w:val="Hyperlink"/>
@@ -3628,7 +4905,7 @@
         <w:lastRenderedPageBreak/>
         <w:t xml:space="preserve">Heroku - </w:t>
       </w:r>
-      <w:hyperlink r:id="rId32" w:history="1">
+      <w:hyperlink r:id="rId33" w:history="1">
         <w:r>
           <w:rPr>
             <w:rStyle w:val="Hyperlink"/>
@@ -3717,7 +4994,7 @@
                     <pic:cNvPicPr/>
                   </pic:nvPicPr>
                   <pic:blipFill>
-                    <a:blip r:embed="rId33"/>
+                    <a:blip r:embed="rId34"/>
                     <a:stretch>
                       <a:fillRect/>
                     </a:stretch>
@@ -3788,7 +5065,7 @@
                     <pic:cNvPicPr/>
                   </pic:nvPicPr>
                   <pic:blipFill>
-                    <a:blip r:embed="rId34"/>
+                    <a:blip r:embed="rId35"/>
                     <a:stretch>
                       <a:fillRect/>
                     </a:stretch>
@@ -3836,7 +5113,7 @@
         </w:rPr>
         <w:t xml:space="preserve">computer via the following link: </w:t>
       </w:r>
-      <w:hyperlink r:id="rId35" w:anchor="install-the-heroku-cli" w:history="1">
+      <w:hyperlink r:id="rId36" w:anchor="install-the-heroku-cli" w:history="1">
         <w:r>
           <w:rPr>
             <w:rStyle w:val="Hyperlink"/>
@@ -3875,7 +5152,7 @@
                     <pic:cNvPicPr/>
                   </pic:nvPicPr>
                   <pic:blipFill>
-                    <a:blip r:embed="rId36"/>
+                    <a:blip r:embed="rId37"/>
                     <a:stretch>
                       <a:fillRect/>
                     </a:stretch>
@@ -3942,84 +5219,6 @@
             <wp:extent cx="1295400" cy="419100"/>
             <wp:effectExtent l="0" t="0" r="0" b="0"/>
             <wp:docPr id="30" name="Picture 30"/>
-            <wp:cNvGraphicFramePr>
-              <a:graphicFrameLocks xmlns:a="http://schemas.openxmlformats.org/drawingml/2006/main" noChangeAspect="1"/>
-            </wp:cNvGraphicFramePr>
-            <a:graphic xmlns:a="http://schemas.openxmlformats.org/drawingml/2006/main">
-              <a:graphicData uri="http://schemas.openxmlformats.org/drawingml/2006/picture">
-                <pic:pic xmlns:pic="http://schemas.openxmlformats.org/drawingml/2006/picture">
-                  <pic:nvPicPr>
-                    <pic:cNvPr id="1" name=""/>
-                    <pic:cNvPicPr/>
-                  </pic:nvPicPr>
-                  <pic:blipFill>
-                    <a:blip r:embed="rId37"/>
-                    <a:stretch>
-                      <a:fillRect/>
-                    </a:stretch>
-                  </pic:blipFill>
-                  <pic:spPr>
-                    <a:xfrm>
-                      <a:off x="0" y="0"/>
-                      <a:ext cx="1295400" cy="419100"/>
-                    </a:xfrm>
-                    <a:prstGeom prst="rect">
-                      <a:avLst/>
-                    </a:prstGeom>
-                  </pic:spPr>
-                </pic:pic>
-              </a:graphicData>
-            </a:graphic>
-          </wp:inline>
-        </w:drawing>
-      </w:r>
-    </w:p>
-    <w:p>
-      <w:pPr>
-        <w:pStyle w:val="ListParagraph"/>
-        <w:numPr>
-          <w:ilvl w:val="0"/>
-          <w:numId w:val="3"/>
-        </w:numPr>
-        <w:spacing w:line="480" w:lineRule="auto"/>
-        <w:rPr>
-          <w:sz w:val="24"/>
-          <w:szCs w:val="24"/>
-        </w:rPr>
-      </w:pPr>
-      <w:r>
-        <w:rPr>
-          <w:sz w:val="24"/>
-          <w:szCs w:val="24"/>
-        </w:rPr>
-        <w:t>After you’ve logged in, follow the instructions on your Heroku project dashboard to add a remote link to Heroku</w:t>
-      </w:r>
-      <w:r>
-        <w:rPr>
-          <w:sz w:val="24"/>
-          <w:szCs w:val="24"/>
-        </w:rPr>
-        <w:t>. The command looks like this.</w:t>
-      </w:r>
-    </w:p>
-    <w:p>
-      <w:pPr>
-        <w:pStyle w:val="ListParagraph"/>
-        <w:spacing w:line="480" w:lineRule="auto"/>
-        <w:rPr>
-          <w:sz w:val="24"/>
-          <w:szCs w:val="24"/>
-        </w:rPr>
-      </w:pPr>
-      <w:r>
-        <w:rPr>
-          <w:noProof/>
-        </w:rPr>
-        <w:drawing>
-          <wp:inline distT="0" distB="0" distL="0" distR="0" wp14:anchorId="533955F7" wp14:editId="59A3C756">
-            <wp:extent cx="3419475" cy="352425"/>
-            <wp:effectExtent l="0" t="0" r="9525" b="9525"/>
-            <wp:docPr id="31" name="Picture 31"/>
             <wp:cNvGraphicFramePr>
               <a:graphicFrameLocks xmlns:a="http://schemas.openxmlformats.org/drawingml/2006/main" noChangeAspect="1"/>
             </wp:cNvGraphicFramePr>
@@ -4039,7 +5238,7 @@
                   <pic:spPr>
                     <a:xfrm>
                       <a:off x="0" y="0"/>
-                      <a:ext cx="3419475" cy="352425"/>
+                      <a:ext cx="1295400" cy="419100"/>
                     </a:xfrm>
                     <a:prstGeom prst="rect">
                       <a:avLst/>
@@ -4070,7 +5269,14 @@
           <w:sz w:val="24"/>
           <w:szCs w:val="24"/>
         </w:rPr>
-        <w:t>To perform the initial push to Heroku, run the following in the Git command line.</w:t>
+        <w:t>After you’ve logged in, follow the instructions on your Heroku project dashboard to add a remote link to Heroku</w:t>
+      </w:r>
+      <w:r>
+        <w:rPr>
+          <w:sz w:val="24"/>
+          <w:szCs w:val="24"/>
+        </w:rPr>
+        <w:t>. The command looks like this.</w:t>
       </w:r>
     </w:p>
     <w:p>
@@ -4087,10 +5293,10 @@
           <w:noProof/>
         </w:rPr>
         <w:drawing>
-          <wp:inline distT="0" distB="0" distL="0" distR="0" wp14:anchorId="3985D98A" wp14:editId="5EF74691">
-            <wp:extent cx="1762125" cy="209550"/>
-            <wp:effectExtent l="0" t="0" r="9525" b="0"/>
-            <wp:docPr id="32" name="Picture 32"/>
+          <wp:inline distT="0" distB="0" distL="0" distR="0" wp14:anchorId="533955F7" wp14:editId="59A3C756">
+            <wp:extent cx="3419475" cy="352425"/>
+            <wp:effectExtent l="0" t="0" r="9525" b="9525"/>
+            <wp:docPr id="31" name="Picture 31"/>
             <wp:cNvGraphicFramePr>
               <a:graphicFrameLocks xmlns:a="http://schemas.openxmlformats.org/drawingml/2006/main" noChangeAspect="1"/>
             </wp:cNvGraphicFramePr>
@@ -4110,6 +5316,77 @@
                   <pic:spPr>
                     <a:xfrm>
                       <a:off x="0" y="0"/>
+                      <a:ext cx="3419475" cy="352425"/>
+                    </a:xfrm>
+                    <a:prstGeom prst="rect">
+                      <a:avLst/>
+                    </a:prstGeom>
+                  </pic:spPr>
+                </pic:pic>
+              </a:graphicData>
+            </a:graphic>
+          </wp:inline>
+        </w:drawing>
+      </w:r>
+    </w:p>
+    <w:p>
+      <w:pPr>
+        <w:pStyle w:val="ListParagraph"/>
+        <w:numPr>
+          <w:ilvl w:val="0"/>
+          <w:numId w:val="3"/>
+        </w:numPr>
+        <w:spacing w:line="480" w:lineRule="auto"/>
+        <w:rPr>
+          <w:sz w:val="24"/>
+          <w:szCs w:val="24"/>
+        </w:rPr>
+      </w:pPr>
+      <w:r>
+        <w:rPr>
+          <w:sz w:val="24"/>
+          <w:szCs w:val="24"/>
+        </w:rPr>
+        <w:t>To perform the initial push to Heroku, run the following in the Git command line.</w:t>
+      </w:r>
+    </w:p>
+    <w:p>
+      <w:pPr>
+        <w:pStyle w:val="ListParagraph"/>
+        <w:spacing w:line="480" w:lineRule="auto"/>
+        <w:rPr>
+          <w:sz w:val="24"/>
+          <w:szCs w:val="24"/>
+        </w:rPr>
+      </w:pPr>
+      <w:r>
+        <w:rPr>
+          <w:noProof/>
+        </w:rPr>
+        <w:drawing>
+          <wp:inline distT="0" distB="0" distL="0" distR="0" wp14:anchorId="3985D98A" wp14:editId="5EF74691">
+            <wp:extent cx="1762125" cy="209550"/>
+            <wp:effectExtent l="0" t="0" r="9525" b="0"/>
+            <wp:docPr id="32" name="Picture 32"/>
+            <wp:cNvGraphicFramePr>
+              <a:graphicFrameLocks xmlns:a="http://schemas.openxmlformats.org/drawingml/2006/main" noChangeAspect="1"/>
+            </wp:cNvGraphicFramePr>
+            <a:graphic xmlns:a="http://schemas.openxmlformats.org/drawingml/2006/main">
+              <a:graphicData uri="http://schemas.openxmlformats.org/drawingml/2006/picture">
+                <pic:pic xmlns:pic="http://schemas.openxmlformats.org/drawingml/2006/picture">
+                  <pic:nvPicPr>
+                    <pic:cNvPr id="1" name=""/>
+                    <pic:cNvPicPr/>
+                  </pic:nvPicPr>
+                  <pic:blipFill>
+                    <a:blip r:embed="rId40"/>
+                    <a:stretch>
+                      <a:fillRect/>
+                    </a:stretch>
+                  </pic:blipFill>
+                  <pic:spPr>
+                    <a:xfrm>
+                      <a:off x="0" y="0"/>
                       <a:ext cx="1762125" cy="209550"/>
                     </a:xfrm>
                     <a:prstGeom prst="rect">
@@ -4174,7 +5451,7 @@
                     <pic:cNvPicPr/>
                   </pic:nvPicPr>
                   <pic:blipFill>
-                    <a:blip r:embed="rId40"/>
+                    <a:blip r:embed="rId41"/>
                     <a:stretch>
                       <a:fillRect/>
                     </a:stretch>
@@ -4208,14 +5485,30 @@
           <w:sz w:val="24"/>
           <w:szCs w:val="24"/>
         </w:rPr>
-        <w:t>Heroku is a site you can use to host your website for free as long as you are okay with having “.herokuapp.com” in your URL. If not, you can use one of their paid plans to host the site.</w:t>
+        <w:t xml:space="preserve">Heroku is a site you can use to host your website for free as long as you are okay with having </w:t>
+      </w:r>
+      <w:proofErr w:type="gramStart"/>
+      <w:r>
+        <w:rPr>
+          <w:sz w:val="24"/>
+          <w:szCs w:val="24"/>
+        </w:rPr>
+        <w:t>“.herokuapp.com</w:t>
+      </w:r>
+      <w:proofErr w:type="gramEnd"/>
+      <w:r>
+        <w:rPr>
+          <w:sz w:val="24"/>
+          <w:szCs w:val="24"/>
+        </w:rPr>
+        <w:t>” in your URL. If not, you can use one of their paid plans to host the site.</w:t>
       </w:r>
     </w:p>
     <w:p>
       <w:pPr>
         <w:pStyle w:val="Heading1"/>
       </w:pPr>
-      <w:bookmarkStart w:id="8" w:name="_Toc100745712"/>
+      <w:bookmarkStart w:id="8" w:name="_Toc102109843"/>
       <w:r>
         <w:t>Database Diagram</w:t>
       </w:r>
@@ -4252,7 +5545,7 @@
                     <pic:cNvPicPr/>
                   </pic:nvPicPr>
                   <pic:blipFill>
-                    <a:blip r:embed="rId41"/>
+                    <a:blip r:embed="rId42"/>
                     <a:stretch>
                       <a:fillRect/>
                     </a:stretch>
@@ -4298,7 +5591,7 @@
       <w:pPr>
         <w:pStyle w:val="Heading1"/>
       </w:pPr>
-      <w:bookmarkStart w:id="9" w:name="_Toc100745713"/>
+      <w:bookmarkStart w:id="9" w:name="_Toc102109844"/>
       <w:r>
         <w:lastRenderedPageBreak/>
         <w:t>Website navigation diagram (Visio)</w:t>
@@ -4318,10 +5611,10 @@
           <w:noProof/>
         </w:rPr>
         <w:drawing>
-          <wp:inline distT="0" distB="0" distL="0" distR="0" wp14:anchorId="52235326" wp14:editId="06F68BC7">
-            <wp:extent cx="5943600" cy="3455035"/>
+          <wp:inline distT="0" distB="0" distL="0" distR="0" wp14:anchorId="52C77B28" wp14:editId="2D2627AB">
+            <wp:extent cx="5943600" cy="3509645"/>
             <wp:effectExtent l="0" t="0" r="0" b="0"/>
-            <wp:docPr id="35" name="Picture 35" descr="Diagram&#10;&#10;Description automatically generated"/>
+            <wp:docPr id="18" name="Picture 18" descr="Diagram&#10;&#10;Description automatically generated"/>
             <wp:cNvGraphicFramePr>
               <a:graphicFrameLocks xmlns:a="http://schemas.openxmlformats.org/drawingml/2006/main" noChangeAspect="1"/>
             </wp:cNvGraphicFramePr>
@@ -4329,29 +5622,510 @@
               <a:graphicData uri="http://schemas.openxmlformats.org/drawingml/2006/picture">
                 <pic:pic xmlns:pic="http://schemas.openxmlformats.org/drawingml/2006/picture">
                   <pic:nvPicPr>
-                    <pic:cNvPr id="35" name="Picture 35" descr="Diagram&#10;&#10;Description automatically generated"/>
-                    <pic:cNvPicPr/>
+                    <pic:cNvPr id="18" name="Picture 18" descr="Diagram&#10;&#10;Description automatically generated"/>
+                    <pic:cNvPicPr>
+                      <a:picLocks noChangeAspect="1" noChangeArrowheads="1"/>
+                    </pic:cNvPicPr>
                   </pic:nvPicPr>
                   <pic:blipFill>
-                    <a:blip r:embed="rId42"/>
+                    <a:blip r:embed="rId43">
+                      <a:extLst>
+                        <a:ext uri="{28A0092B-C50C-407E-A947-70E740481C1C}">
+                          <a14:useLocalDpi xmlns:a14="http://schemas.microsoft.com/office/drawing/2010/main" val="0"/>
+                        </a:ext>
+                      </a:extLst>
+                    </a:blip>
+                    <a:srcRect/>
                     <a:stretch>
                       <a:fillRect/>
                     </a:stretch>
                   </pic:blipFill>
-                  <pic:spPr>
+                  <pic:spPr bwMode="auto">
                     <a:xfrm>
                       <a:off x="0" y="0"/>
-                      <a:ext cx="5943600" cy="3455035"/>
+                      <a:ext cx="5943600" cy="3509645"/>
                     </a:xfrm>
                     <a:prstGeom prst="rect">
                       <a:avLst/>
                     </a:prstGeom>
+                    <a:noFill/>
+                    <a:ln>
+                      <a:noFill/>
+                    </a:ln>
                   </pic:spPr>
                 </pic:pic>
               </a:graphicData>
             </a:graphic>
           </wp:inline>
         </w:drawing>
+      </w:r>
+    </w:p>
+    <w:p>
+      <w:pPr>
+        <w:spacing w:line="480" w:lineRule="auto"/>
+        <w:rPr>
+          <w:sz w:val="24"/>
+          <w:szCs w:val="24"/>
+        </w:rPr>
+      </w:pPr>
+      <w:r>
+        <w:rPr>
+          <w:sz w:val="24"/>
+          <w:szCs w:val="24"/>
+        </w:rPr>
+        <w:t>Blue - Both</w:t>
+      </w:r>
+    </w:p>
+    <w:p>
+      <w:pPr>
+        <w:spacing w:line="480" w:lineRule="auto"/>
+        <w:rPr>
+          <w:sz w:val="24"/>
+          <w:szCs w:val="24"/>
+        </w:rPr>
+      </w:pPr>
+      <w:r>
+        <w:rPr>
+          <w:sz w:val="24"/>
+          <w:szCs w:val="24"/>
+        </w:rPr>
+        <w:t>Green - Volunteer only</w:t>
+      </w:r>
+    </w:p>
+    <w:p>
+      <w:pPr>
+        <w:spacing w:line="480" w:lineRule="auto"/>
+        <w:rPr>
+          <w:sz w:val="24"/>
+          <w:szCs w:val="24"/>
+        </w:rPr>
+      </w:pPr>
+      <w:r>
+        <w:rPr>
+          <w:sz w:val="24"/>
+          <w:szCs w:val="24"/>
+        </w:rPr>
+        <w:t>Orange - Organization only</w:t>
+      </w:r>
+    </w:p>
+    <w:p>
+      <w:pPr>
+        <w:pStyle w:val="Heading1"/>
+      </w:pPr>
+      <w:bookmarkStart w:id="10" w:name="_Toc102109845"/>
+      <w:r>
+        <w:t>Web page descriptions</w:t>
+      </w:r>
+      <w:bookmarkEnd w:id="10"/>
+    </w:p>
+    <w:p>
+      <w:pPr>
+        <w:pStyle w:val="Heading2"/>
+      </w:pPr>
+      <w:bookmarkStart w:id="11" w:name="_Toc102109846"/>
+      <w:r>
+        <w:t>Landing</w:t>
+      </w:r>
+      <w:bookmarkEnd w:id="11"/>
+    </w:p>
+    <w:p>
+      <w:r>
+        <w:tab/>
+      </w:r>
+      <w:r>
+        <w:t xml:space="preserve">This is the main page that will display when navigating to the website’s root. </w:t>
+      </w:r>
+      <w:r>
+        <w:t xml:space="preserve">The </w:t>
+      </w:r>
+      <w:r>
+        <w:t xml:space="preserve">website name and background can be customized to fit the </w:t>
+      </w:r>
+      <w:r>
+        <w:t>community.</w:t>
+      </w:r>
+    </w:p>
+    <w:p>
+      <w:pPr>
+        <w:pStyle w:val="Heading2"/>
+      </w:pPr>
+      <w:bookmarkStart w:id="12" w:name="_Toc102109847"/>
+      <w:r>
+        <w:t>Register Volunteer</w:t>
+      </w:r>
+      <w:bookmarkEnd w:id="12"/>
+    </w:p>
+    <w:p>
+      <w:r>
+        <w:tab/>
+        <w:t xml:space="preserve">This page </w:t>
+      </w:r>
+      <w:r>
+        <w:t>has</w:t>
+      </w:r>
+      <w:r>
+        <w:t xml:space="preserve"> </w:t>
+      </w:r>
+      <w:r>
+        <w:t xml:space="preserve">a form used to register a new volunteer. The fields </w:t>
+      </w:r>
+      <w:r>
+        <w:t>in</w:t>
+      </w:r>
+      <w:r>
+        <w:t xml:space="preserve"> the form are Name, Email Address, Password, and Confirm Password.</w:t>
+      </w:r>
+    </w:p>
+    <w:p>
+      <w:pPr>
+        <w:pStyle w:val="Heading2"/>
+      </w:pPr>
+      <w:bookmarkStart w:id="13" w:name="_Toc102109848"/>
+      <w:r>
+        <w:t>Register Organization</w:t>
+      </w:r>
+      <w:bookmarkEnd w:id="13"/>
+    </w:p>
+    <w:p>
+      <w:r>
+        <w:tab/>
+        <w:t xml:space="preserve">This page has a form used to register a new organization. The fields </w:t>
+      </w:r>
+      <w:r>
+        <w:t>in</w:t>
+      </w:r>
+      <w:r>
+        <w:t xml:space="preserve"> the form are Organization name, Email Address, Password, and Confirm Password.</w:t>
+      </w:r>
+    </w:p>
+    <w:p>
+      <w:pPr>
+        <w:pStyle w:val="Heading2"/>
+      </w:pPr>
+      <w:bookmarkStart w:id="14" w:name="_Toc102109849"/>
+      <w:r>
+        <w:lastRenderedPageBreak/>
+        <w:t>Login</w:t>
+      </w:r>
+      <w:bookmarkEnd w:id="14"/>
+    </w:p>
+    <w:p>
+      <w:r>
+        <w:tab/>
+        <w:t>This page has a form used to sign in to either an organization or volunteer account. The fields in the form are Email Address and Password.</w:t>
+      </w:r>
+    </w:p>
+    <w:p>
+      <w:pPr>
+        <w:pStyle w:val="Heading2"/>
+      </w:pPr>
+      <w:bookmarkStart w:id="15" w:name="_Toc102109850"/>
+      <w:r>
+        <w:t>Dashboard</w:t>
+      </w:r>
+      <w:bookmarkEnd w:id="15"/>
+    </w:p>
+    <w:p>
+      <w:r>
+        <w:tab/>
+      </w:r>
+      <w:r>
+        <w:t xml:space="preserve">This page is the </w:t>
+      </w:r>
+      <w:r>
+        <w:t>page users of any account will be navigated to after logging in. If the user hasn’t yet created a profile, they will be asked to do so before continuing. If they already set up a profile</w:t>
+      </w:r>
+      <w:r>
+        <w:t>, they will have access to the following. They can navigate to the edit profile or view profile pages</w:t>
+      </w:r>
+      <w:r>
+        <w:t xml:space="preserve"> or delete their account. If the user is an organization, they also have an “Add Event” button which navigates them to a form to create an event. They also have a list of events they created. Each event in the list has an edit button </w:t>
+      </w:r>
+      <w:r>
+        <w:t>and a delete button. If the user is a volunteer, they</w:t>
+      </w:r>
+      <w:r>
+        <w:t xml:space="preserve"> have a “Find Event” button where they can find open events in their community. They also have a list of events they have signed up for</w:t>
+      </w:r>
+      <w:r>
+        <w:t>. For any event in this list, they can view event details or positions for the event.</w:t>
+      </w:r>
+    </w:p>
+    <w:p>
+      <w:pPr>
+        <w:pStyle w:val="Heading2"/>
+      </w:pPr>
+      <w:bookmarkStart w:id="16" w:name="_Toc102109851"/>
+      <w:r>
+        <w:t>Create Profile</w:t>
+      </w:r>
+      <w:bookmarkEnd w:id="16"/>
+    </w:p>
+    <w:p>
+      <w:r>
+        <w:tab/>
+        <w:t>This page is a form any account type can use to create their profile.</w:t>
+      </w:r>
+      <w:r>
+        <w:t xml:space="preserve"> If the user is an organization, this form will have City, State, and </w:t>
+      </w:r>
+      <w:r>
+        <w:t>Bio fields. If the user is a volunteer, this form will have City, State, Skills, and Bio fields.</w:t>
+      </w:r>
+    </w:p>
+    <w:p>
+      <w:pPr>
+        <w:pStyle w:val="Heading2"/>
+      </w:pPr>
+      <w:bookmarkStart w:id="17" w:name="_Toc102109852"/>
+      <w:r>
+        <w:t>Edit Profile</w:t>
+      </w:r>
+      <w:bookmarkEnd w:id="17"/>
+    </w:p>
+    <w:p>
+      <w:r>
+        <w:tab/>
+      </w:r>
+      <w:r>
+        <w:t xml:space="preserve">This page is a form any account type can use to edit their profile. </w:t>
+      </w:r>
+      <w:r>
+        <w:t>If the user is an organization, this form will have City, State, and Bio fields. If the user is a volunteer, this form will have City, State, Skills, and Bio fields.</w:t>
+      </w:r>
+    </w:p>
+    <w:p>
+      <w:pPr>
+        <w:pStyle w:val="Heading2"/>
+      </w:pPr>
+      <w:bookmarkStart w:id="18" w:name="_Toc102109853"/>
+      <w:r>
+        <w:t>Create Event</w:t>
+      </w:r>
+      <w:bookmarkEnd w:id="18"/>
+    </w:p>
+    <w:p>
+      <w:r>
+        <w:tab/>
+        <w:t>This page is a form an organization account can use to create an event. This form h</w:t>
+      </w:r>
+      <w:r>
+        <w:t>as the fields Event Name, Event Date, Event Description, Event Address, Event City, and Event State.</w:t>
+      </w:r>
+    </w:p>
+    <w:p>
+      <w:pPr>
+        <w:pStyle w:val="Heading2"/>
+      </w:pPr>
+      <w:bookmarkStart w:id="19" w:name="_Toc102109854"/>
+      <w:r>
+        <w:t>Edit Event</w:t>
+      </w:r>
+      <w:bookmarkEnd w:id="19"/>
+    </w:p>
+    <w:p>
+      <w:r>
+        <w:tab/>
+        <w:t xml:space="preserve">This page is a form an organization account can use to edit an event. </w:t>
+      </w:r>
+      <w:r>
+        <w:t>This form has the fields Event Name, Event Date, Event Description, Event Address, Event City, and Event State.</w:t>
+      </w:r>
+      <w:r>
+        <w:t xml:space="preserve"> This form also has a</w:t>
+      </w:r>
+      <w:r>
+        <w:t>n “Edit positions” button which can be used to add or edit positions to the event.</w:t>
+      </w:r>
+    </w:p>
+    <w:p>
+      <w:pPr>
+        <w:pStyle w:val="Heading2"/>
+      </w:pPr>
+      <w:bookmarkStart w:id="20" w:name="_Toc102109855"/>
+      <w:r>
+        <w:t>View Positions</w:t>
+      </w:r>
+      <w:bookmarkEnd w:id="20"/>
+    </w:p>
+    <w:p>
+      <w:r>
+        <w:tab/>
+        <w:t xml:space="preserve">This page can be accessed by either account type. For either account type, a list of positions for the current event will be displayed. </w:t>
+      </w:r>
+      <w:r>
+        <w:t>If the user is the organization that created the event, they will additionally have a “Add Position” button they can use to add additional positions.</w:t>
+      </w:r>
+      <w:r>
+        <w:t xml:space="preserve"> They also have buttons to edit or delete any existing position or remove a volunteer from a position.</w:t>
+      </w:r>
+      <w:r>
+        <w:t xml:space="preserve"> A volunteer account will have “Sign Up” buttons next to each position if they are not already signed up for one. If they are already signed up for an event, they will only have a “Cancel Sign Up” button next to the position they are signed up to.</w:t>
+      </w:r>
+    </w:p>
+    <w:p>
+      <w:pPr>
+        <w:pStyle w:val="Heading2"/>
+      </w:pPr>
+      <w:bookmarkStart w:id="21" w:name="_Toc102109856"/>
+      <w:r>
+        <w:t>Add Position</w:t>
+      </w:r>
+      <w:bookmarkEnd w:id="21"/>
+    </w:p>
+    <w:p>
+      <w:r>
+        <w:tab/>
+      </w:r>
+      <w:r>
+        <w:t xml:space="preserve">This page is a form an organization account can use to add positions to an existing event. They have fields for Position Name, Requested Skills, and the </w:t>
+      </w:r>
+      <w:r>
+        <w:t>number</w:t>
+      </w:r>
+      <w:r>
+        <w:t xml:space="preserve"> of positions to create.</w:t>
+      </w:r>
+      <w:r>
+        <w:t xml:space="preserve"> Once they submit the form, they will be navigated back to the event positions list with their new positions added.</w:t>
+      </w:r>
+    </w:p>
+    <w:p>
+      <w:pPr>
+        <w:pStyle w:val="Heading2"/>
+      </w:pPr>
+      <w:bookmarkStart w:id="22" w:name="_Toc102109857"/>
+      <w:r>
+        <w:lastRenderedPageBreak/>
+        <w:t>Edit Position</w:t>
+      </w:r>
+      <w:bookmarkEnd w:id="22"/>
+    </w:p>
+    <w:p>
+      <w:r>
+        <w:tab/>
+        <w:t xml:space="preserve">This page is a form an organization account can use to edit a position on an existing event. </w:t>
+      </w:r>
+      <w:r>
+        <w:t>They have fields for Position Name and Requested Skills.</w:t>
+      </w:r>
+    </w:p>
+    <w:p>
+      <w:pPr>
+        <w:pStyle w:val="Heading2"/>
+      </w:pPr>
+      <w:bookmarkStart w:id="23" w:name="_Toc102109858"/>
+      <w:r>
+        <w:t>Event Details</w:t>
+      </w:r>
+      <w:bookmarkEnd w:id="23"/>
+    </w:p>
+    <w:p>
+      <w:r>
+        <w:tab/>
+        <w:t xml:space="preserve">This page is accessible by volunteer accounts for a position. It displays </w:t>
+      </w:r>
+      <w:r>
+        <w:t>information about an existing event including Name, Date, Description, Address, City, and State.</w:t>
+      </w:r>
+    </w:p>
+    <w:p>
+      <w:pPr>
+        <w:pStyle w:val="Heading2"/>
+      </w:pPr>
+      <w:bookmarkStart w:id="24" w:name="_Toc102109859"/>
+      <w:r>
+        <w:t>Find Event</w:t>
+      </w:r>
+      <w:bookmarkEnd w:id="24"/>
+    </w:p>
+    <w:p>
+      <w:r>
+        <w:tab/>
+        <w:t xml:space="preserve">This page is accessible by volunteer accounts. It displays a list of </w:t>
+      </w:r>
+      <w:r>
+        <w:t>open events with a position open. The volunteer can then view details about each event or positions available.</w:t>
+      </w:r>
+    </w:p>
+    <w:p>
+      <w:pPr>
+        <w:pStyle w:val="Heading1"/>
+      </w:pPr>
+      <w:bookmarkStart w:id="25" w:name="_Toc102109860"/>
+      <w:r>
+        <w:t>Conclusion</w:t>
+      </w:r>
+      <w:bookmarkEnd w:id="25"/>
+    </w:p>
+    <w:p>
+      <w:r>
+        <w:tab/>
+        <w:t xml:space="preserve">In conclusion, </w:t>
+      </w:r>
+      <w:r>
+        <w:t xml:space="preserve">our website will </w:t>
+      </w:r>
+      <w:r>
+        <w:t xml:space="preserve">be a good template for any community </w:t>
+      </w:r>
+      <w:r>
+        <w:t xml:space="preserve">that would like to set up a website to help them organize events. The repository can be cloned from </w:t>
+      </w:r>
+      <w:hyperlink r:id="rId44" w:history="1">
+        <w:r>
+          <w:rPr>
+            <w:rStyle w:val="Hyperlink"/>
+          </w:rPr>
+          <w:t>https://github.com/DarrylK92/MERN-CommunitySite</w:t>
+        </w:r>
+      </w:hyperlink>
+      <w:r>
+        <w:t xml:space="preserve"> and then modified as the specified community </w:t>
+      </w:r>
+      <w:r>
+        <w:t>would like</w:t>
+      </w:r>
+      <w:r>
+        <w:t>.</w:t>
+      </w:r>
+      <w:r>
+        <w:t xml:space="preserve"> While working on this project, we learned about the different layers required to develop a websit</w:t>
+      </w:r>
+      <w:r>
+        <w:t xml:space="preserve">e, how to collaborate with </w:t>
+      </w:r>
+      <w:proofErr w:type="spellStart"/>
+      <w:r>
+        <w:t>Github</w:t>
+      </w:r>
+      <w:proofErr w:type="spellEnd"/>
+      <w:r>
+        <w:t>,</w:t>
+      </w:r>
+      <w:r>
+        <w:t xml:space="preserve"> </w:t>
+      </w:r>
+      <w:r>
+        <w:t>how to host a website using Heroku</w:t>
+      </w:r>
+      <w:r>
+        <w:t>, how to set up a MongoDB Atlas database on the cloud, and how to use the MERN stack to develop a website</w:t>
+      </w:r>
+      <w:r>
+        <w:t xml:space="preserve">. </w:t>
+      </w:r>
+      <w:r>
+        <w:t xml:space="preserve">The website could be further worked </w:t>
+      </w:r>
+      <w:r>
+        <w:t>on by adding features</w:t>
+      </w:r>
+      <w:r>
+        <w:t xml:space="preserve"> under the potential list of features to consider</w:t>
+      </w:r>
+      <w:r>
+        <w:t xml:space="preserve"> section of the documentation.</w:t>
       </w:r>
     </w:p>
     <w:sectPr>
@@ -5088,6 +6862,28 @@
       <w:szCs w:val="32"/>
     </w:rPr>
   </w:style>
+  <w:style w:type="paragraph" w:styleId="Heading2">
+    <w:name w:val="heading 2"/>
+    <w:basedOn w:val="Normal"/>
+    <w:next w:val="Normal"/>
+    <w:link w:val="Heading2Char"/>
+    <w:uiPriority w:val="9"/>
+    <w:unhideWhenUsed/>
+    <w:qFormat/>
+    <w:rsid w:val="00697A4B"/>
+    <w:pPr>
+      <w:keepNext/>
+      <w:keepLines/>
+      <w:spacing w:before="40" w:after="0"/>
+      <w:outlineLvl w:val="1"/>
+    </w:pPr>
+    <w:rPr>
+      <w:rFonts w:asciiTheme="majorHAnsi" w:eastAsiaTheme="majorEastAsia" w:hAnsiTheme="majorHAnsi" w:cstheme="majorBidi"/>
+      <w:color w:val="2F5496" w:themeColor="accent1" w:themeShade="BF"/>
+      <w:sz w:val="26"/>
+      <w:szCs w:val="26"/>
+    </w:rPr>
+  </w:style>
   <w:style w:type="character" w:default="1" w:styleId="DefaultParagraphFont">
     <w:name w:val="Default Paragraph Font"/>
     <w:uiPriority w:val="1"/>
@@ -5203,6 +6999,32 @@
     <w:rsid w:val="00DC46B5"/>
     <w:pPr>
       <w:spacing w:after="100"/>
+    </w:pPr>
+  </w:style>
+  <w:style w:type="character" w:customStyle="1" w:styleId="Heading2Char">
+    <w:name w:val="Heading 2 Char"/>
+    <w:basedOn w:val="DefaultParagraphFont"/>
+    <w:link w:val="Heading2"/>
+    <w:uiPriority w:val="9"/>
+    <w:rsid w:val="00697A4B"/>
+    <w:rPr>
+      <w:rFonts w:asciiTheme="majorHAnsi" w:eastAsiaTheme="majorEastAsia" w:hAnsiTheme="majorHAnsi" w:cstheme="majorBidi"/>
+      <w:color w:val="2F5496" w:themeColor="accent1" w:themeShade="BF"/>
+      <w:sz w:val="26"/>
+      <w:szCs w:val="26"/>
+    </w:rPr>
+  </w:style>
+  <w:style w:type="paragraph" w:styleId="TOC2">
+    <w:name w:val="toc 2"/>
+    <w:basedOn w:val="Normal"/>
+    <w:next w:val="Normal"/>
+    <w:autoRedefine/>
+    <w:uiPriority w:val="39"/>
+    <w:unhideWhenUsed/>
+    <w:rsid w:val="00697A4B"/>
+    <w:pPr>
+      <w:spacing w:after="100"/>
+      <w:ind w:left="220"/>
     </w:pPr>
   </w:style>
 </w:styles>

</xml_diff>